<commit_message>
Api products and categories
</commit_message>
<xml_diff>
--- a/documentation/Documentation_RESTAPI.docx
+++ b/documentation/Documentation_RESTAPI.docx
@@ -23,8 +23,6 @@
         </w:rPr>
         <w:t xml:space="preserve"> RESTAPI</w:t>
       </w:r>
-      <w:bookmarkStart w:id="0" w:name="_GoBack"/>
-      <w:bookmarkEnd w:id="0"/>
     </w:p>
     <w:p>
       <w:r>
@@ -2512,9 +2510,1037 @@
     <w:p>
       <w:pPr>
         <w:rPr>
-          <w:color w:val="C45911" w:themeColor="accent2" w:themeShade="BF"/>
-        </w:rPr>
-      </w:pPr>
+          <w:rFonts w:ascii="Helvetica" w:hAnsi="Helvetica" w:cs="Helvetica"/>
+          <w:color w:val="505050"/>
+          <w:sz w:val="18"/>
+          <w:szCs w:val="18"/>
+          <w:shd w:val="clear" w:color="auto" w:fill="FAFAFA"/>
+        </w:rPr>
+      </w:pPr>
+    </w:p>
+    <w:p>
+      <w:pPr>
+        <w:rPr>
+          <w:rFonts w:ascii="Helvetica" w:hAnsi="Helvetica" w:cs="Helvetica"/>
+          <w:color w:val="505050"/>
+          <w:sz w:val="18"/>
+          <w:szCs w:val="18"/>
+          <w:shd w:val="clear" w:color="auto" w:fill="FAFAFA"/>
+        </w:rPr>
+      </w:pPr>
+      <w:hyperlink r:id="rId9" w:history="1">
+        <w:r>
+          <w:rPr>
+            <w:rStyle w:val="Hyperlink"/>
+            <w:rFonts w:ascii="Helvetica" w:hAnsi="Helvetica" w:cs="Helvetica"/>
+            <w:sz w:val="18"/>
+            <w:szCs w:val="18"/>
+            <w:shd w:val="clear" w:color="auto" w:fill="FAFAFA"/>
+          </w:rPr>
+          <w:t>http://localhost:8000/api/products?page=2</w:t>
+        </w:r>
+      </w:hyperlink>
+    </w:p>
+    <w:p>
+      <w:pPr>
+        <w:spacing w:line="240" w:lineRule="auto"/>
+        <w:rPr>
+          <w:color w:val="000000" w:themeColor="text1"/>
+        </w:rPr>
+      </w:pPr>
+      <w:r>
+        <w:rPr>
+          <w:color w:val="000000" w:themeColor="text1"/>
+        </w:rPr>
+        <w:t>{</w:t>
+      </w:r>
+    </w:p>
+    <w:p>
+      <w:pPr>
+        <w:spacing w:line="240" w:lineRule="auto"/>
+        <w:rPr>
+          <w:color w:val="000000" w:themeColor="text1"/>
+        </w:rPr>
+      </w:pPr>
+      <w:r>
+        <w:rPr>
+          <w:color w:val="000000" w:themeColor="text1"/>
+        </w:rPr>
+        <w:t xml:space="preserve">    "</w:t>
+      </w:r>
+      <w:proofErr w:type="spellStart"/>
+      <w:r>
+        <w:rPr>
+          <w:color w:val="000000" w:themeColor="text1"/>
+        </w:rPr>
+        <w:t>current_page</w:t>
+      </w:r>
+      <w:proofErr w:type="spellEnd"/>
+      <w:r>
+        <w:rPr>
+          <w:color w:val="000000" w:themeColor="text1"/>
+        </w:rPr>
+        <w:t>": 2,</w:t>
+      </w:r>
+    </w:p>
+    <w:p>
+      <w:pPr>
+        <w:spacing w:line="240" w:lineRule="auto"/>
+        <w:rPr>
+          <w:color w:val="000000" w:themeColor="text1"/>
+        </w:rPr>
+      </w:pPr>
+      <w:r>
+        <w:rPr>
+          <w:color w:val="000000" w:themeColor="text1"/>
+        </w:rPr>
+        <w:t xml:space="preserve">    "</w:t>
+      </w:r>
+      <w:proofErr w:type="gramStart"/>
+      <w:r>
+        <w:rPr>
+          <w:color w:val="000000" w:themeColor="text1"/>
+        </w:rPr>
+        <w:t>data</w:t>
+      </w:r>
+      <w:proofErr w:type="gramEnd"/>
+      <w:r>
+        <w:rPr>
+          <w:color w:val="000000" w:themeColor="text1"/>
+        </w:rPr>
+        <w:t>": [</w:t>
+      </w:r>
+    </w:p>
+    <w:p>
+      <w:pPr>
+        <w:spacing w:line="240" w:lineRule="auto"/>
+        <w:rPr>
+          <w:color w:val="000000" w:themeColor="text1"/>
+        </w:rPr>
+      </w:pPr>
+      <w:r>
+        <w:rPr>
+          <w:color w:val="000000" w:themeColor="text1"/>
+        </w:rPr>
+        <w:t xml:space="preserve">        {</w:t>
+      </w:r>
+    </w:p>
+    <w:p>
+      <w:pPr>
+        <w:spacing w:line="240" w:lineRule="auto"/>
+        <w:rPr>
+          <w:color w:val="000000" w:themeColor="text1"/>
+        </w:rPr>
+      </w:pPr>
+      <w:r>
+        <w:rPr>
+          <w:color w:val="000000" w:themeColor="text1"/>
+        </w:rPr>
+        <w:t xml:space="preserve">            </w:t>
+      </w:r>
+      <w:r>
+        <w:rPr>
+          <w:color w:val="000000" w:themeColor="text1"/>
+        </w:rPr>
+        <w:t>…</w:t>
+      </w:r>
+    </w:p>
+    <w:p>
+      <w:pPr>
+        <w:spacing w:line="240" w:lineRule="auto"/>
+        <w:rPr>
+          <w:color w:val="000000" w:themeColor="text1"/>
+        </w:rPr>
+      </w:pPr>
+      <w:r>
+        <w:rPr>
+          <w:color w:val="000000" w:themeColor="text1"/>
+        </w:rPr>
+        <w:t xml:space="preserve">        },</w:t>
+      </w:r>
+    </w:p>
+    <w:p>
+      <w:pPr>
+        <w:spacing w:line="240" w:lineRule="auto"/>
+        <w:rPr>
+          <w:color w:val="000000" w:themeColor="text1"/>
+        </w:rPr>
+      </w:pPr>
+      <w:r>
+        <w:rPr>
+          <w:color w:val="000000" w:themeColor="text1"/>
+        </w:rPr>
+        <w:t>],</w:t>
+      </w:r>
+    </w:p>
+    <w:p>
+      <w:pPr>
+        <w:spacing w:line="240" w:lineRule="auto"/>
+        <w:rPr>
+          <w:color w:val="000000" w:themeColor="text1"/>
+        </w:rPr>
+      </w:pPr>
+      <w:r>
+        <w:rPr>
+          <w:color w:val="000000" w:themeColor="text1"/>
+        </w:rPr>
+        <w:t xml:space="preserve">    "</w:t>
+      </w:r>
+      <w:proofErr w:type="spellStart"/>
+      <w:r>
+        <w:rPr>
+          <w:color w:val="000000" w:themeColor="text1"/>
+        </w:rPr>
+        <w:t>first_page_url</w:t>
+      </w:r>
+      <w:proofErr w:type="spellEnd"/>
+      <w:r>
+        <w:rPr>
+          <w:color w:val="000000" w:themeColor="text1"/>
+        </w:rPr>
+        <w:t>": "http://localhost:8000/</w:t>
+      </w:r>
+      <w:proofErr w:type="spellStart"/>
+      <w:r>
+        <w:rPr>
+          <w:color w:val="000000" w:themeColor="text1"/>
+        </w:rPr>
+        <w:t>api</w:t>
+      </w:r>
+      <w:proofErr w:type="spellEnd"/>
+      <w:r>
+        <w:rPr>
+          <w:color w:val="000000" w:themeColor="text1"/>
+        </w:rPr>
+        <w:t>/</w:t>
+      </w:r>
+      <w:proofErr w:type="spellStart"/>
+      <w:r>
+        <w:rPr>
+          <w:color w:val="000000" w:themeColor="text1"/>
+        </w:rPr>
+        <w:t>products?page</w:t>
+      </w:r>
+      <w:proofErr w:type="spellEnd"/>
+      <w:r>
+        <w:rPr>
+          <w:color w:val="000000" w:themeColor="text1"/>
+        </w:rPr>
+        <w:t>=1",</w:t>
+      </w:r>
+    </w:p>
+    <w:p>
+      <w:pPr>
+        <w:spacing w:line="240" w:lineRule="auto"/>
+        <w:rPr>
+          <w:color w:val="000000" w:themeColor="text1"/>
+        </w:rPr>
+      </w:pPr>
+      <w:r>
+        <w:rPr>
+          <w:color w:val="000000" w:themeColor="text1"/>
+        </w:rPr>
+        <w:t xml:space="preserve">    "</w:t>
+      </w:r>
+      <w:proofErr w:type="gramStart"/>
+      <w:r>
+        <w:rPr>
+          <w:color w:val="000000" w:themeColor="text1"/>
+        </w:rPr>
+        <w:t>from</w:t>
+      </w:r>
+      <w:proofErr w:type="gramEnd"/>
+      <w:r>
+        <w:rPr>
+          <w:color w:val="000000" w:themeColor="text1"/>
+        </w:rPr>
+        <w:t>": 9,</w:t>
+      </w:r>
+    </w:p>
+    <w:p>
+      <w:pPr>
+        <w:spacing w:line="240" w:lineRule="auto"/>
+        <w:rPr>
+          <w:color w:val="000000" w:themeColor="text1"/>
+        </w:rPr>
+      </w:pPr>
+      <w:r>
+        <w:rPr>
+          <w:color w:val="000000" w:themeColor="text1"/>
+        </w:rPr>
+        <w:t xml:space="preserve">    "</w:t>
+      </w:r>
+      <w:proofErr w:type="spellStart"/>
+      <w:r>
+        <w:rPr>
+          <w:color w:val="000000" w:themeColor="text1"/>
+        </w:rPr>
+        <w:t>last_page</w:t>
+      </w:r>
+      <w:proofErr w:type="spellEnd"/>
+      <w:r>
+        <w:rPr>
+          <w:color w:val="000000" w:themeColor="text1"/>
+        </w:rPr>
+        <w:t>": 2,</w:t>
+      </w:r>
+    </w:p>
+    <w:p>
+      <w:pPr>
+        <w:spacing w:line="240" w:lineRule="auto"/>
+        <w:rPr>
+          <w:color w:val="000000" w:themeColor="text1"/>
+        </w:rPr>
+      </w:pPr>
+      <w:r>
+        <w:rPr>
+          <w:color w:val="000000" w:themeColor="text1"/>
+        </w:rPr>
+        <w:t xml:space="preserve">    "</w:t>
+      </w:r>
+      <w:proofErr w:type="spellStart"/>
+      <w:r>
+        <w:rPr>
+          <w:color w:val="000000" w:themeColor="text1"/>
+        </w:rPr>
+        <w:t>last_page_url</w:t>
+      </w:r>
+      <w:proofErr w:type="spellEnd"/>
+      <w:r>
+        <w:rPr>
+          <w:color w:val="000000" w:themeColor="text1"/>
+        </w:rPr>
+        <w:t>": "http://localhost:8000/</w:t>
+      </w:r>
+      <w:proofErr w:type="spellStart"/>
+      <w:r>
+        <w:rPr>
+          <w:color w:val="000000" w:themeColor="text1"/>
+        </w:rPr>
+        <w:t>api</w:t>
+      </w:r>
+      <w:proofErr w:type="spellEnd"/>
+      <w:r>
+        <w:rPr>
+          <w:color w:val="000000" w:themeColor="text1"/>
+        </w:rPr>
+        <w:t>/</w:t>
+      </w:r>
+      <w:proofErr w:type="spellStart"/>
+      <w:r>
+        <w:rPr>
+          <w:color w:val="000000" w:themeColor="text1"/>
+        </w:rPr>
+        <w:t>products?page</w:t>
+      </w:r>
+      <w:proofErr w:type="spellEnd"/>
+      <w:r>
+        <w:rPr>
+          <w:color w:val="000000" w:themeColor="text1"/>
+        </w:rPr>
+        <w:t>=2",</w:t>
+      </w:r>
+    </w:p>
+    <w:p>
+      <w:pPr>
+        <w:spacing w:line="240" w:lineRule="auto"/>
+        <w:rPr>
+          <w:color w:val="000000" w:themeColor="text1"/>
+        </w:rPr>
+      </w:pPr>
+      <w:r>
+        <w:rPr>
+          <w:color w:val="000000" w:themeColor="text1"/>
+        </w:rPr>
+        <w:t xml:space="preserve">    "</w:t>
+      </w:r>
+      <w:proofErr w:type="spellStart"/>
+      <w:r>
+        <w:rPr>
+          <w:color w:val="000000" w:themeColor="text1"/>
+        </w:rPr>
+        <w:t>next_page_url</w:t>
+      </w:r>
+      <w:proofErr w:type="spellEnd"/>
+      <w:r>
+        <w:rPr>
+          <w:color w:val="000000" w:themeColor="text1"/>
+        </w:rPr>
+        <w:t>": null,</w:t>
+      </w:r>
+    </w:p>
+    <w:p>
+      <w:pPr>
+        <w:spacing w:line="240" w:lineRule="auto"/>
+        <w:rPr>
+          <w:color w:val="000000" w:themeColor="text1"/>
+        </w:rPr>
+      </w:pPr>
+      <w:r>
+        <w:rPr>
+          <w:color w:val="000000" w:themeColor="text1"/>
+        </w:rPr>
+        <w:t xml:space="preserve">    "</w:t>
+      </w:r>
+      <w:proofErr w:type="gramStart"/>
+      <w:r>
+        <w:rPr>
+          <w:color w:val="000000" w:themeColor="text1"/>
+        </w:rPr>
+        <w:t>path</w:t>
+      </w:r>
+      <w:proofErr w:type="gramEnd"/>
+      <w:r>
+        <w:rPr>
+          <w:color w:val="000000" w:themeColor="text1"/>
+        </w:rPr>
+        <w:t>": "http://localhost:8000/</w:t>
+      </w:r>
+      <w:proofErr w:type="spellStart"/>
+      <w:r>
+        <w:rPr>
+          <w:color w:val="000000" w:themeColor="text1"/>
+        </w:rPr>
+        <w:t>api</w:t>
+      </w:r>
+      <w:proofErr w:type="spellEnd"/>
+      <w:r>
+        <w:rPr>
+          <w:color w:val="000000" w:themeColor="text1"/>
+        </w:rPr>
+        <w:t>/products",</w:t>
+      </w:r>
+    </w:p>
+    <w:p>
+      <w:pPr>
+        <w:spacing w:line="240" w:lineRule="auto"/>
+        <w:rPr>
+          <w:color w:val="000000" w:themeColor="text1"/>
+        </w:rPr>
+      </w:pPr>
+      <w:r>
+        <w:rPr>
+          <w:color w:val="000000" w:themeColor="text1"/>
+        </w:rPr>
+        <w:t xml:space="preserve">    "</w:t>
+      </w:r>
+      <w:proofErr w:type="spellStart"/>
+      <w:r>
+        <w:rPr>
+          <w:color w:val="000000" w:themeColor="text1"/>
+        </w:rPr>
+        <w:t>per_page</w:t>
+      </w:r>
+      <w:proofErr w:type="spellEnd"/>
+      <w:r>
+        <w:rPr>
+          <w:color w:val="000000" w:themeColor="text1"/>
+        </w:rPr>
+        <w:t>": 8,</w:t>
+      </w:r>
+    </w:p>
+    <w:p>
+      <w:pPr>
+        <w:spacing w:line="240" w:lineRule="auto"/>
+        <w:rPr>
+          <w:color w:val="000000" w:themeColor="text1"/>
+        </w:rPr>
+      </w:pPr>
+      <w:r>
+        <w:rPr>
+          <w:color w:val="000000" w:themeColor="text1"/>
+        </w:rPr>
+        <w:t xml:space="preserve">    "</w:t>
+      </w:r>
+      <w:proofErr w:type="spellStart"/>
+      <w:r>
+        <w:rPr>
+          <w:color w:val="000000" w:themeColor="text1"/>
+        </w:rPr>
+        <w:t>prev_page_url</w:t>
+      </w:r>
+      <w:proofErr w:type="spellEnd"/>
+      <w:r>
+        <w:rPr>
+          <w:color w:val="000000" w:themeColor="text1"/>
+        </w:rPr>
+        <w:t>": "http://localhost:8000/</w:t>
+      </w:r>
+      <w:proofErr w:type="spellStart"/>
+      <w:r>
+        <w:rPr>
+          <w:color w:val="000000" w:themeColor="text1"/>
+        </w:rPr>
+        <w:t>api</w:t>
+      </w:r>
+      <w:proofErr w:type="spellEnd"/>
+      <w:r>
+        <w:rPr>
+          <w:color w:val="000000" w:themeColor="text1"/>
+        </w:rPr>
+        <w:t>/</w:t>
+      </w:r>
+      <w:proofErr w:type="spellStart"/>
+      <w:r>
+        <w:rPr>
+          <w:color w:val="000000" w:themeColor="text1"/>
+        </w:rPr>
+        <w:t>products?page</w:t>
+      </w:r>
+      <w:proofErr w:type="spellEnd"/>
+      <w:r>
+        <w:rPr>
+          <w:color w:val="000000" w:themeColor="text1"/>
+        </w:rPr>
+        <w:t>=1",</w:t>
+      </w:r>
+    </w:p>
+    <w:p>
+      <w:pPr>
+        <w:spacing w:line="240" w:lineRule="auto"/>
+        <w:rPr>
+          <w:color w:val="000000" w:themeColor="text1"/>
+        </w:rPr>
+      </w:pPr>
+      <w:r>
+        <w:rPr>
+          <w:color w:val="000000" w:themeColor="text1"/>
+        </w:rPr>
+        <w:t xml:space="preserve">    "</w:t>
+      </w:r>
+      <w:proofErr w:type="gramStart"/>
+      <w:r>
+        <w:rPr>
+          <w:color w:val="000000" w:themeColor="text1"/>
+        </w:rPr>
+        <w:t>to</w:t>
+      </w:r>
+      <w:proofErr w:type="gramEnd"/>
+      <w:r>
+        <w:rPr>
+          <w:color w:val="000000" w:themeColor="text1"/>
+        </w:rPr>
+        <w:t>": 16,</w:t>
+      </w:r>
+    </w:p>
+    <w:p>
+      <w:pPr>
+        <w:spacing w:line="240" w:lineRule="auto"/>
+        <w:rPr>
+          <w:color w:val="000000" w:themeColor="text1"/>
+        </w:rPr>
+      </w:pPr>
+      <w:r>
+        <w:rPr>
+          <w:color w:val="000000" w:themeColor="text1"/>
+        </w:rPr>
+        <w:t xml:space="preserve">    "</w:t>
+      </w:r>
+      <w:proofErr w:type="gramStart"/>
+      <w:r>
+        <w:rPr>
+          <w:color w:val="000000" w:themeColor="text1"/>
+        </w:rPr>
+        <w:t>total</w:t>
+      </w:r>
+      <w:proofErr w:type="gramEnd"/>
+      <w:r>
+        <w:rPr>
+          <w:color w:val="000000" w:themeColor="text1"/>
+        </w:rPr>
+        <w:t>": 16</w:t>
+      </w:r>
+    </w:p>
+    <w:p>
+      <w:pPr>
+        <w:spacing w:line="240" w:lineRule="auto"/>
+        <w:rPr>
+          <w:color w:val="000000" w:themeColor="text1"/>
+        </w:rPr>
+      </w:pPr>
+      <w:r>
+        <w:rPr>
+          <w:color w:val="000000" w:themeColor="text1"/>
+        </w:rPr>
+        <w:t>}</w:t>
+      </w:r>
+    </w:p>
+    <w:p>
+      <w:pPr>
+        <w:spacing w:line="240" w:lineRule="auto"/>
+        <w:rPr>
+          <w:color w:val="C45911" w:themeColor="accent2" w:themeShade="BF"/>
+        </w:rPr>
+      </w:pPr>
+      <w:bookmarkStart w:id="0" w:name="_GoBack"/>
+      <w:bookmarkEnd w:id="0"/>
+    </w:p>
+    <w:p>
+      <w:pPr>
+        <w:rPr>
+          <w:rFonts w:ascii="Helvetica" w:hAnsi="Helvetica" w:cs="Helvetica"/>
+          <w:color w:val="505050"/>
+          <w:sz w:val="18"/>
+          <w:szCs w:val="18"/>
+          <w:shd w:val="clear" w:color="auto" w:fill="FAFAFA"/>
+        </w:rPr>
+      </w:pPr>
+      <w:r>
+        <w:rPr>
+          <w:rFonts w:ascii="Helvetica" w:hAnsi="Helvetica" w:cs="Helvetica"/>
+          <w:color w:val="505050"/>
+          <w:sz w:val="18"/>
+          <w:szCs w:val="18"/>
+          <w:shd w:val="clear" w:color="auto" w:fill="FAFAFA"/>
+        </w:rPr>
+        <w:t>?category=1</w:t>
+      </w:r>
+    </w:p>
+    <w:p>
+      <w:pPr>
+        <w:rPr>
+          <w:color w:val="000000" w:themeColor="text1"/>
+        </w:rPr>
+      </w:pPr>
+      <w:r>
+        <w:rPr>
+          <w:color w:val="2E74B5" w:themeColor="accent1" w:themeShade="BF"/>
+        </w:rPr>
+        <w:t xml:space="preserve">Response </w:t>
+      </w:r>
+      <w:r>
+        <w:rPr>
+          <w:color w:val="2E74B5" w:themeColor="accent1" w:themeShade="BF"/>
+        </w:rPr>
+        <w:t>product by category</w:t>
+      </w:r>
+      <w:r>
+        <w:rPr>
+          <w:color w:val="000000" w:themeColor="text1"/>
+        </w:rPr>
+        <w:t>:</w:t>
+      </w:r>
+    </w:p>
+    <w:p>
+      <w:pPr>
+        <w:rPr>
+          <w:color w:val="000000" w:themeColor="text1"/>
+        </w:rPr>
+      </w:pPr>
+      <w:r>
+        <w:rPr>
+          <w:color w:val="000000" w:themeColor="text1"/>
+        </w:rPr>
+        <w:t>{</w:t>
+      </w:r>
+    </w:p>
+    <w:p>
+      <w:pPr>
+        <w:rPr>
+          <w:color w:val="000000" w:themeColor="text1"/>
+        </w:rPr>
+      </w:pPr>
+      <w:r>
+        <w:rPr>
+          <w:color w:val="000000" w:themeColor="text1"/>
+        </w:rPr>
+        <w:t xml:space="preserve">    "</w:t>
+      </w:r>
+      <w:proofErr w:type="spellStart"/>
+      <w:r>
+        <w:rPr>
+          <w:color w:val="000000" w:themeColor="text1"/>
+        </w:rPr>
+        <w:t>current_page</w:t>
+      </w:r>
+      <w:proofErr w:type="spellEnd"/>
+      <w:r>
+        <w:rPr>
+          <w:color w:val="000000" w:themeColor="text1"/>
+        </w:rPr>
+        <w:t>": 1,</w:t>
+      </w:r>
+    </w:p>
+    <w:p>
+      <w:pPr>
+        <w:rPr>
+          <w:color w:val="000000" w:themeColor="text1"/>
+        </w:rPr>
+      </w:pPr>
+      <w:r>
+        <w:rPr>
+          <w:color w:val="000000" w:themeColor="text1"/>
+        </w:rPr>
+        <w:t xml:space="preserve">    "</w:t>
+      </w:r>
+      <w:proofErr w:type="gramStart"/>
+      <w:r>
+        <w:rPr>
+          <w:color w:val="000000" w:themeColor="text1"/>
+        </w:rPr>
+        <w:t>data</w:t>
+      </w:r>
+      <w:proofErr w:type="gramEnd"/>
+      <w:r>
+        <w:rPr>
+          <w:color w:val="000000" w:themeColor="text1"/>
+        </w:rPr>
+        <w:t>": [],</w:t>
+      </w:r>
+    </w:p>
+    <w:p>
+      <w:pPr>
+        <w:rPr>
+          <w:color w:val="000000" w:themeColor="text1"/>
+        </w:rPr>
+      </w:pPr>
+      <w:r>
+        <w:rPr>
+          <w:color w:val="000000" w:themeColor="text1"/>
+        </w:rPr>
+        <w:lastRenderedPageBreak/>
+        <w:t xml:space="preserve">    "</w:t>
+      </w:r>
+      <w:proofErr w:type="spellStart"/>
+      <w:r>
+        <w:rPr>
+          <w:color w:val="000000" w:themeColor="text1"/>
+        </w:rPr>
+        <w:t>first_page_url</w:t>
+      </w:r>
+      <w:proofErr w:type="spellEnd"/>
+      <w:r>
+        <w:rPr>
+          <w:color w:val="000000" w:themeColor="text1"/>
+        </w:rPr>
+        <w:t>": "http://localhost:8000/</w:t>
+      </w:r>
+      <w:proofErr w:type="spellStart"/>
+      <w:r>
+        <w:rPr>
+          <w:color w:val="000000" w:themeColor="text1"/>
+        </w:rPr>
+        <w:t>api</w:t>
+      </w:r>
+      <w:proofErr w:type="spellEnd"/>
+      <w:r>
+        <w:rPr>
+          <w:color w:val="000000" w:themeColor="text1"/>
+        </w:rPr>
+        <w:t>/</w:t>
+      </w:r>
+      <w:proofErr w:type="spellStart"/>
+      <w:r>
+        <w:rPr>
+          <w:color w:val="000000" w:themeColor="text1"/>
+        </w:rPr>
+        <w:t>products?page</w:t>
+      </w:r>
+      <w:proofErr w:type="spellEnd"/>
+      <w:r>
+        <w:rPr>
+          <w:color w:val="000000" w:themeColor="text1"/>
+        </w:rPr>
+        <w:t>=1",</w:t>
+      </w:r>
+    </w:p>
+    <w:p>
+      <w:pPr>
+        <w:rPr>
+          <w:color w:val="000000" w:themeColor="text1"/>
+        </w:rPr>
+      </w:pPr>
+      <w:r>
+        <w:rPr>
+          <w:color w:val="000000" w:themeColor="text1"/>
+        </w:rPr>
+        <w:t xml:space="preserve">    "</w:t>
+      </w:r>
+      <w:proofErr w:type="gramStart"/>
+      <w:r>
+        <w:rPr>
+          <w:color w:val="000000" w:themeColor="text1"/>
+        </w:rPr>
+        <w:t>from</w:t>
+      </w:r>
+      <w:proofErr w:type="gramEnd"/>
+      <w:r>
+        <w:rPr>
+          <w:color w:val="000000" w:themeColor="text1"/>
+        </w:rPr>
+        <w:t>": null,</w:t>
+      </w:r>
+    </w:p>
+    <w:p>
+      <w:pPr>
+        <w:rPr>
+          <w:color w:val="000000" w:themeColor="text1"/>
+        </w:rPr>
+      </w:pPr>
+      <w:r>
+        <w:rPr>
+          <w:color w:val="000000" w:themeColor="text1"/>
+        </w:rPr>
+        <w:t xml:space="preserve">    "</w:t>
+      </w:r>
+      <w:proofErr w:type="spellStart"/>
+      <w:r>
+        <w:rPr>
+          <w:color w:val="000000" w:themeColor="text1"/>
+        </w:rPr>
+        <w:t>last_page</w:t>
+      </w:r>
+      <w:proofErr w:type="spellEnd"/>
+      <w:r>
+        <w:rPr>
+          <w:color w:val="000000" w:themeColor="text1"/>
+        </w:rPr>
+        <w:t>": 1,</w:t>
+      </w:r>
+    </w:p>
+    <w:p>
+      <w:pPr>
+        <w:rPr>
+          <w:color w:val="000000" w:themeColor="text1"/>
+        </w:rPr>
+      </w:pPr>
+      <w:r>
+        <w:rPr>
+          <w:color w:val="000000" w:themeColor="text1"/>
+        </w:rPr>
+        <w:t xml:space="preserve">    "</w:t>
+      </w:r>
+      <w:proofErr w:type="spellStart"/>
+      <w:r>
+        <w:rPr>
+          <w:color w:val="000000" w:themeColor="text1"/>
+        </w:rPr>
+        <w:t>last_page_url</w:t>
+      </w:r>
+      <w:proofErr w:type="spellEnd"/>
+      <w:r>
+        <w:rPr>
+          <w:color w:val="000000" w:themeColor="text1"/>
+        </w:rPr>
+        <w:t>": "http://localhost:8000/</w:t>
+      </w:r>
+      <w:proofErr w:type="spellStart"/>
+      <w:r>
+        <w:rPr>
+          <w:color w:val="000000" w:themeColor="text1"/>
+        </w:rPr>
+        <w:t>api</w:t>
+      </w:r>
+      <w:proofErr w:type="spellEnd"/>
+      <w:r>
+        <w:rPr>
+          <w:color w:val="000000" w:themeColor="text1"/>
+        </w:rPr>
+        <w:t>/</w:t>
+      </w:r>
+      <w:proofErr w:type="spellStart"/>
+      <w:r>
+        <w:rPr>
+          <w:color w:val="000000" w:themeColor="text1"/>
+        </w:rPr>
+        <w:t>products?page</w:t>
+      </w:r>
+      <w:proofErr w:type="spellEnd"/>
+      <w:r>
+        <w:rPr>
+          <w:color w:val="000000" w:themeColor="text1"/>
+        </w:rPr>
+        <w:t>=1",</w:t>
+      </w:r>
+    </w:p>
+    <w:p>
+      <w:pPr>
+        <w:rPr>
+          <w:color w:val="000000" w:themeColor="text1"/>
+        </w:rPr>
+      </w:pPr>
+      <w:r>
+        <w:rPr>
+          <w:color w:val="000000" w:themeColor="text1"/>
+        </w:rPr>
+        <w:t xml:space="preserve">    "</w:t>
+      </w:r>
+      <w:proofErr w:type="spellStart"/>
+      <w:r>
+        <w:rPr>
+          <w:color w:val="000000" w:themeColor="text1"/>
+        </w:rPr>
+        <w:t>next_page_url</w:t>
+      </w:r>
+      <w:proofErr w:type="spellEnd"/>
+      <w:r>
+        <w:rPr>
+          <w:color w:val="000000" w:themeColor="text1"/>
+        </w:rPr>
+        <w:t>": null,</w:t>
+      </w:r>
+    </w:p>
+    <w:p>
+      <w:pPr>
+        <w:rPr>
+          <w:color w:val="000000" w:themeColor="text1"/>
+        </w:rPr>
+      </w:pPr>
+      <w:r>
+        <w:rPr>
+          <w:color w:val="000000" w:themeColor="text1"/>
+        </w:rPr>
+        <w:t xml:space="preserve">    "</w:t>
+      </w:r>
+      <w:proofErr w:type="gramStart"/>
+      <w:r>
+        <w:rPr>
+          <w:color w:val="000000" w:themeColor="text1"/>
+        </w:rPr>
+        <w:t>path</w:t>
+      </w:r>
+      <w:proofErr w:type="gramEnd"/>
+      <w:r>
+        <w:rPr>
+          <w:color w:val="000000" w:themeColor="text1"/>
+        </w:rPr>
+        <w:t>": "http://localhost:8000/</w:t>
+      </w:r>
+      <w:proofErr w:type="spellStart"/>
+      <w:r>
+        <w:rPr>
+          <w:color w:val="000000" w:themeColor="text1"/>
+        </w:rPr>
+        <w:t>api</w:t>
+      </w:r>
+      <w:proofErr w:type="spellEnd"/>
+      <w:r>
+        <w:rPr>
+          <w:color w:val="000000" w:themeColor="text1"/>
+        </w:rPr>
+        <w:t>/products",</w:t>
+      </w:r>
+    </w:p>
+    <w:p>
+      <w:pPr>
+        <w:rPr>
+          <w:color w:val="000000" w:themeColor="text1"/>
+        </w:rPr>
+      </w:pPr>
+      <w:r>
+        <w:rPr>
+          <w:color w:val="000000" w:themeColor="text1"/>
+        </w:rPr>
+        <w:t xml:space="preserve">    "</w:t>
+      </w:r>
+      <w:proofErr w:type="spellStart"/>
+      <w:r>
+        <w:rPr>
+          <w:color w:val="000000" w:themeColor="text1"/>
+        </w:rPr>
+        <w:t>per_page</w:t>
+      </w:r>
+      <w:proofErr w:type="spellEnd"/>
+      <w:r>
+        <w:rPr>
+          <w:color w:val="000000" w:themeColor="text1"/>
+        </w:rPr>
+        <w:t>": 8,</w:t>
+      </w:r>
+    </w:p>
+    <w:p>
+      <w:pPr>
+        <w:rPr>
+          <w:color w:val="000000" w:themeColor="text1"/>
+        </w:rPr>
+      </w:pPr>
+      <w:r>
+        <w:rPr>
+          <w:color w:val="000000" w:themeColor="text1"/>
+        </w:rPr>
+        <w:t xml:space="preserve">    "</w:t>
+      </w:r>
+      <w:proofErr w:type="spellStart"/>
+      <w:r>
+        <w:rPr>
+          <w:color w:val="000000" w:themeColor="text1"/>
+        </w:rPr>
+        <w:t>prev_page_url</w:t>
+      </w:r>
+      <w:proofErr w:type="spellEnd"/>
+      <w:r>
+        <w:rPr>
+          <w:color w:val="000000" w:themeColor="text1"/>
+        </w:rPr>
+        <w:t>": null,</w:t>
+      </w:r>
+    </w:p>
+    <w:p>
+      <w:pPr>
+        <w:rPr>
+          <w:color w:val="000000" w:themeColor="text1"/>
+        </w:rPr>
+      </w:pPr>
+      <w:r>
+        <w:rPr>
+          <w:color w:val="000000" w:themeColor="text1"/>
+        </w:rPr>
+        <w:t xml:space="preserve">    "</w:t>
+      </w:r>
+      <w:proofErr w:type="gramStart"/>
+      <w:r>
+        <w:rPr>
+          <w:color w:val="000000" w:themeColor="text1"/>
+        </w:rPr>
+        <w:t>to</w:t>
+      </w:r>
+      <w:proofErr w:type="gramEnd"/>
+      <w:r>
+        <w:rPr>
+          <w:color w:val="000000" w:themeColor="text1"/>
+        </w:rPr>
+        <w:t>": null,</w:t>
+      </w:r>
+    </w:p>
+    <w:p>
+      <w:pPr>
+        <w:rPr>
+          <w:color w:val="000000" w:themeColor="text1"/>
+        </w:rPr>
+      </w:pPr>
+      <w:r>
+        <w:rPr>
+          <w:color w:val="000000" w:themeColor="text1"/>
+        </w:rPr>
+        <w:t xml:space="preserve">    "</w:t>
+      </w:r>
+      <w:proofErr w:type="gramStart"/>
+      <w:r>
+        <w:rPr>
+          <w:color w:val="000000" w:themeColor="text1"/>
+        </w:rPr>
+        <w:t>total</w:t>
+      </w:r>
+      <w:proofErr w:type="gramEnd"/>
+      <w:r>
+        <w:rPr>
+          <w:color w:val="000000" w:themeColor="text1"/>
+        </w:rPr>
+        <w:t>": 0</w:t>
+      </w:r>
+    </w:p>
+    <w:p>
+      <w:pPr>
+        <w:rPr>
+          <w:color w:val="000000" w:themeColor="text1"/>
+        </w:rPr>
+      </w:pPr>
+      <w:r>
+        <w:rPr>
+          <w:color w:val="000000" w:themeColor="text1"/>
+        </w:rPr>
+        <w:t>}</w:t>
+      </w:r>
     </w:p>
     <w:sectPr>
       <w:pgSz w:w="12240" w:h="15840"/>
@@ -3243,7 +4269,7 @@
 </file>
 
 <file path=customXml/itemProps1.xml><?xml version="1.0" encoding="utf-8"?>
-<ds:datastoreItem xmlns:ds="http://schemas.openxmlformats.org/officeDocument/2006/customXml" ds:itemID="{C2E32B1D-BCA7-4CEB-A187-088DC9CC3A0B}">
+<ds:datastoreItem xmlns:ds="http://schemas.openxmlformats.org/officeDocument/2006/customXml" ds:itemID="{2ED2B531-EFA9-4B80-AA38-5BAF88CF0447}">
   <ds:schemaRefs>
     <ds:schemaRef ds:uri="http://schemas.openxmlformats.org/officeDocument/2006/bibliography"/>
   </ds:schemaRefs>

</xml_diff>

<commit_message>
Finished with the order
</commit_message>
<xml_diff>
--- a/documentation/Documentation_RESTAPI.docx
+++ b/documentation/Documentation_RESTAPI.docx
@@ -2636,13 +2636,7 @@
         <w:rPr>
           <w:color w:val="000000" w:themeColor="text1"/>
         </w:rPr>
-        <w:t xml:space="preserve">            </w:t>
-      </w:r>
-      <w:r>
-        <w:rPr>
-          <w:color w:val="000000" w:themeColor="text1"/>
-        </w:rPr>
-        <w:t>…</w:t>
+        <w:t xml:space="preserve">            …</w:t>
       </w:r>
     </w:p>
     <w:p>
@@ -3072,29 +3066,2159 @@
           <w:color w:val="C45911" w:themeColor="accent2" w:themeShade="BF"/>
         </w:rPr>
       </w:pPr>
+    </w:p>
+    <w:p>
+      <w:pPr>
+        <w:rPr>
+          <w:rFonts w:ascii="Helvetica" w:hAnsi="Helvetica" w:cs="Helvetica"/>
+          <w:color w:val="505050"/>
+          <w:sz w:val="18"/>
+          <w:szCs w:val="18"/>
+          <w:shd w:val="clear" w:color="auto" w:fill="FAFAFA"/>
+        </w:rPr>
+      </w:pPr>
+      <w:r>
+        <w:rPr>
+          <w:rFonts w:ascii="Helvetica" w:hAnsi="Helvetica" w:cs="Helvetica"/>
+          <w:color w:val="505050"/>
+          <w:sz w:val="18"/>
+          <w:szCs w:val="18"/>
+          <w:shd w:val="clear" w:color="auto" w:fill="FAFAFA"/>
+        </w:rPr>
+        <w:t>?category=1</w:t>
+      </w:r>
+    </w:p>
+    <w:p>
+      <w:pPr>
+        <w:rPr>
+          <w:color w:val="000000" w:themeColor="text1"/>
+        </w:rPr>
+      </w:pPr>
+      <w:r>
+        <w:rPr>
+          <w:color w:val="2E74B5" w:themeColor="accent1" w:themeShade="BF"/>
+        </w:rPr>
+        <w:t xml:space="preserve">Response </w:t>
+      </w:r>
+      <w:r>
+        <w:rPr>
+          <w:color w:val="2E74B5" w:themeColor="accent1" w:themeShade="BF"/>
+        </w:rPr>
+        <w:t>product by category</w:t>
+      </w:r>
+      <w:r>
+        <w:rPr>
+          <w:color w:val="000000" w:themeColor="text1"/>
+        </w:rPr>
+        <w:t>:</w:t>
+      </w:r>
+    </w:p>
+    <w:p>
+      <w:pPr>
+        <w:rPr>
+          <w:color w:val="000000" w:themeColor="text1"/>
+        </w:rPr>
+      </w:pPr>
+      <w:r>
+        <w:rPr>
+          <w:color w:val="000000" w:themeColor="text1"/>
+        </w:rPr>
+        <w:t>{</w:t>
+      </w:r>
+    </w:p>
+    <w:p>
+      <w:pPr>
+        <w:rPr>
+          <w:color w:val="000000" w:themeColor="text1"/>
+        </w:rPr>
+      </w:pPr>
+      <w:r>
+        <w:rPr>
+          <w:color w:val="000000" w:themeColor="text1"/>
+        </w:rPr>
+        <w:t xml:space="preserve">    "</w:t>
+      </w:r>
+      <w:proofErr w:type="spellStart"/>
+      <w:r>
+        <w:rPr>
+          <w:color w:val="000000" w:themeColor="text1"/>
+        </w:rPr>
+        <w:t>current_page</w:t>
+      </w:r>
+      <w:proofErr w:type="spellEnd"/>
+      <w:r>
+        <w:rPr>
+          <w:color w:val="000000" w:themeColor="text1"/>
+        </w:rPr>
+        <w:t>": 1,</w:t>
+      </w:r>
+    </w:p>
+    <w:p>
+      <w:pPr>
+        <w:rPr>
+          <w:color w:val="000000" w:themeColor="text1"/>
+        </w:rPr>
+      </w:pPr>
+      <w:r>
+        <w:rPr>
+          <w:color w:val="000000" w:themeColor="text1"/>
+        </w:rPr>
+        <w:t xml:space="preserve">    "</w:t>
+      </w:r>
+      <w:proofErr w:type="gramStart"/>
+      <w:r>
+        <w:rPr>
+          <w:color w:val="000000" w:themeColor="text1"/>
+        </w:rPr>
+        <w:t>data</w:t>
+      </w:r>
+      <w:proofErr w:type="gramEnd"/>
+      <w:r>
+        <w:rPr>
+          <w:color w:val="000000" w:themeColor="text1"/>
+        </w:rPr>
+        <w:t>": [],</w:t>
+      </w:r>
+    </w:p>
+    <w:p>
+      <w:pPr>
+        <w:rPr>
+          <w:color w:val="000000" w:themeColor="text1"/>
+        </w:rPr>
+      </w:pPr>
+      <w:r>
+        <w:rPr>
+          <w:color w:val="000000" w:themeColor="text1"/>
+        </w:rPr>
+        <w:lastRenderedPageBreak/>
+        <w:t xml:space="preserve">    "</w:t>
+      </w:r>
+      <w:proofErr w:type="spellStart"/>
+      <w:r>
+        <w:rPr>
+          <w:color w:val="000000" w:themeColor="text1"/>
+        </w:rPr>
+        <w:t>first_page_url</w:t>
+      </w:r>
+      <w:proofErr w:type="spellEnd"/>
+      <w:r>
+        <w:rPr>
+          <w:color w:val="000000" w:themeColor="text1"/>
+        </w:rPr>
+        <w:t>": "http://localhost:8000/</w:t>
+      </w:r>
+      <w:proofErr w:type="spellStart"/>
+      <w:r>
+        <w:rPr>
+          <w:color w:val="000000" w:themeColor="text1"/>
+        </w:rPr>
+        <w:t>api</w:t>
+      </w:r>
+      <w:proofErr w:type="spellEnd"/>
+      <w:r>
+        <w:rPr>
+          <w:color w:val="000000" w:themeColor="text1"/>
+        </w:rPr>
+        <w:t>/</w:t>
+      </w:r>
+      <w:proofErr w:type="spellStart"/>
+      <w:r>
+        <w:rPr>
+          <w:color w:val="000000" w:themeColor="text1"/>
+        </w:rPr>
+        <w:t>products?page</w:t>
+      </w:r>
+      <w:proofErr w:type="spellEnd"/>
+      <w:r>
+        <w:rPr>
+          <w:color w:val="000000" w:themeColor="text1"/>
+        </w:rPr>
+        <w:t>=1",</w:t>
+      </w:r>
+    </w:p>
+    <w:p>
+      <w:pPr>
+        <w:rPr>
+          <w:color w:val="000000" w:themeColor="text1"/>
+        </w:rPr>
+      </w:pPr>
+      <w:r>
+        <w:rPr>
+          <w:color w:val="000000" w:themeColor="text1"/>
+        </w:rPr>
+        <w:t xml:space="preserve">    "</w:t>
+      </w:r>
+      <w:proofErr w:type="gramStart"/>
+      <w:r>
+        <w:rPr>
+          <w:color w:val="000000" w:themeColor="text1"/>
+        </w:rPr>
+        <w:t>from</w:t>
+      </w:r>
+      <w:proofErr w:type="gramEnd"/>
+      <w:r>
+        <w:rPr>
+          <w:color w:val="000000" w:themeColor="text1"/>
+        </w:rPr>
+        <w:t>": null,</w:t>
+      </w:r>
+    </w:p>
+    <w:p>
+      <w:pPr>
+        <w:rPr>
+          <w:color w:val="000000" w:themeColor="text1"/>
+        </w:rPr>
+      </w:pPr>
+      <w:r>
+        <w:rPr>
+          <w:color w:val="000000" w:themeColor="text1"/>
+        </w:rPr>
+        <w:t xml:space="preserve">    "</w:t>
+      </w:r>
+      <w:proofErr w:type="spellStart"/>
+      <w:r>
+        <w:rPr>
+          <w:color w:val="000000" w:themeColor="text1"/>
+        </w:rPr>
+        <w:t>last_page</w:t>
+      </w:r>
+      <w:proofErr w:type="spellEnd"/>
+      <w:r>
+        <w:rPr>
+          <w:color w:val="000000" w:themeColor="text1"/>
+        </w:rPr>
+        <w:t>": 1,</w:t>
+      </w:r>
+    </w:p>
+    <w:p>
+      <w:pPr>
+        <w:rPr>
+          <w:color w:val="000000" w:themeColor="text1"/>
+        </w:rPr>
+      </w:pPr>
+      <w:r>
+        <w:rPr>
+          <w:color w:val="000000" w:themeColor="text1"/>
+        </w:rPr>
+        <w:t xml:space="preserve">    "</w:t>
+      </w:r>
+      <w:proofErr w:type="spellStart"/>
+      <w:r>
+        <w:rPr>
+          <w:color w:val="000000" w:themeColor="text1"/>
+        </w:rPr>
+        <w:t>last_page_url</w:t>
+      </w:r>
+      <w:proofErr w:type="spellEnd"/>
+      <w:r>
+        <w:rPr>
+          <w:color w:val="000000" w:themeColor="text1"/>
+        </w:rPr>
+        <w:t>": "http://localhost:8000/</w:t>
+      </w:r>
+      <w:proofErr w:type="spellStart"/>
+      <w:r>
+        <w:rPr>
+          <w:color w:val="000000" w:themeColor="text1"/>
+        </w:rPr>
+        <w:t>api</w:t>
+      </w:r>
+      <w:proofErr w:type="spellEnd"/>
+      <w:r>
+        <w:rPr>
+          <w:color w:val="000000" w:themeColor="text1"/>
+        </w:rPr>
+        <w:t>/</w:t>
+      </w:r>
+      <w:proofErr w:type="spellStart"/>
+      <w:r>
+        <w:rPr>
+          <w:color w:val="000000" w:themeColor="text1"/>
+        </w:rPr>
+        <w:t>products?page</w:t>
+      </w:r>
+      <w:proofErr w:type="spellEnd"/>
+      <w:r>
+        <w:rPr>
+          <w:color w:val="000000" w:themeColor="text1"/>
+        </w:rPr>
+        <w:t>=1",</w:t>
+      </w:r>
+    </w:p>
+    <w:p>
+      <w:pPr>
+        <w:rPr>
+          <w:color w:val="000000" w:themeColor="text1"/>
+        </w:rPr>
+      </w:pPr>
+      <w:r>
+        <w:rPr>
+          <w:color w:val="000000" w:themeColor="text1"/>
+        </w:rPr>
+        <w:t xml:space="preserve">    "</w:t>
+      </w:r>
+      <w:proofErr w:type="spellStart"/>
+      <w:r>
+        <w:rPr>
+          <w:color w:val="000000" w:themeColor="text1"/>
+        </w:rPr>
+        <w:t>next_page_url</w:t>
+      </w:r>
+      <w:proofErr w:type="spellEnd"/>
+      <w:r>
+        <w:rPr>
+          <w:color w:val="000000" w:themeColor="text1"/>
+        </w:rPr>
+        <w:t>": null,</w:t>
+      </w:r>
+    </w:p>
+    <w:p>
+      <w:pPr>
+        <w:rPr>
+          <w:color w:val="000000" w:themeColor="text1"/>
+        </w:rPr>
+      </w:pPr>
+      <w:r>
+        <w:rPr>
+          <w:color w:val="000000" w:themeColor="text1"/>
+        </w:rPr>
+        <w:t xml:space="preserve">    "</w:t>
+      </w:r>
+      <w:proofErr w:type="gramStart"/>
+      <w:r>
+        <w:rPr>
+          <w:color w:val="000000" w:themeColor="text1"/>
+        </w:rPr>
+        <w:t>path</w:t>
+      </w:r>
+      <w:proofErr w:type="gramEnd"/>
+      <w:r>
+        <w:rPr>
+          <w:color w:val="000000" w:themeColor="text1"/>
+        </w:rPr>
+        <w:t>": "http://localhost:8000/</w:t>
+      </w:r>
+      <w:proofErr w:type="spellStart"/>
+      <w:r>
+        <w:rPr>
+          <w:color w:val="000000" w:themeColor="text1"/>
+        </w:rPr>
+        <w:t>api</w:t>
+      </w:r>
+      <w:proofErr w:type="spellEnd"/>
+      <w:r>
+        <w:rPr>
+          <w:color w:val="000000" w:themeColor="text1"/>
+        </w:rPr>
+        <w:t>/products",</w:t>
+      </w:r>
+    </w:p>
+    <w:p>
+      <w:pPr>
+        <w:rPr>
+          <w:color w:val="000000" w:themeColor="text1"/>
+        </w:rPr>
+      </w:pPr>
+      <w:r>
+        <w:rPr>
+          <w:color w:val="000000" w:themeColor="text1"/>
+        </w:rPr>
+        <w:t xml:space="preserve">    "</w:t>
+      </w:r>
+      <w:proofErr w:type="spellStart"/>
+      <w:r>
+        <w:rPr>
+          <w:color w:val="000000" w:themeColor="text1"/>
+        </w:rPr>
+        <w:t>per_page</w:t>
+      </w:r>
+      <w:proofErr w:type="spellEnd"/>
+      <w:r>
+        <w:rPr>
+          <w:color w:val="000000" w:themeColor="text1"/>
+        </w:rPr>
+        <w:t>": 8,</w:t>
+      </w:r>
+    </w:p>
+    <w:p>
+      <w:pPr>
+        <w:rPr>
+          <w:color w:val="000000" w:themeColor="text1"/>
+        </w:rPr>
+      </w:pPr>
+      <w:r>
+        <w:rPr>
+          <w:color w:val="000000" w:themeColor="text1"/>
+        </w:rPr>
+        <w:t xml:space="preserve">    "</w:t>
+      </w:r>
+      <w:proofErr w:type="spellStart"/>
+      <w:r>
+        <w:rPr>
+          <w:color w:val="000000" w:themeColor="text1"/>
+        </w:rPr>
+        <w:t>prev_page_url</w:t>
+      </w:r>
+      <w:proofErr w:type="spellEnd"/>
+      <w:r>
+        <w:rPr>
+          <w:color w:val="000000" w:themeColor="text1"/>
+        </w:rPr>
+        <w:t>": null,</w:t>
+      </w:r>
+    </w:p>
+    <w:p>
+      <w:pPr>
+        <w:rPr>
+          <w:color w:val="000000" w:themeColor="text1"/>
+        </w:rPr>
+      </w:pPr>
+      <w:r>
+        <w:rPr>
+          <w:color w:val="000000" w:themeColor="text1"/>
+        </w:rPr>
+        <w:t xml:space="preserve">    "</w:t>
+      </w:r>
+      <w:proofErr w:type="gramStart"/>
+      <w:r>
+        <w:rPr>
+          <w:color w:val="000000" w:themeColor="text1"/>
+        </w:rPr>
+        <w:t>to</w:t>
+      </w:r>
+      <w:proofErr w:type="gramEnd"/>
+      <w:r>
+        <w:rPr>
+          <w:color w:val="000000" w:themeColor="text1"/>
+        </w:rPr>
+        <w:t>": null,</w:t>
+      </w:r>
+    </w:p>
+    <w:p>
+      <w:pPr>
+        <w:rPr>
+          <w:color w:val="000000" w:themeColor="text1"/>
+        </w:rPr>
+      </w:pPr>
+      <w:r>
+        <w:rPr>
+          <w:color w:val="000000" w:themeColor="text1"/>
+        </w:rPr>
+        <w:t xml:space="preserve">    "</w:t>
+      </w:r>
+      <w:proofErr w:type="gramStart"/>
+      <w:r>
+        <w:rPr>
+          <w:color w:val="000000" w:themeColor="text1"/>
+        </w:rPr>
+        <w:t>total</w:t>
+      </w:r>
+      <w:proofErr w:type="gramEnd"/>
+      <w:r>
+        <w:rPr>
+          <w:color w:val="000000" w:themeColor="text1"/>
+        </w:rPr>
+        <w:t>": 0</w:t>
+      </w:r>
+    </w:p>
+    <w:p>
+      <w:pPr>
+        <w:rPr>
+          <w:color w:val="000000" w:themeColor="text1"/>
+        </w:rPr>
+      </w:pPr>
+      <w:r>
+        <w:rPr>
+          <w:color w:val="000000" w:themeColor="text1"/>
+        </w:rPr>
+        <w:t>}</w:t>
+      </w:r>
+    </w:p>
+    <w:p>
+      <w:pPr>
+        <w:rPr>
+          <w:color w:val="000000" w:themeColor="text1"/>
+        </w:rPr>
+      </w:pPr>
+    </w:p>
+    <w:p>
+      <w:pPr>
+        <w:rPr>
+          <w:color w:val="000000" w:themeColor="text1"/>
+        </w:rPr>
+      </w:pPr>
+    </w:p>
+    <w:p>
+      <w:pPr>
+        <w:rPr>
+          <w:color w:val="000000" w:themeColor="text1"/>
+        </w:rPr>
+      </w:pPr>
+    </w:p>
+    <w:p>
+      <w:pPr>
+        <w:rPr>
+          <w:color w:val="000000" w:themeColor="text1"/>
+        </w:rPr>
+      </w:pPr>
+    </w:p>
+    <w:p>
+      <w:pPr>
+        <w:rPr>
+          <w:color w:val="000000" w:themeColor="text1"/>
+        </w:rPr>
+      </w:pPr>
+    </w:p>
+    <w:p>
+      <w:pPr>
+        <w:rPr>
+          <w:color w:val="000000" w:themeColor="text1"/>
+        </w:rPr>
+      </w:pPr>
+    </w:p>
+    <w:p>
+      <w:pPr>
+        <w:rPr>
+          <w:color w:val="000000" w:themeColor="text1"/>
+        </w:rPr>
+      </w:pPr>
+    </w:p>
+    <w:p>
+      <w:pPr>
+        <w:rPr>
+          <w:color w:val="000000" w:themeColor="text1"/>
+        </w:rPr>
+      </w:pPr>
+    </w:p>
+    <w:p>
+      <w:pPr>
+        <w:rPr>
+          <w:color w:val="000000" w:themeColor="text1"/>
+        </w:rPr>
+      </w:pPr>
+    </w:p>
+    <w:p>
+      <w:pPr>
+        <w:rPr>
+          <w:color w:val="000000" w:themeColor="text1"/>
+        </w:rPr>
+      </w:pPr>
+    </w:p>
+    <w:p>
+      <w:pPr>
+        <w:rPr>
+          <w:color w:val="000000" w:themeColor="text1"/>
+        </w:rPr>
+      </w:pPr>
+    </w:p>
+    <w:p>
+      <w:pPr>
+        <w:rPr>
+          <w:color w:val="000000" w:themeColor="text1"/>
+        </w:rPr>
+      </w:pPr>
+    </w:p>
+    <w:p>
+      <w:pPr>
+        <w:rPr>
+          <w:color w:val="000000" w:themeColor="text1"/>
+        </w:rPr>
+      </w:pPr>
+    </w:p>
+    <w:p>
+      <w:pPr>
+        <w:rPr>
+          <w:color w:val="000000" w:themeColor="text1"/>
+        </w:rPr>
+      </w:pPr>
+    </w:p>
+    <w:p>
+      <w:pPr>
+        <w:rPr>
+          <w:color w:val="000000" w:themeColor="text1"/>
+        </w:rPr>
+      </w:pPr>
+    </w:p>
+    <w:p>
+      <w:pPr>
+        <w:rPr>
+          <w:color w:val="000000" w:themeColor="text1"/>
+        </w:rPr>
+      </w:pPr>
+    </w:p>
+    <w:p>
+      <w:pPr>
+        <w:rPr>
+          <w:color w:val="000000" w:themeColor="text1"/>
+        </w:rPr>
+      </w:pPr>
+    </w:p>
+    <w:p>
+      <w:pPr>
+        <w:rPr>
+          <w:color w:val="C45911" w:themeColor="accent2" w:themeShade="BF"/>
+        </w:rPr>
+      </w:pPr>
+      <w:r>
+        <w:rPr>
+          <w:color w:val="C45911" w:themeColor="accent2" w:themeShade="BF"/>
+        </w:rPr>
+        <w:t>Order</w:t>
+      </w:r>
+    </w:p>
+    <w:p>
+      <w:pPr>
+        <w:rPr>
+          <w:rStyle w:val="Hyperlink"/>
+          <w:rFonts w:ascii="Helvetica" w:hAnsi="Helvetica" w:cs="Helvetica"/>
+          <w:sz w:val="18"/>
+          <w:szCs w:val="18"/>
+          <w:shd w:val="clear" w:color="auto" w:fill="FAFAFA"/>
+        </w:rPr>
+      </w:pPr>
+      <w:r>
+        <w:lastRenderedPageBreak/>
+        <w:t xml:space="preserve">GET: </w:t>
+      </w:r>
+      <w:hyperlink r:id="rId10" w:history="1">
+        <w:r>
+          <w:rPr>
+            <w:rStyle w:val="Hyperlink"/>
+            <w:rFonts w:ascii="Helvetica" w:hAnsi="Helvetica" w:cs="Helvetica"/>
+            <w:sz w:val="18"/>
+            <w:szCs w:val="18"/>
+            <w:shd w:val="clear" w:color="auto" w:fill="FAFAFA"/>
+          </w:rPr>
+          <w:t>http://localhost:8000/api/order/</w:t>
+        </w:r>
+      </w:hyperlink>
+    </w:p>
+    <w:p>
+      <w:pPr>
+        <w:rPr>
+          <w:rStyle w:val="Hyperlink"/>
+          <w:rFonts w:ascii="Helvetica" w:hAnsi="Helvetica" w:cs="Helvetica"/>
+          <w:sz w:val="18"/>
+          <w:szCs w:val="18"/>
+          <w:shd w:val="clear" w:color="auto" w:fill="FAFAFA"/>
+        </w:rPr>
+      </w:pPr>
+    </w:p>
+    <w:p>
+      <w:pPr>
+        <w:rPr>
+          <w:rStyle w:val="Hyperlink"/>
+          <w:rFonts w:ascii="Helvetica" w:hAnsi="Helvetica" w:cs="Helvetica"/>
+          <w:sz w:val="18"/>
+          <w:szCs w:val="18"/>
+          <w:shd w:val="clear" w:color="auto" w:fill="FAFAFA"/>
+        </w:rPr>
+      </w:pPr>
+      <w:proofErr w:type="spellStart"/>
+      <w:proofErr w:type="gramStart"/>
+      <w:r>
+        <w:rPr>
+          <w:rStyle w:val="Hyperlink"/>
+          <w:rFonts w:ascii="Helvetica" w:hAnsi="Helvetica" w:cs="Helvetica"/>
+          <w:sz w:val="18"/>
+          <w:szCs w:val="18"/>
+          <w:shd w:val="clear" w:color="auto" w:fill="FAFAFA"/>
+        </w:rPr>
+        <w:t>FormData</w:t>
+      </w:r>
+      <w:proofErr w:type="spellEnd"/>
+      <w:r>
+        <w:rPr>
+          <w:rStyle w:val="Hyperlink"/>
+          <w:rFonts w:ascii="Helvetica" w:hAnsi="Helvetica" w:cs="Helvetica"/>
+          <w:sz w:val="18"/>
+          <w:szCs w:val="18"/>
+          <w:shd w:val="clear" w:color="auto" w:fill="FAFAFA"/>
+        </w:rPr>
+        <w:t xml:space="preserve"> :</w:t>
+      </w:r>
+      <w:proofErr w:type="gramEnd"/>
+    </w:p>
+    <w:p>
+      <w:pPr>
+        <w:rPr>
+          <w:color w:val="000000" w:themeColor="text1"/>
+        </w:rPr>
+      </w:pPr>
+      <w:r>
+        <w:rPr>
+          <w:color w:val="000000" w:themeColor="text1"/>
+        </w:rPr>
+        <w:t>{</w:t>
+      </w:r>
+    </w:p>
+    <w:p>
+      <w:pPr>
+        <w:rPr>
+          <w:color w:val="000000" w:themeColor="text1"/>
+        </w:rPr>
+      </w:pPr>
+      <w:r>
+        <w:rPr>
+          <w:color w:val="000000" w:themeColor="text1"/>
+        </w:rPr>
+        <w:tab/>
+        <w:t>"</w:t>
+      </w:r>
+      <w:proofErr w:type="gramStart"/>
+      <w:r>
+        <w:rPr>
+          <w:color w:val="000000" w:themeColor="text1"/>
+        </w:rPr>
+        <w:t>name</w:t>
+      </w:r>
+      <w:proofErr w:type="gramEnd"/>
+      <w:r>
+        <w:rPr>
+          <w:color w:val="000000" w:themeColor="text1"/>
+        </w:rPr>
+        <w:t>": "Berat",</w:t>
+      </w:r>
+    </w:p>
+    <w:p>
+      <w:pPr>
+        <w:rPr>
+          <w:color w:val="000000" w:themeColor="text1"/>
+        </w:rPr>
+      </w:pPr>
+      <w:r>
+        <w:rPr>
+          <w:color w:val="000000" w:themeColor="text1"/>
+        </w:rPr>
+        <w:tab/>
+        <w:t>"</w:t>
+      </w:r>
+      <w:proofErr w:type="gramStart"/>
+      <w:r>
+        <w:rPr>
+          <w:color w:val="000000" w:themeColor="text1"/>
+        </w:rPr>
+        <w:t>email</w:t>
+      </w:r>
+      <w:proofErr w:type="gramEnd"/>
+      <w:r>
+        <w:rPr>
+          <w:color w:val="000000" w:themeColor="text1"/>
+        </w:rPr>
+        <w:t>": "berat_01993@hotmail.com",</w:t>
+      </w:r>
+    </w:p>
+    <w:p>
+      <w:pPr>
+        <w:rPr>
+          <w:color w:val="000000" w:themeColor="text1"/>
+        </w:rPr>
+      </w:pPr>
+      <w:r>
+        <w:rPr>
+          <w:color w:val="000000" w:themeColor="text1"/>
+        </w:rPr>
+        <w:tab/>
+        <w:t>"</w:t>
+      </w:r>
+      <w:proofErr w:type="gramStart"/>
+      <w:r>
+        <w:rPr>
+          <w:color w:val="000000" w:themeColor="text1"/>
+        </w:rPr>
+        <w:t>phone</w:t>
+      </w:r>
+      <w:proofErr w:type="gramEnd"/>
+      <w:r>
+        <w:rPr>
+          <w:color w:val="000000" w:themeColor="text1"/>
+        </w:rPr>
+        <w:t>": "0715554884",</w:t>
+      </w:r>
+    </w:p>
+    <w:p>
+      <w:pPr>
+        <w:rPr>
+          <w:color w:val="000000" w:themeColor="text1"/>
+        </w:rPr>
+      </w:pPr>
+      <w:r>
+        <w:rPr>
+          <w:color w:val="000000" w:themeColor="text1"/>
+        </w:rPr>
+        <w:tab/>
+        <w:t>"</w:t>
+      </w:r>
+      <w:proofErr w:type="gramStart"/>
+      <w:r>
+        <w:rPr>
+          <w:color w:val="000000" w:themeColor="text1"/>
+        </w:rPr>
+        <w:t>address</w:t>
+      </w:r>
+      <w:proofErr w:type="gramEnd"/>
+      <w:r>
+        <w:rPr>
+          <w:color w:val="000000" w:themeColor="text1"/>
+        </w:rPr>
+        <w:t>": "</w:t>
+      </w:r>
+      <w:proofErr w:type="spellStart"/>
+      <w:r>
+        <w:rPr>
+          <w:color w:val="000000" w:themeColor="text1"/>
+        </w:rPr>
+        <w:t>skopje</w:t>
+      </w:r>
+      <w:proofErr w:type="spellEnd"/>
+      <w:r>
+        <w:rPr>
+          <w:color w:val="000000" w:themeColor="text1"/>
+        </w:rPr>
+        <w:t>",</w:t>
+      </w:r>
+    </w:p>
+    <w:p>
+      <w:pPr>
+        <w:rPr>
+          <w:color w:val="000000" w:themeColor="text1"/>
+        </w:rPr>
+      </w:pPr>
+      <w:r>
+        <w:rPr>
+          <w:color w:val="000000" w:themeColor="text1"/>
+        </w:rPr>
+        <w:tab/>
+        <w:t>"</w:t>
+      </w:r>
+      <w:proofErr w:type="gramStart"/>
+      <w:r>
+        <w:rPr>
+          <w:color w:val="000000" w:themeColor="text1"/>
+        </w:rPr>
+        <w:t>comment</w:t>
+      </w:r>
+      <w:proofErr w:type="gramEnd"/>
+      <w:r>
+        <w:rPr>
+          <w:color w:val="000000" w:themeColor="text1"/>
+        </w:rPr>
+        <w:t>": "</w:t>
+      </w:r>
+      <w:proofErr w:type="spellStart"/>
+      <w:r>
+        <w:rPr>
+          <w:color w:val="000000" w:themeColor="text1"/>
+        </w:rPr>
+        <w:t>Koment</w:t>
+      </w:r>
+      <w:proofErr w:type="spellEnd"/>
+      <w:r>
+        <w:rPr>
+          <w:color w:val="000000" w:themeColor="text1"/>
+        </w:rPr>
+        <w:t>",</w:t>
+      </w:r>
+    </w:p>
+    <w:p>
+      <w:pPr>
+        <w:rPr>
+          <w:color w:val="000000" w:themeColor="text1"/>
+        </w:rPr>
+      </w:pPr>
+      <w:r>
+        <w:rPr>
+          <w:color w:val="000000" w:themeColor="text1"/>
+        </w:rPr>
+        <w:tab/>
+        <w:t>"</w:t>
+      </w:r>
+      <w:proofErr w:type="gramStart"/>
+      <w:r>
+        <w:rPr>
+          <w:color w:val="000000" w:themeColor="text1"/>
+        </w:rPr>
+        <w:t>type</w:t>
+      </w:r>
+      <w:proofErr w:type="gramEnd"/>
+      <w:r>
+        <w:rPr>
+          <w:color w:val="000000" w:themeColor="text1"/>
+        </w:rPr>
+        <w:t>": "order",</w:t>
+      </w:r>
+    </w:p>
+    <w:p>
+      <w:pPr>
+        <w:rPr>
+          <w:color w:val="000000" w:themeColor="text1"/>
+        </w:rPr>
+      </w:pPr>
+      <w:r>
+        <w:rPr>
+          <w:color w:val="000000" w:themeColor="text1"/>
+        </w:rPr>
+        <w:tab/>
+        <w:t>"</w:t>
+      </w:r>
+      <w:proofErr w:type="gramStart"/>
+      <w:r>
+        <w:rPr>
+          <w:color w:val="000000" w:themeColor="text1"/>
+        </w:rPr>
+        <w:t>status</w:t>
+      </w:r>
+      <w:proofErr w:type="gramEnd"/>
+      <w:r>
+        <w:rPr>
+          <w:color w:val="000000" w:themeColor="text1"/>
+        </w:rPr>
+        <w:t>": 2,</w:t>
+      </w:r>
+    </w:p>
+    <w:p>
+      <w:pPr>
+        <w:rPr>
+          <w:color w:val="000000" w:themeColor="text1"/>
+        </w:rPr>
+      </w:pPr>
+      <w:r>
+        <w:rPr>
+          <w:color w:val="000000" w:themeColor="text1"/>
+        </w:rPr>
+        <w:tab/>
+        <w:t>"</w:t>
+      </w:r>
+      <w:proofErr w:type="spellStart"/>
+      <w:r>
+        <w:rPr>
+          <w:color w:val="000000" w:themeColor="text1"/>
+        </w:rPr>
+        <w:t>delivery_cost</w:t>
+      </w:r>
+      <w:proofErr w:type="spellEnd"/>
+      <w:r>
+        <w:rPr>
+          <w:color w:val="000000" w:themeColor="text1"/>
+        </w:rPr>
+        <w:t>": 10,</w:t>
+      </w:r>
+    </w:p>
+    <w:p>
+      <w:pPr>
+        <w:rPr>
+          <w:color w:val="000000" w:themeColor="text1"/>
+        </w:rPr>
+      </w:pPr>
+      <w:r>
+        <w:rPr>
+          <w:color w:val="000000" w:themeColor="text1"/>
+        </w:rPr>
+        <w:tab/>
+        <w:t>"</w:t>
+      </w:r>
+      <w:proofErr w:type="gramStart"/>
+      <w:r>
+        <w:rPr>
+          <w:color w:val="000000" w:themeColor="text1"/>
+        </w:rPr>
+        <w:t>vat</w:t>
+      </w:r>
+      <w:proofErr w:type="gramEnd"/>
+      <w:r>
+        <w:rPr>
+          <w:color w:val="000000" w:themeColor="text1"/>
+        </w:rPr>
+        <w:t>": 0,</w:t>
+      </w:r>
+    </w:p>
+    <w:p>
+      <w:pPr>
+        <w:rPr>
+          <w:color w:val="000000" w:themeColor="text1"/>
+        </w:rPr>
+      </w:pPr>
+      <w:r>
+        <w:rPr>
+          <w:color w:val="000000" w:themeColor="text1"/>
+        </w:rPr>
+        <w:tab/>
+        <w:t>"</w:t>
+      </w:r>
+      <w:proofErr w:type="spellStart"/>
+      <w:r>
+        <w:rPr>
+          <w:color w:val="000000" w:themeColor="text1"/>
+        </w:rPr>
+        <w:t>payment_with</w:t>
+      </w:r>
+      <w:proofErr w:type="spellEnd"/>
+      <w:r>
+        <w:rPr>
+          <w:color w:val="000000" w:themeColor="text1"/>
+        </w:rPr>
+        <w:t>": "cash",</w:t>
+      </w:r>
+    </w:p>
+    <w:p>
+      <w:pPr>
+        <w:rPr>
+          <w:color w:val="000000" w:themeColor="text1"/>
+        </w:rPr>
+      </w:pPr>
+      <w:r>
+        <w:rPr>
+          <w:color w:val="000000" w:themeColor="text1"/>
+        </w:rPr>
+        <w:tab/>
+        <w:t>"</w:t>
+      </w:r>
+      <w:proofErr w:type="spellStart"/>
+      <w:r>
+        <w:rPr>
+          <w:color w:val="000000" w:themeColor="text1"/>
+        </w:rPr>
+        <w:t>total_cost</w:t>
+      </w:r>
+      <w:proofErr w:type="spellEnd"/>
+      <w:r>
+        <w:rPr>
+          <w:color w:val="000000" w:themeColor="text1"/>
+        </w:rPr>
+        <w:t>": 170,</w:t>
+      </w:r>
+    </w:p>
+    <w:p>
+      <w:pPr>
+        <w:rPr>
+          <w:color w:val="000000" w:themeColor="text1"/>
+        </w:rPr>
+      </w:pPr>
+      <w:r>
+        <w:rPr>
+          <w:color w:val="000000" w:themeColor="text1"/>
+        </w:rPr>
+        <w:tab/>
+        <w:t>"</w:t>
+      </w:r>
+      <w:proofErr w:type="gramStart"/>
+      <w:r>
+        <w:rPr>
+          <w:color w:val="000000" w:themeColor="text1"/>
+        </w:rPr>
+        <w:t>items</w:t>
+      </w:r>
+      <w:proofErr w:type="gramEnd"/>
+      <w:r>
+        <w:rPr>
+          <w:color w:val="000000" w:themeColor="text1"/>
+        </w:rPr>
+        <w:t xml:space="preserve">": </w:t>
+      </w:r>
+      <w:r>
+        <w:rPr>
+          <w:color w:val="000000" w:themeColor="text1"/>
+        </w:rPr>
+        <w:t>[</w:t>
+      </w:r>
+      <w:r>
+        <w:rPr>
+          <w:color w:val="000000" w:themeColor="text1"/>
+        </w:rPr>
+        <w:t>{</w:t>
+      </w:r>
+    </w:p>
+    <w:p>
+      <w:pPr>
+        <w:rPr>
+          <w:color w:val="000000" w:themeColor="text1"/>
+        </w:rPr>
+      </w:pPr>
+      <w:r>
+        <w:rPr>
+          <w:color w:val="000000" w:themeColor="text1"/>
+        </w:rPr>
+        <w:t xml:space="preserve">        </w:t>
+      </w:r>
+      <w:r>
+        <w:rPr>
+          <w:color w:val="000000" w:themeColor="text1"/>
+        </w:rPr>
+        <w:tab/>
+      </w:r>
+      <w:r>
+        <w:rPr>
+          <w:color w:val="000000" w:themeColor="text1"/>
+        </w:rPr>
+        <w:tab/>
+      </w:r>
+      <w:r>
+        <w:rPr>
+          <w:color w:val="000000" w:themeColor="text1"/>
+        </w:rPr>
+        <w:t>"</w:t>
+      </w:r>
+      <w:proofErr w:type="spellStart"/>
+      <w:r>
+        <w:rPr>
+          <w:color w:val="000000" w:themeColor="text1"/>
+        </w:rPr>
+        <w:t>product_id</w:t>
+      </w:r>
+      <w:proofErr w:type="spellEnd"/>
+      <w:r>
+        <w:rPr>
+          <w:color w:val="000000" w:themeColor="text1"/>
+        </w:rPr>
+        <w:t>": 4,</w:t>
+      </w:r>
+    </w:p>
+    <w:p>
+      <w:pPr>
+        <w:rPr>
+          <w:color w:val="000000" w:themeColor="text1"/>
+        </w:rPr>
+      </w:pPr>
+      <w:r>
+        <w:rPr>
+          <w:color w:val="000000" w:themeColor="text1"/>
+        </w:rPr>
+        <w:t xml:space="preserve">        </w:t>
+      </w:r>
+      <w:r>
+        <w:rPr>
+          <w:color w:val="000000" w:themeColor="text1"/>
+        </w:rPr>
+        <w:tab/>
+      </w:r>
+      <w:r>
+        <w:rPr>
+          <w:color w:val="000000" w:themeColor="text1"/>
+        </w:rPr>
+        <w:tab/>
+      </w:r>
+      <w:r>
+        <w:rPr>
+          <w:color w:val="000000" w:themeColor="text1"/>
+        </w:rPr>
+        <w:t>"</w:t>
+      </w:r>
+      <w:proofErr w:type="gramStart"/>
+      <w:r>
+        <w:rPr>
+          <w:color w:val="000000" w:themeColor="text1"/>
+        </w:rPr>
+        <w:t>size</w:t>
+      </w:r>
+      <w:proofErr w:type="gramEnd"/>
+      <w:r>
+        <w:rPr>
+          <w:color w:val="000000" w:themeColor="text1"/>
+        </w:rPr>
+        <w:t>": 0,</w:t>
+      </w:r>
+    </w:p>
+    <w:p>
+      <w:pPr>
+        <w:rPr>
+          <w:color w:val="000000" w:themeColor="text1"/>
+        </w:rPr>
+      </w:pPr>
+      <w:r>
+        <w:rPr>
+          <w:color w:val="000000" w:themeColor="text1"/>
+        </w:rPr>
+        <w:t xml:space="preserve">       </w:t>
+      </w:r>
+      <w:r>
+        <w:rPr>
+          <w:color w:val="000000" w:themeColor="text1"/>
+        </w:rPr>
+        <w:tab/>
+      </w:r>
+      <w:r>
+        <w:rPr>
+          <w:color w:val="000000" w:themeColor="text1"/>
+        </w:rPr>
+        <w:tab/>
+      </w:r>
+      <w:r>
+        <w:rPr>
+          <w:color w:val="000000" w:themeColor="text1"/>
+        </w:rPr>
+        <w:t>"</w:t>
+      </w:r>
+      <w:proofErr w:type="gramStart"/>
+      <w:r>
+        <w:rPr>
+          <w:color w:val="000000" w:themeColor="text1"/>
+        </w:rPr>
+        <w:t>quantity</w:t>
+      </w:r>
+      <w:proofErr w:type="gramEnd"/>
+      <w:r>
+        <w:rPr>
+          <w:color w:val="000000" w:themeColor="text1"/>
+        </w:rPr>
+        <w:t>": 1,</w:t>
+      </w:r>
+    </w:p>
+    <w:p>
+      <w:pPr>
+        <w:rPr>
+          <w:color w:val="000000" w:themeColor="text1"/>
+        </w:rPr>
+      </w:pPr>
+      <w:r>
+        <w:rPr>
+          <w:color w:val="000000" w:themeColor="text1"/>
+        </w:rPr>
+        <w:t xml:space="preserve">       </w:t>
+      </w:r>
+      <w:r>
+        <w:rPr>
+          <w:color w:val="000000" w:themeColor="text1"/>
+        </w:rPr>
+        <w:tab/>
+      </w:r>
+      <w:r>
+        <w:rPr>
+          <w:color w:val="000000" w:themeColor="text1"/>
+        </w:rPr>
+        <w:tab/>
+      </w:r>
+      <w:r>
+        <w:rPr>
+          <w:color w:val="000000" w:themeColor="text1"/>
+        </w:rPr>
+        <w:t xml:space="preserve"> "</w:t>
+      </w:r>
+      <w:proofErr w:type="gramStart"/>
+      <w:r>
+        <w:rPr>
+          <w:color w:val="000000" w:themeColor="text1"/>
+        </w:rPr>
+        <w:t>price</w:t>
+      </w:r>
+      <w:proofErr w:type="gramEnd"/>
+      <w:r>
+        <w:rPr>
+          <w:color w:val="000000" w:themeColor="text1"/>
+        </w:rPr>
+        <w:t>": 160</w:t>
+      </w:r>
+    </w:p>
+    <w:p>
+      <w:pPr>
+        <w:rPr>
+          <w:color w:val="000000" w:themeColor="text1"/>
+        </w:rPr>
+      </w:pPr>
+      <w:r>
+        <w:rPr>
+          <w:color w:val="000000" w:themeColor="text1"/>
+        </w:rPr>
+        <w:t xml:space="preserve">    </w:t>
+      </w:r>
+      <w:r>
+        <w:rPr>
+          <w:color w:val="000000" w:themeColor="text1"/>
+        </w:rPr>
+        <w:tab/>
+      </w:r>
+      <w:r>
+        <w:rPr>
+          <w:color w:val="000000" w:themeColor="text1"/>
+        </w:rPr>
+        <w:t>}</w:t>
+      </w:r>
+      <w:r>
+        <w:rPr>
+          <w:color w:val="000000" w:themeColor="text1"/>
+        </w:rPr>
+        <w:t>]</w:t>
+      </w:r>
+    </w:p>
+    <w:p>
+      <w:pPr>
+        <w:rPr>
+          <w:color w:val="000000" w:themeColor="text1"/>
+        </w:rPr>
+      </w:pPr>
+      <w:r>
+        <w:rPr>
+          <w:color w:val="000000" w:themeColor="text1"/>
+        </w:rPr>
+        <w:t>}</w:t>
+      </w:r>
+    </w:p>
+    <w:p>
+      <w:pPr>
+        <w:rPr>
+          <w:color w:val="000000" w:themeColor="text1"/>
+        </w:rPr>
+      </w:pPr>
+    </w:p>
+    <w:p>
+      <w:pPr>
+        <w:rPr>
+          <w:color w:val="000000" w:themeColor="text1"/>
+        </w:rPr>
+      </w:pPr>
+    </w:p>
+    <w:p>
+      <w:pPr>
+        <w:rPr>
+          <w:color w:val="000000" w:themeColor="text1"/>
+        </w:rPr>
+      </w:pPr>
+    </w:p>
+    <w:p>
+      <w:pPr>
+        <w:rPr>
+          <w:color w:val="000000" w:themeColor="text1"/>
+        </w:rPr>
+      </w:pPr>
+    </w:p>
+    <w:p>
+      <w:pPr>
+        <w:rPr>
+          <w:color w:val="000000" w:themeColor="text1"/>
+        </w:rPr>
+      </w:pPr>
+    </w:p>
+    <w:p>
+      <w:pPr>
+        <w:rPr>
+          <w:color w:val="000000" w:themeColor="text1"/>
+        </w:rPr>
+      </w:pPr>
+    </w:p>
+    <w:p>
+      <w:pPr>
+        <w:rPr>
+          <w:color w:val="000000" w:themeColor="text1"/>
+        </w:rPr>
+      </w:pPr>
+    </w:p>
+    <w:p>
+      <w:pPr>
+        <w:rPr>
+          <w:rStyle w:val="Hyperlink"/>
+          <w:rFonts w:ascii="Helvetica" w:hAnsi="Helvetica" w:cs="Helvetica"/>
+          <w:sz w:val="18"/>
+          <w:szCs w:val="18"/>
+          <w:shd w:val="clear" w:color="auto" w:fill="FAFAFA"/>
+        </w:rPr>
+      </w:pPr>
+      <w:proofErr w:type="spellStart"/>
+      <w:r>
+        <w:rPr>
+          <w:rStyle w:val="Hyperlink"/>
+          <w:rFonts w:ascii="Helvetica" w:hAnsi="Helvetica" w:cs="Helvetica"/>
+          <w:sz w:val="18"/>
+          <w:szCs w:val="18"/>
+          <w:shd w:val="clear" w:color="auto" w:fill="FAFAFA"/>
+        </w:rPr>
+        <w:lastRenderedPageBreak/>
+        <w:t>FormData</w:t>
+      </w:r>
+      <w:proofErr w:type="spellEnd"/>
+      <w:r>
+        <w:rPr>
+          <w:rStyle w:val="Hyperlink"/>
+          <w:rFonts w:ascii="Helvetica" w:hAnsi="Helvetica" w:cs="Helvetica"/>
+          <w:sz w:val="18"/>
+          <w:szCs w:val="18"/>
+          <w:shd w:val="clear" w:color="auto" w:fill="FAFAFA"/>
+        </w:rPr>
+        <w:t xml:space="preserve"> </w:t>
+      </w:r>
+      <w:r>
+        <w:rPr>
+          <w:rStyle w:val="Hyperlink"/>
+          <w:rFonts w:ascii="Helvetica" w:hAnsi="Helvetica" w:cs="Helvetica"/>
+          <w:sz w:val="18"/>
+          <w:szCs w:val="18"/>
+          <w:shd w:val="clear" w:color="auto" w:fill="FAFAFA"/>
+        </w:rPr>
+        <w:t>Card</w:t>
+      </w:r>
+      <w:r>
+        <w:rPr>
+          <w:rStyle w:val="Hyperlink"/>
+          <w:rFonts w:ascii="Helvetica" w:hAnsi="Helvetica" w:cs="Helvetica"/>
+          <w:sz w:val="18"/>
+          <w:szCs w:val="18"/>
+          <w:shd w:val="clear" w:color="auto" w:fill="FAFAFA"/>
+        </w:rPr>
+        <w:t>:</w:t>
+      </w:r>
+    </w:p>
+    <w:p>
+      <w:pPr>
+        <w:rPr>
+          <w:color w:val="000000" w:themeColor="text1"/>
+        </w:rPr>
+      </w:pPr>
+      <w:r>
+        <w:rPr>
+          <w:color w:val="000000" w:themeColor="text1"/>
+        </w:rPr>
+        <w:t>{</w:t>
+      </w:r>
+    </w:p>
+    <w:p>
+      <w:pPr>
+        <w:rPr>
+          <w:color w:val="000000" w:themeColor="text1"/>
+        </w:rPr>
+      </w:pPr>
+      <w:r>
+        <w:rPr>
+          <w:color w:val="000000" w:themeColor="text1"/>
+        </w:rPr>
+        <w:tab/>
+        <w:t>"</w:t>
+      </w:r>
+      <w:proofErr w:type="gramStart"/>
+      <w:r>
+        <w:rPr>
+          <w:color w:val="000000" w:themeColor="text1"/>
+        </w:rPr>
+        <w:t>name</w:t>
+      </w:r>
+      <w:proofErr w:type="gramEnd"/>
+      <w:r>
+        <w:rPr>
+          <w:color w:val="000000" w:themeColor="text1"/>
+        </w:rPr>
+        <w:t>": "Berat",</w:t>
+      </w:r>
+    </w:p>
+    <w:p>
+      <w:pPr>
+        <w:rPr>
+          <w:color w:val="000000" w:themeColor="text1"/>
+        </w:rPr>
+      </w:pPr>
+      <w:r>
+        <w:rPr>
+          <w:color w:val="000000" w:themeColor="text1"/>
+        </w:rPr>
+        <w:tab/>
+        <w:t>"</w:t>
+      </w:r>
+      <w:proofErr w:type="gramStart"/>
+      <w:r>
+        <w:rPr>
+          <w:color w:val="000000" w:themeColor="text1"/>
+        </w:rPr>
+        <w:t>email</w:t>
+      </w:r>
+      <w:proofErr w:type="gramEnd"/>
+      <w:r>
+        <w:rPr>
+          <w:color w:val="000000" w:themeColor="text1"/>
+        </w:rPr>
+        <w:t>": "berat_01993@hotmail.com",</w:t>
+      </w:r>
+    </w:p>
+    <w:p>
+      <w:pPr>
+        <w:rPr>
+          <w:color w:val="000000" w:themeColor="text1"/>
+        </w:rPr>
+      </w:pPr>
+      <w:r>
+        <w:rPr>
+          <w:color w:val="000000" w:themeColor="text1"/>
+        </w:rPr>
+        <w:tab/>
+        <w:t>"</w:t>
+      </w:r>
+      <w:proofErr w:type="gramStart"/>
+      <w:r>
+        <w:rPr>
+          <w:color w:val="000000" w:themeColor="text1"/>
+        </w:rPr>
+        <w:t>phone</w:t>
+      </w:r>
+      <w:proofErr w:type="gramEnd"/>
+      <w:r>
+        <w:rPr>
+          <w:color w:val="000000" w:themeColor="text1"/>
+        </w:rPr>
+        <w:t>": "0715554884",</w:t>
+      </w:r>
+    </w:p>
+    <w:p>
+      <w:pPr>
+        <w:rPr>
+          <w:color w:val="000000" w:themeColor="text1"/>
+        </w:rPr>
+      </w:pPr>
+      <w:r>
+        <w:rPr>
+          <w:color w:val="000000" w:themeColor="text1"/>
+        </w:rPr>
+        <w:tab/>
+        <w:t>"</w:t>
+      </w:r>
+      <w:proofErr w:type="gramStart"/>
+      <w:r>
+        <w:rPr>
+          <w:color w:val="000000" w:themeColor="text1"/>
+        </w:rPr>
+        <w:t>address</w:t>
+      </w:r>
+      <w:proofErr w:type="gramEnd"/>
+      <w:r>
+        <w:rPr>
+          <w:color w:val="000000" w:themeColor="text1"/>
+        </w:rPr>
+        <w:t>": "</w:t>
+      </w:r>
+      <w:proofErr w:type="spellStart"/>
+      <w:r>
+        <w:rPr>
+          <w:color w:val="000000" w:themeColor="text1"/>
+        </w:rPr>
+        <w:t>skopje</w:t>
+      </w:r>
+      <w:proofErr w:type="spellEnd"/>
+      <w:r>
+        <w:rPr>
+          <w:color w:val="000000" w:themeColor="text1"/>
+        </w:rPr>
+        <w:t>",</w:t>
+      </w:r>
+    </w:p>
+    <w:p>
+      <w:pPr>
+        <w:rPr>
+          <w:color w:val="000000" w:themeColor="text1"/>
+        </w:rPr>
+      </w:pPr>
+      <w:r>
+        <w:rPr>
+          <w:color w:val="000000" w:themeColor="text1"/>
+        </w:rPr>
+        <w:tab/>
+        <w:t>"</w:t>
+      </w:r>
+      <w:proofErr w:type="gramStart"/>
+      <w:r>
+        <w:rPr>
+          <w:color w:val="000000" w:themeColor="text1"/>
+        </w:rPr>
+        <w:t>comment</w:t>
+      </w:r>
+      <w:proofErr w:type="gramEnd"/>
+      <w:r>
+        <w:rPr>
+          <w:color w:val="000000" w:themeColor="text1"/>
+        </w:rPr>
+        <w:t>": "</w:t>
+      </w:r>
+      <w:proofErr w:type="spellStart"/>
+      <w:r>
+        <w:rPr>
+          <w:color w:val="000000" w:themeColor="text1"/>
+        </w:rPr>
+        <w:t>Koment</w:t>
+      </w:r>
+      <w:proofErr w:type="spellEnd"/>
+      <w:r>
+        <w:rPr>
+          <w:color w:val="000000" w:themeColor="text1"/>
+        </w:rPr>
+        <w:t>",</w:t>
+      </w:r>
+    </w:p>
+    <w:p>
+      <w:pPr>
+        <w:rPr>
+          <w:color w:val="000000" w:themeColor="text1"/>
+        </w:rPr>
+      </w:pPr>
+      <w:r>
+        <w:rPr>
+          <w:color w:val="000000" w:themeColor="text1"/>
+        </w:rPr>
+        <w:tab/>
+        <w:t>"</w:t>
+      </w:r>
+      <w:proofErr w:type="gramStart"/>
+      <w:r>
+        <w:rPr>
+          <w:color w:val="000000" w:themeColor="text1"/>
+        </w:rPr>
+        <w:t>type</w:t>
+      </w:r>
+      <w:proofErr w:type="gramEnd"/>
+      <w:r>
+        <w:rPr>
+          <w:color w:val="000000" w:themeColor="text1"/>
+        </w:rPr>
+        <w:t>": "order",</w:t>
+      </w:r>
+    </w:p>
+    <w:p>
+      <w:pPr>
+        <w:rPr>
+          <w:color w:val="000000" w:themeColor="text1"/>
+        </w:rPr>
+      </w:pPr>
+      <w:r>
+        <w:rPr>
+          <w:color w:val="000000" w:themeColor="text1"/>
+        </w:rPr>
+        <w:tab/>
+        <w:t>"</w:t>
+      </w:r>
+      <w:proofErr w:type="gramStart"/>
+      <w:r>
+        <w:rPr>
+          <w:color w:val="000000" w:themeColor="text1"/>
+        </w:rPr>
+        <w:t>status</w:t>
+      </w:r>
+      <w:proofErr w:type="gramEnd"/>
+      <w:r>
+        <w:rPr>
+          <w:color w:val="000000" w:themeColor="text1"/>
+        </w:rPr>
+        <w:t>": 2,</w:t>
+      </w:r>
+    </w:p>
+    <w:p>
+      <w:pPr>
+        <w:rPr>
+          <w:color w:val="000000" w:themeColor="text1"/>
+        </w:rPr>
+      </w:pPr>
+      <w:r>
+        <w:rPr>
+          <w:color w:val="000000" w:themeColor="text1"/>
+        </w:rPr>
+        <w:tab/>
+        <w:t>"</w:t>
+      </w:r>
+      <w:proofErr w:type="spellStart"/>
+      <w:r>
+        <w:rPr>
+          <w:color w:val="000000" w:themeColor="text1"/>
+        </w:rPr>
+        <w:t>delivery_cost</w:t>
+      </w:r>
+      <w:proofErr w:type="spellEnd"/>
+      <w:r>
+        <w:rPr>
+          <w:color w:val="000000" w:themeColor="text1"/>
+        </w:rPr>
+        <w:t>": 10,</w:t>
+      </w:r>
+    </w:p>
+    <w:p>
+      <w:pPr>
+        <w:rPr>
+          <w:color w:val="000000" w:themeColor="text1"/>
+        </w:rPr>
+      </w:pPr>
+      <w:r>
+        <w:rPr>
+          <w:color w:val="000000" w:themeColor="text1"/>
+        </w:rPr>
+        <w:tab/>
+        <w:t>"</w:t>
+      </w:r>
+      <w:proofErr w:type="gramStart"/>
+      <w:r>
+        <w:rPr>
+          <w:color w:val="000000" w:themeColor="text1"/>
+        </w:rPr>
+        <w:t>vat</w:t>
+      </w:r>
+      <w:proofErr w:type="gramEnd"/>
+      <w:r>
+        <w:rPr>
+          <w:color w:val="000000" w:themeColor="text1"/>
+        </w:rPr>
+        <w:t>": 0,</w:t>
+      </w:r>
+    </w:p>
+    <w:p>
+      <w:pPr>
+        <w:rPr>
+          <w:color w:val="000000" w:themeColor="text1"/>
+        </w:rPr>
+      </w:pPr>
+      <w:r>
+        <w:rPr>
+          <w:color w:val="000000" w:themeColor="text1"/>
+        </w:rPr>
+        <w:tab/>
+        <w:t>"</w:t>
+      </w:r>
+      <w:proofErr w:type="spellStart"/>
+      <w:r>
+        <w:rPr>
+          <w:color w:val="000000" w:themeColor="text1"/>
+        </w:rPr>
+        <w:t>payment_with</w:t>
+      </w:r>
+      <w:proofErr w:type="spellEnd"/>
+      <w:r>
+        <w:rPr>
+          <w:color w:val="000000" w:themeColor="text1"/>
+        </w:rPr>
+        <w:t>": "card",</w:t>
+      </w:r>
+    </w:p>
+    <w:p>
+      <w:pPr>
+        <w:rPr>
+          <w:color w:val="000000" w:themeColor="text1"/>
+        </w:rPr>
+      </w:pPr>
+      <w:r>
+        <w:rPr>
+          <w:color w:val="000000" w:themeColor="text1"/>
+        </w:rPr>
+        <w:tab/>
+        <w:t>"</w:t>
+      </w:r>
+      <w:proofErr w:type="spellStart"/>
+      <w:r>
+        <w:rPr>
+          <w:color w:val="000000" w:themeColor="text1"/>
+        </w:rPr>
+        <w:t>cc_number</w:t>
+      </w:r>
+      <w:proofErr w:type="spellEnd"/>
+      <w:r>
+        <w:rPr>
+          <w:color w:val="000000" w:themeColor="text1"/>
+        </w:rPr>
+        <w:t>": 1234123412123,</w:t>
+      </w:r>
+    </w:p>
+    <w:p>
+      <w:pPr>
+        <w:rPr>
+          <w:color w:val="000000" w:themeColor="text1"/>
+        </w:rPr>
+      </w:pPr>
+      <w:r>
+        <w:rPr>
+          <w:color w:val="000000" w:themeColor="text1"/>
+        </w:rPr>
+        <w:tab/>
+        <w:t>"</w:t>
+      </w:r>
+      <w:proofErr w:type="spellStart"/>
+      <w:r>
+        <w:rPr>
+          <w:color w:val="000000" w:themeColor="text1"/>
+        </w:rPr>
+        <w:t>cc_month</w:t>
+      </w:r>
+      <w:proofErr w:type="spellEnd"/>
+      <w:r>
+        <w:rPr>
+          <w:color w:val="000000" w:themeColor="text1"/>
+        </w:rPr>
+        <w:t>": 1,</w:t>
+      </w:r>
+    </w:p>
+    <w:p>
+      <w:pPr>
+        <w:rPr>
+          <w:color w:val="000000" w:themeColor="text1"/>
+        </w:rPr>
+      </w:pPr>
+      <w:r>
+        <w:rPr>
+          <w:color w:val="000000" w:themeColor="text1"/>
+        </w:rPr>
+        <w:tab/>
+        <w:t>"</w:t>
+      </w:r>
+      <w:proofErr w:type="spellStart"/>
+      <w:r>
+        <w:rPr>
+          <w:color w:val="000000" w:themeColor="text1"/>
+        </w:rPr>
+        <w:t>cc_year</w:t>
+      </w:r>
+      <w:proofErr w:type="spellEnd"/>
+      <w:r>
+        <w:rPr>
+          <w:color w:val="000000" w:themeColor="text1"/>
+        </w:rPr>
+        <w:t>": 2020,</w:t>
+      </w:r>
+    </w:p>
+    <w:p>
+      <w:pPr>
+        <w:rPr>
+          <w:color w:val="000000" w:themeColor="text1"/>
+        </w:rPr>
+      </w:pPr>
+      <w:r>
+        <w:rPr>
+          <w:color w:val="000000" w:themeColor="text1"/>
+        </w:rPr>
+        <w:tab/>
+        <w:t>"</w:t>
+      </w:r>
+      <w:proofErr w:type="spellStart"/>
+      <w:r>
+        <w:rPr>
+          <w:color w:val="000000" w:themeColor="text1"/>
+        </w:rPr>
+        <w:t>cc_code</w:t>
+      </w:r>
+      <w:proofErr w:type="spellEnd"/>
+      <w:r>
+        <w:rPr>
+          <w:color w:val="000000" w:themeColor="text1"/>
+        </w:rPr>
+        <w:t>": 889,</w:t>
+      </w:r>
+    </w:p>
+    <w:p>
+      <w:pPr>
+        <w:rPr>
+          <w:color w:val="000000" w:themeColor="text1"/>
+        </w:rPr>
+      </w:pPr>
+      <w:r>
+        <w:rPr>
+          <w:color w:val="000000" w:themeColor="text1"/>
+        </w:rPr>
+        <w:tab/>
+        <w:t>"</w:t>
+      </w:r>
+      <w:proofErr w:type="spellStart"/>
+      <w:r>
+        <w:rPr>
+          <w:color w:val="000000" w:themeColor="text1"/>
+        </w:rPr>
+        <w:t>total_cost</w:t>
+      </w:r>
+      <w:proofErr w:type="spellEnd"/>
+      <w:r>
+        <w:rPr>
+          <w:color w:val="000000" w:themeColor="text1"/>
+        </w:rPr>
+        <w:t>": 170,</w:t>
+      </w:r>
+    </w:p>
+    <w:p>
+      <w:pPr>
+        <w:rPr>
+          <w:color w:val="000000" w:themeColor="text1"/>
+        </w:rPr>
+      </w:pPr>
+      <w:r>
+        <w:rPr>
+          <w:color w:val="000000" w:themeColor="text1"/>
+        </w:rPr>
+        <w:tab/>
+        <w:t>"</w:t>
+      </w:r>
+      <w:proofErr w:type="gramStart"/>
+      <w:r>
+        <w:rPr>
+          <w:color w:val="000000" w:themeColor="text1"/>
+        </w:rPr>
+        <w:t>items</w:t>
+      </w:r>
+      <w:proofErr w:type="gramEnd"/>
+      <w:r>
+        <w:rPr>
+          <w:color w:val="000000" w:themeColor="text1"/>
+        </w:rPr>
+        <w:t>": [{</w:t>
+      </w:r>
+    </w:p>
+    <w:p>
+      <w:pPr>
+        <w:rPr>
+          <w:color w:val="000000" w:themeColor="text1"/>
+        </w:rPr>
+      </w:pPr>
+      <w:r>
+        <w:rPr>
+          <w:color w:val="000000" w:themeColor="text1"/>
+        </w:rPr>
+        <w:t xml:space="preserve">        </w:t>
+      </w:r>
+      <w:r>
+        <w:rPr>
+          <w:color w:val="000000" w:themeColor="text1"/>
+        </w:rPr>
+        <w:tab/>
+      </w:r>
+      <w:r>
+        <w:rPr>
+          <w:color w:val="000000" w:themeColor="text1"/>
+        </w:rPr>
+        <w:tab/>
+      </w:r>
+      <w:r>
+        <w:rPr>
+          <w:color w:val="000000" w:themeColor="text1"/>
+        </w:rPr>
+        <w:t>"</w:t>
+      </w:r>
+      <w:proofErr w:type="spellStart"/>
+      <w:r>
+        <w:rPr>
+          <w:color w:val="000000" w:themeColor="text1"/>
+        </w:rPr>
+        <w:t>product_id</w:t>
+      </w:r>
+      <w:proofErr w:type="spellEnd"/>
+      <w:r>
+        <w:rPr>
+          <w:color w:val="000000" w:themeColor="text1"/>
+        </w:rPr>
+        <w:t>": 4,</w:t>
+      </w:r>
+    </w:p>
+    <w:p>
+      <w:pPr>
+        <w:rPr>
+          <w:color w:val="000000" w:themeColor="text1"/>
+        </w:rPr>
+      </w:pPr>
+      <w:r>
+        <w:rPr>
+          <w:color w:val="000000" w:themeColor="text1"/>
+        </w:rPr>
+        <w:t xml:space="preserve">     </w:t>
+      </w:r>
+      <w:r>
+        <w:rPr>
+          <w:color w:val="000000" w:themeColor="text1"/>
+        </w:rPr>
+        <w:tab/>
+      </w:r>
+      <w:r>
+        <w:rPr>
+          <w:color w:val="000000" w:themeColor="text1"/>
+        </w:rPr>
+        <w:tab/>
+      </w:r>
+      <w:r>
+        <w:rPr>
+          <w:color w:val="000000" w:themeColor="text1"/>
+        </w:rPr>
+        <w:t xml:space="preserve"> "</w:t>
+      </w:r>
+      <w:proofErr w:type="gramStart"/>
+      <w:r>
+        <w:rPr>
+          <w:color w:val="000000" w:themeColor="text1"/>
+        </w:rPr>
+        <w:t>size</w:t>
+      </w:r>
+      <w:proofErr w:type="gramEnd"/>
+      <w:r>
+        <w:rPr>
+          <w:color w:val="000000" w:themeColor="text1"/>
+        </w:rPr>
+        <w:t>": 0,</w:t>
+      </w:r>
+    </w:p>
+    <w:p>
+      <w:pPr>
+        <w:rPr>
+          <w:color w:val="000000" w:themeColor="text1"/>
+        </w:rPr>
+      </w:pPr>
+      <w:r>
+        <w:rPr>
+          <w:color w:val="000000" w:themeColor="text1"/>
+        </w:rPr>
+        <w:t xml:space="preserve">        </w:t>
+      </w:r>
+      <w:r>
+        <w:rPr>
+          <w:color w:val="000000" w:themeColor="text1"/>
+        </w:rPr>
+        <w:tab/>
+      </w:r>
+      <w:r>
+        <w:rPr>
+          <w:color w:val="000000" w:themeColor="text1"/>
+        </w:rPr>
+        <w:tab/>
+      </w:r>
+      <w:r>
+        <w:rPr>
+          <w:color w:val="000000" w:themeColor="text1"/>
+        </w:rPr>
+        <w:t>"</w:t>
+      </w:r>
+      <w:proofErr w:type="gramStart"/>
+      <w:r>
+        <w:rPr>
+          <w:color w:val="000000" w:themeColor="text1"/>
+        </w:rPr>
+        <w:t>quantity</w:t>
+      </w:r>
+      <w:proofErr w:type="gramEnd"/>
+      <w:r>
+        <w:rPr>
+          <w:color w:val="000000" w:themeColor="text1"/>
+        </w:rPr>
+        <w:t>": 1,</w:t>
+      </w:r>
+    </w:p>
+    <w:p>
+      <w:pPr>
+        <w:rPr>
+          <w:color w:val="000000" w:themeColor="text1"/>
+        </w:rPr>
+      </w:pPr>
+      <w:r>
+        <w:rPr>
+          <w:color w:val="000000" w:themeColor="text1"/>
+        </w:rPr>
+        <w:t xml:space="preserve">        </w:t>
+      </w:r>
+      <w:r>
+        <w:rPr>
+          <w:color w:val="000000" w:themeColor="text1"/>
+        </w:rPr>
+        <w:tab/>
+      </w:r>
+      <w:r>
+        <w:rPr>
+          <w:color w:val="000000" w:themeColor="text1"/>
+        </w:rPr>
+        <w:tab/>
+      </w:r>
+      <w:r>
+        <w:rPr>
+          <w:color w:val="000000" w:themeColor="text1"/>
+        </w:rPr>
+        <w:t>"</w:t>
+      </w:r>
+      <w:proofErr w:type="gramStart"/>
+      <w:r>
+        <w:rPr>
+          <w:color w:val="000000" w:themeColor="text1"/>
+        </w:rPr>
+        <w:t>price</w:t>
+      </w:r>
+      <w:proofErr w:type="gramEnd"/>
+      <w:r>
+        <w:rPr>
+          <w:color w:val="000000" w:themeColor="text1"/>
+        </w:rPr>
+        <w:t>": 160</w:t>
+      </w:r>
+    </w:p>
+    <w:p>
+      <w:pPr>
+        <w:rPr>
+          <w:color w:val="000000" w:themeColor="text1"/>
+        </w:rPr>
+      </w:pPr>
+      <w:r>
+        <w:rPr>
+          <w:color w:val="000000" w:themeColor="text1"/>
+        </w:rPr>
+        <w:t xml:space="preserve">    </w:t>
+      </w:r>
+      <w:r>
+        <w:rPr>
+          <w:color w:val="000000" w:themeColor="text1"/>
+        </w:rPr>
+        <w:tab/>
+      </w:r>
       <w:bookmarkStart w:id="0" w:name="_GoBack"/>
       <w:bookmarkEnd w:id="0"/>
-    </w:p>
-    <w:p>
-      <w:pPr>
-        <w:rPr>
-          <w:rFonts w:ascii="Helvetica" w:hAnsi="Helvetica" w:cs="Helvetica"/>
-          <w:color w:val="505050"/>
-          <w:sz w:val="18"/>
-          <w:szCs w:val="18"/>
-          <w:shd w:val="clear" w:color="auto" w:fill="FAFAFA"/>
-        </w:rPr>
-      </w:pPr>
-      <w:r>
-        <w:rPr>
-          <w:rFonts w:ascii="Helvetica" w:hAnsi="Helvetica" w:cs="Helvetica"/>
-          <w:color w:val="505050"/>
-          <w:sz w:val="18"/>
-          <w:szCs w:val="18"/>
-          <w:shd w:val="clear" w:color="auto" w:fill="FAFAFA"/>
-        </w:rPr>
-        <w:t>?category=1</w:t>
-      </w:r>
+      <w:r>
+        <w:rPr>
+          <w:color w:val="000000" w:themeColor="text1"/>
+        </w:rPr>
+        <w:t>}]</w:t>
+      </w:r>
+    </w:p>
+    <w:p>
+      <w:pPr>
+        <w:rPr>
+          <w:color w:val="000000" w:themeColor="text1"/>
+        </w:rPr>
+      </w:pPr>
+      <w:r>
+        <w:rPr>
+          <w:color w:val="000000" w:themeColor="text1"/>
+        </w:rPr>
+        <w:t>}</w:t>
+      </w:r>
+    </w:p>
+    <w:p>
+      <w:pPr>
+        <w:rPr>
+          <w:color w:val="000000" w:themeColor="text1"/>
+        </w:rPr>
+      </w:pPr>
+    </w:p>
+    <w:p>
+      <w:pPr>
+        <w:rPr>
+          <w:color w:val="000000" w:themeColor="text1"/>
+        </w:rPr>
+      </w:pPr>
+    </w:p>
+    <w:p>
+      <w:pPr>
+        <w:rPr>
+          <w:color w:val="000000" w:themeColor="text1"/>
+        </w:rPr>
+      </w:pPr>
+    </w:p>
+    <w:p>
+      <w:pPr>
+        <w:rPr>
+          <w:color w:val="000000" w:themeColor="text1"/>
+        </w:rPr>
+      </w:pPr>
+    </w:p>
+    <w:p>
+      <w:pPr>
+        <w:rPr>
+          <w:color w:val="000000" w:themeColor="text1"/>
+        </w:rPr>
+      </w:pPr>
+    </w:p>
+    <w:p>
+      <w:pPr>
+        <w:rPr>
+          <w:color w:val="000000" w:themeColor="text1"/>
+        </w:rPr>
+      </w:pPr>
+    </w:p>
+    <w:p>
+      <w:pPr>
+        <w:rPr>
+          <w:color w:val="000000" w:themeColor="text1"/>
+        </w:rPr>
+      </w:pPr>
+    </w:p>
+    <w:p>
+      <w:pPr>
+        <w:rPr>
+          <w:color w:val="000000" w:themeColor="text1"/>
+        </w:rPr>
+      </w:pPr>
     </w:p>
     <w:p>
       <w:pPr>
@@ -3106,13 +5230,13 @@
         <w:rPr>
           <w:color w:val="2E74B5" w:themeColor="accent1" w:themeShade="BF"/>
         </w:rPr>
-        <w:t xml:space="preserve">Response </w:t>
+        <w:t>Response</w:t>
       </w:r>
       <w:r>
         <w:rPr>
           <w:color w:val="2E74B5" w:themeColor="accent1" w:themeShade="BF"/>
         </w:rPr>
-        <w:t>product by category</w:t>
+        <w:t xml:space="preserve"> on success</w:t>
       </w:r>
       <w:r>
         <w:rPr>
@@ -3120,6 +5244,12 @@
         </w:rPr>
         <w:t>:</w:t>
       </w:r>
+      <w:r>
+        <w:rPr>
+          <w:color w:val="000000" w:themeColor="text1"/>
+        </w:rPr>
+        <w:t xml:space="preserve"> </w:t>
+      </w:r>
     </w:p>
     <w:p>
       <w:pPr>
@@ -3146,19 +5276,19 @@
         </w:rPr>
         <w:t xml:space="preserve">    "</w:t>
       </w:r>
-      <w:proofErr w:type="spellStart"/>
-      <w:r>
-        <w:rPr>
-          <w:color w:val="000000" w:themeColor="text1"/>
-        </w:rPr>
-        <w:t>current_page</w:t>
-      </w:r>
-      <w:proofErr w:type="spellEnd"/>
-      <w:r>
-        <w:rPr>
-          <w:color w:val="000000" w:themeColor="text1"/>
-        </w:rPr>
-        <w:t>": 1,</w:t>
+      <w:proofErr w:type="gramStart"/>
+      <w:r>
+        <w:rPr>
+          <w:color w:val="000000" w:themeColor="text1"/>
+        </w:rPr>
+        <w:t>error</w:t>
+      </w:r>
+      <w:proofErr w:type="gramEnd"/>
+      <w:r>
+        <w:rPr>
+          <w:color w:val="000000" w:themeColor="text1"/>
+        </w:rPr>
+        <w:t>": 0,</w:t>
       </w:r>
     </w:p>
     <w:p>
@@ -3178,70 +5308,118 @@
         <w:rPr>
           <w:color w:val="000000" w:themeColor="text1"/>
         </w:rPr>
-        <w:t>data</w:t>
-      </w:r>
-      <w:proofErr w:type="gramEnd"/>
-      <w:r>
-        <w:rPr>
-          <w:color w:val="000000" w:themeColor="text1"/>
-        </w:rPr>
-        <w:t>": [],</w:t>
-      </w:r>
-    </w:p>
-    <w:p>
-      <w:pPr>
-        <w:rPr>
-          <w:color w:val="000000" w:themeColor="text1"/>
-        </w:rPr>
-      </w:pPr>
-      <w:r>
-        <w:rPr>
-          <w:color w:val="000000" w:themeColor="text1"/>
-        </w:rPr>
-        <w:lastRenderedPageBreak/>
+        <w:t>message</w:t>
+      </w:r>
+      <w:proofErr w:type="gramEnd"/>
+      <w:r>
+        <w:rPr>
+          <w:color w:val="000000" w:themeColor="text1"/>
+        </w:rPr>
+        <w:t>": "Thank you for your Order. We will contact you soon."</w:t>
+      </w:r>
+    </w:p>
+    <w:p>
+      <w:pPr>
+        <w:rPr>
+          <w:color w:val="000000" w:themeColor="text1"/>
+        </w:rPr>
+      </w:pPr>
+      <w:r>
+        <w:rPr>
+          <w:color w:val="000000" w:themeColor="text1"/>
+        </w:rPr>
+        <w:t>}</w:t>
+      </w:r>
+    </w:p>
+    <w:p>
+      <w:pPr>
+        <w:rPr>
+          <w:color w:val="000000" w:themeColor="text1"/>
+        </w:rPr>
+      </w:pPr>
+    </w:p>
+    <w:p>
+      <w:pPr>
+        <w:rPr>
+          <w:color w:val="000000" w:themeColor="text1"/>
+        </w:rPr>
+      </w:pPr>
+    </w:p>
+    <w:p>
+      <w:pPr>
+        <w:rPr>
+          <w:color w:val="000000" w:themeColor="text1"/>
+        </w:rPr>
+      </w:pPr>
+      <w:r>
+        <w:rPr>
+          <w:color w:val="2E74B5" w:themeColor="accent1" w:themeShade="BF"/>
+        </w:rPr>
+        <w:t xml:space="preserve">Response on </w:t>
+      </w:r>
+      <w:r>
+        <w:rPr>
+          <w:color w:val="2E74B5" w:themeColor="accent1" w:themeShade="BF"/>
+        </w:rPr>
+        <w:t>fail</w:t>
+      </w:r>
+      <w:r>
+        <w:rPr>
+          <w:color w:val="000000" w:themeColor="text1"/>
+        </w:rPr>
+        <w:t xml:space="preserve">: </w:t>
+      </w:r>
+    </w:p>
+    <w:p>
+      <w:pPr>
+        <w:rPr>
+          <w:color w:val="000000" w:themeColor="text1"/>
+        </w:rPr>
+      </w:pPr>
+      <w:r>
+        <w:rPr>
+          <w:color w:val="000000" w:themeColor="text1"/>
+        </w:rPr>
+        <w:t>{</w:t>
+      </w:r>
+    </w:p>
+    <w:p>
+      <w:pPr>
+        <w:rPr>
+          <w:color w:val="000000" w:themeColor="text1"/>
+        </w:rPr>
+      </w:pPr>
+      <w:r>
+        <w:rPr>
+          <w:color w:val="000000" w:themeColor="text1"/>
+        </w:rPr>
         <w:t xml:space="preserve">    "</w:t>
       </w:r>
-      <w:proofErr w:type="spellStart"/>
-      <w:r>
-        <w:rPr>
-          <w:color w:val="000000" w:themeColor="text1"/>
-        </w:rPr>
-        <w:t>first_page_url</w:t>
-      </w:r>
-      <w:proofErr w:type="spellEnd"/>
-      <w:r>
-        <w:rPr>
-          <w:color w:val="000000" w:themeColor="text1"/>
-        </w:rPr>
-        <w:t>": "http://localhost:8000/</w:t>
-      </w:r>
-      <w:proofErr w:type="spellStart"/>
-      <w:r>
-        <w:rPr>
-          <w:color w:val="000000" w:themeColor="text1"/>
-        </w:rPr>
-        <w:t>api</w:t>
-      </w:r>
-      <w:proofErr w:type="spellEnd"/>
-      <w:r>
-        <w:rPr>
-          <w:color w:val="000000" w:themeColor="text1"/>
-        </w:rPr>
-        <w:t>/</w:t>
-      </w:r>
-      <w:proofErr w:type="spellStart"/>
-      <w:r>
-        <w:rPr>
-          <w:color w:val="000000" w:themeColor="text1"/>
-        </w:rPr>
-        <w:t>products?page</w:t>
-      </w:r>
-      <w:proofErr w:type="spellEnd"/>
-      <w:r>
-        <w:rPr>
-          <w:color w:val="000000" w:themeColor="text1"/>
-        </w:rPr>
-        <w:t>=1",</w:t>
+      <w:proofErr w:type="gramStart"/>
+      <w:r>
+        <w:rPr>
+          <w:color w:val="000000" w:themeColor="text1"/>
+        </w:rPr>
+        <w:t>error</w:t>
+      </w:r>
+      <w:proofErr w:type="gramEnd"/>
+      <w:r>
+        <w:rPr>
+          <w:color w:val="000000" w:themeColor="text1"/>
+        </w:rPr>
+        <w:t xml:space="preserve">": </w:t>
+      </w:r>
+      <w:r>
+        <w:rPr>
+          <w:color w:val="000000" w:themeColor="text1"/>
+        </w:rPr>
+        <w:t>1</w:t>
+      </w:r>
+      <w:r>
+        <w:rPr>
+          <w:color w:val="000000" w:themeColor="text1"/>
+        </w:rPr>
+        <w:t>,</w:t>
       </w:r>
     </w:p>
     <w:p>
@@ -3261,272 +5439,38 @@
         <w:rPr>
           <w:color w:val="000000" w:themeColor="text1"/>
         </w:rPr>
-        <w:t>from</w:t>
-      </w:r>
-      <w:proofErr w:type="gramEnd"/>
-      <w:r>
-        <w:rPr>
-          <w:color w:val="000000" w:themeColor="text1"/>
-        </w:rPr>
-        <w:t>": null,</w:t>
-      </w:r>
-    </w:p>
-    <w:p>
-      <w:pPr>
-        <w:rPr>
-          <w:color w:val="000000" w:themeColor="text1"/>
-        </w:rPr>
-      </w:pPr>
-      <w:r>
-        <w:rPr>
-          <w:color w:val="000000" w:themeColor="text1"/>
-        </w:rPr>
-        <w:t xml:space="preserve">    "</w:t>
-      </w:r>
-      <w:proofErr w:type="spellStart"/>
-      <w:r>
-        <w:rPr>
-          <w:color w:val="000000" w:themeColor="text1"/>
-        </w:rPr>
-        <w:t>last_page</w:t>
-      </w:r>
-      <w:proofErr w:type="spellEnd"/>
-      <w:r>
-        <w:rPr>
-          <w:color w:val="000000" w:themeColor="text1"/>
-        </w:rPr>
-        <w:t>": 1,</w:t>
-      </w:r>
-    </w:p>
-    <w:p>
-      <w:pPr>
-        <w:rPr>
-          <w:color w:val="000000" w:themeColor="text1"/>
-        </w:rPr>
-      </w:pPr>
-      <w:r>
-        <w:rPr>
-          <w:color w:val="000000" w:themeColor="text1"/>
-        </w:rPr>
-        <w:t xml:space="preserve">    "</w:t>
-      </w:r>
-      <w:proofErr w:type="spellStart"/>
-      <w:r>
-        <w:rPr>
-          <w:color w:val="000000" w:themeColor="text1"/>
-        </w:rPr>
-        <w:t>last_page_url</w:t>
-      </w:r>
-      <w:proofErr w:type="spellEnd"/>
-      <w:r>
-        <w:rPr>
-          <w:color w:val="000000" w:themeColor="text1"/>
-        </w:rPr>
-        <w:t>": "http://localhost:8000/</w:t>
-      </w:r>
-      <w:proofErr w:type="spellStart"/>
-      <w:r>
-        <w:rPr>
-          <w:color w:val="000000" w:themeColor="text1"/>
-        </w:rPr>
-        <w:t>api</w:t>
-      </w:r>
-      <w:proofErr w:type="spellEnd"/>
-      <w:r>
-        <w:rPr>
-          <w:color w:val="000000" w:themeColor="text1"/>
-        </w:rPr>
-        <w:t>/</w:t>
-      </w:r>
-      <w:proofErr w:type="spellStart"/>
-      <w:r>
-        <w:rPr>
-          <w:color w:val="000000" w:themeColor="text1"/>
-        </w:rPr>
-        <w:t>products?page</w:t>
-      </w:r>
-      <w:proofErr w:type="spellEnd"/>
-      <w:r>
-        <w:rPr>
-          <w:color w:val="000000" w:themeColor="text1"/>
-        </w:rPr>
-        <w:t>=1",</w:t>
-      </w:r>
-    </w:p>
-    <w:p>
-      <w:pPr>
-        <w:rPr>
-          <w:color w:val="000000" w:themeColor="text1"/>
-        </w:rPr>
-      </w:pPr>
-      <w:r>
-        <w:rPr>
-          <w:color w:val="000000" w:themeColor="text1"/>
-        </w:rPr>
-        <w:t xml:space="preserve">    "</w:t>
-      </w:r>
-      <w:proofErr w:type="spellStart"/>
-      <w:r>
-        <w:rPr>
-          <w:color w:val="000000" w:themeColor="text1"/>
-        </w:rPr>
-        <w:t>next_page_url</w:t>
-      </w:r>
-      <w:proofErr w:type="spellEnd"/>
-      <w:r>
-        <w:rPr>
-          <w:color w:val="000000" w:themeColor="text1"/>
-        </w:rPr>
-        <w:t>": null,</w:t>
-      </w:r>
-    </w:p>
-    <w:p>
-      <w:pPr>
-        <w:rPr>
-          <w:color w:val="000000" w:themeColor="text1"/>
-        </w:rPr>
-      </w:pPr>
-      <w:r>
-        <w:rPr>
-          <w:color w:val="000000" w:themeColor="text1"/>
-        </w:rPr>
-        <w:t xml:space="preserve">    "</w:t>
-      </w:r>
-      <w:proofErr w:type="gramStart"/>
-      <w:r>
-        <w:rPr>
-          <w:color w:val="000000" w:themeColor="text1"/>
-        </w:rPr>
-        <w:t>path</w:t>
-      </w:r>
-      <w:proofErr w:type="gramEnd"/>
-      <w:r>
-        <w:rPr>
-          <w:color w:val="000000" w:themeColor="text1"/>
-        </w:rPr>
-        <w:t>": "http://localhost:8000/</w:t>
-      </w:r>
-      <w:proofErr w:type="spellStart"/>
-      <w:r>
-        <w:rPr>
-          <w:color w:val="000000" w:themeColor="text1"/>
-        </w:rPr>
-        <w:t>api</w:t>
-      </w:r>
-      <w:proofErr w:type="spellEnd"/>
-      <w:r>
-        <w:rPr>
-          <w:color w:val="000000" w:themeColor="text1"/>
-        </w:rPr>
-        <w:t>/products",</w:t>
-      </w:r>
-    </w:p>
-    <w:p>
-      <w:pPr>
-        <w:rPr>
-          <w:color w:val="000000" w:themeColor="text1"/>
-        </w:rPr>
-      </w:pPr>
-      <w:r>
-        <w:rPr>
-          <w:color w:val="000000" w:themeColor="text1"/>
-        </w:rPr>
-        <w:t xml:space="preserve">    "</w:t>
-      </w:r>
-      <w:proofErr w:type="spellStart"/>
-      <w:r>
-        <w:rPr>
-          <w:color w:val="000000" w:themeColor="text1"/>
-        </w:rPr>
-        <w:t>per_page</w:t>
-      </w:r>
-      <w:proofErr w:type="spellEnd"/>
-      <w:r>
-        <w:rPr>
-          <w:color w:val="000000" w:themeColor="text1"/>
-        </w:rPr>
-        <w:t>": 8,</w:t>
-      </w:r>
-    </w:p>
-    <w:p>
-      <w:pPr>
-        <w:rPr>
-          <w:color w:val="000000" w:themeColor="text1"/>
-        </w:rPr>
-      </w:pPr>
-      <w:r>
-        <w:rPr>
-          <w:color w:val="000000" w:themeColor="text1"/>
-        </w:rPr>
-        <w:t xml:space="preserve">    "</w:t>
-      </w:r>
-      <w:proofErr w:type="spellStart"/>
-      <w:r>
-        <w:rPr>
-          <w:color w:val="000000" w:themeColor="text1"/>
-        </w:rPr>
-        <w:t>prev_page_url</w:t>
-      </w:r>
-      <w:proofErr w:type="spellEnd"/>
-      <w:r>
-        <w:rPr>
-          <w:color w:val="000000" w:themeColor="text1"/>
-        </w:rPr>
-        <w:t>": null,</w:t>
-      </w:r>
-    </w:p>
-    <w:p>
-      <w:pPr>
-        <w:rPr>
-          <w:color w:val="000000" w:themeColor="text1"/>
-        </w:rPr>
-      </w:pPr>
-      <w:r>
-        <w:rPr>
-          <w:color w:val="000000" w:themeColor="text1"/>
-        </w:rPr>
-        <w:t xml:space="preserve">    "</w:t>
-      </w:r>
-      <w:proofErr w:type="gramStart"/>
-      <w:r>
-        <w:rPr>
-          <w:color w:val="000000" w:themeColor="text1"/>
-        </w:rPr>
-        <w:t>to</w:t>
-      </w:r>
-      <w:proofErr w:type="gramEnd"/>
-      <w:r>
-        <w:rPr>
-          <w:color w:val="000000" w:themeColor="text1"/>
-        </w:rPr>
-        <w:t>": null,</w:t>
-      </w:r>
-    </w:p>
-    <w:p>
-      <w:pPr>
-        <w:rPr>
-          <w:color w:val="000000" w:themeColor="text1"/>
-        </w:rPr>
-      </w:pPr>
-      <w:r>
-        <w:rPr>
-          <w:color w:val="000000" w:themeColor="text1"/>
-        </w:rPr>
-        <w:t xml:space="preserve">    "</w:t>
-      </w:r>
-      <w:proofErr w:type="gramStart"/>
-      <w:r>
-        <w:rPr>
-          <w:color w:val="000000" w:themeColor="text1"/>
-        </w:rPr>
-        <w:t>total</w:t>
-      </w:r>
-      <w:proofErr w:type="gramEnd"/>
-      <w:r>
-        <w:rPr>
-          <w:color w:val="000000" w:themeColor="text1"/>
-        </w:rPr>
-        <w:t>": 0</w:t>
+        <w:t>message</w:t>
+      </w:r>
+      <w:proofErr w:type="gramEnd"/>
+      <w:r>
+        <w:rPr>
+          <w:color w:val="000000" w:themeColor="text1"/>
+        </w:rPr>
+        <w:t>": "</w:t>
+      </w:r>
+      <w:r>
+        <w:rPr>
+          <w:color w:val="000000" w:themeColor="text1"/>
+        </w:rPr>
+        <w:t>Stripe error ex</w:t>
+      </w:r>
+      <w:r>
+        <w:rPr>
+          <w:color w:val="000000" w:themeColor="text1"/>
+        </w:rPr>
+        <w:t>c</w:t>
+      </w:r>
+      <w:r>
+        <w:rPr>
+          <w:color w:val="000000" w:themeColor="text1"/>
+        </w:rPr>
+        <w:t>eption</w:t>
+      </w:r>
+      <w:r>
+        <w:rPr>
+          <w:color w:val="000000" w:themeColor="text1"/>
+        </w:rPr>
+        <w:t>."</w:t>
       </w:r>
     </w:p>
     <w:p>
@@ -3541,6 +5485,20 @@
         </w:rPr>
         <w:t>}</w:t>
       </w:r>
+    </w:p>
+    <w:p>
+      <w:pPr>
+        <w:rPr>
+          <w:color w:val="000000" w:themeColor="text1"/>
+        </w:rPr>
+      </w:pPr>
+    </w:p>
+    <w:p>
+      <w:pPr>
+        <w:rPr>
+          <w:color w:val="000000" w:themeColor="text1"/>
+        </w:rPr>
+      </w:pPr>
     </w:p>
     <w:sectPr>
       <w:pgSz w:w="12240" w:h="15840"/>
@@ -3945,7 +5903,7 @@
   <w:style w:type="paragraph" w:default="1" w:styleId="Normal">
     <w:name w:val="Normal"/>
     <w:qFormat/>
-    <w:rsid w:val="00A12466"/>
+    <w:rsid w:val="00C0103E"/>
   </w:style>
   <w:style w:type="character" w:default="1" w:styleId="DefaultParagraphFont">
     <w:name w:val="Default Paragraph Font"/>
@@ -4269,7 +6227,7 @@
 </file>
 
 <file path=customXml/itemProps1.xml><?xml version="1.0" encoding="utf-8"?>
-<ds:datastoreItem xmlns:ds="http://schemas.openxmlformats.org/officeDocument/2006/customXml" ds:itemID="{2ED2B531-EFA9-4B80-AA38-5BAF88CF0447}">
+<ds:datastoreItem xmlns:ds="http://schemas.openxmlformats.org/officeDocument/2006/customXml" ds:itemID="{B3618F72-588F-4039-9732-D82FEADE1003}">
   <ds:schemaRefs>
     <ds:schemaRef ds:uri="http://schemas.openxmlformats.org/officeDocument/2006/bibliography"/>
   </ds:schemaRefs>

</xml_diff>

<commit_message>
Working on Push Notification
</commit_message>
<xml_diff>
--- a/documentation/Documentation_RESTAPI.docx
+++ b/documentation/Documentation_RESTAPI.docx
@@ -5682,18 +5682,35 @@
       <w:pPr>
         <w:rPr>
           <w:color w:val="000000" w:themeColor="text1"/>
-        </w:rPr>
-      </w:pPr>
-      <w:r>
-        <w:rPr>
-          <w:color w:val="000000" w:themeColor="text1"/>
-        </w:rPr>
-        <w:t xml:space="preserve">        "</w:t>
-      </w:r>
-      <w:proofErr w:type="gramStart"/>
-      <w:r>
-        <w:rPr>
-          <w:color w:val="000000" w:themeColor="text1"/>
+          <w:sz w:val="18"/>
+        </w:rPr>
+      </w:pPr>
+      <w:r>
+        <w:rPr>
+          <w:color w:val="000000" w:themeColor="text1"/>
+          <w:sz w:val="18"/>
+        </w:rPr>
+        <w:t xml:space="preserve">        </w:t>
+      </w:r>
+      <w:r>
+        <w:rPr>
+          <w:color w:val="000000" w:themeColor="text1"/>
+          <w:sz w:val="18"/>
+        </w:rPr>
+        <w:tab/>
+      </w:r>
+      <w:r>
+        <w:rPr>
+          <w:color w:val="000000" w:themeColor="text1"/>
+          <w:sz w:val="18"/>
+        </w:rPr>
+        <w:t>"</w:t>
+      </w:r>
+      <w:proofErr w:type="gramStart"/>
+      <w:r>
+        <w:rPr>
+          <w:color w:val="000000" w:themeColor="text1"/>
+          <w:sz w:val="18"/>
         </w:rPr>
         <w:t>id</w:t>
       </w:r>
@@ -5701,6 +5718,7 @@
       <w:r>
         <w:rPr>
           <w:color w:val="000000" w:themeColor="text1"/>
+          <w:sz w:val="18"/>
         </w:rPr>
         <w:t>": 7,</w:t>
       </w:r>
@@ -5709,18 +5727,35 @@
       <w:pPr>
         <w:rPr>
           <w:color w:val="000000" w:themeColor="text1"/>
-        </w:rPr>
-      </w:pPr>
-      <w:r>
-        <w:rPr>
-          <w:color w:val="000000" w:themeColor="text1"/>
-        </w:rPr>
-        <w:t xml:space="preserve">        "</w:t>
+          <w:sz w:val="18"/>
+        </w:rPr>
+      </w:pPr>
+      <w:r>
+        <w:rPr>
+          <w:color w:val="000000" w:themeColor="text1"/>
+          <w:sz w:val="18"/>
+        </w:rPr>
+        <w:t xml:space="preserve">      </w:t>
+      </w:r>
+      <w:r>
+        <w:rPr>
+          <w:color w:val="000000" w:themeColor="text1"/>
+          <w:sz w:val="18"/>
+        </w:rPr>
+        <w:tab/>
+      </w:r>
+      <w:r>
+        <w:rPr>
+          <w:color w:val="000000" w:themeColor="text1"/>
+          <w:sz w:val="18"/>
+        </w:rPr>
+        <w:t xml:space="preserve">  "</w:t>
       </w:r>
       <w:proofErr w:type="spellStart"/>
       <w:r>
         <w:rPr>
           <w:color w:val="000000" w:themeColor="text1"/>
+          <w:sz w:val="18"/>
         </w:rPr>
         <w:t>customer_id</w:t>
       </w:r>
@@ -5728,6 +5763,7 @@
       <w:r>
         <w:rPr>
           <w:color w:val="000000" w:themeColor="text1"/>
+          <w:sz w:val="18"/>
         </w:rPr>
         <w:t>": 0,</w:t>
       </w:r>
@@ -5736,18 +5772,35 @@
       <w:pPr>
         <w:rPr>
           <w:color w:val="000000" w:themeColor="text1"/>
-        </w:rPr>
-      </w:pPr>
-      <w:r>
-        <w:rPr>
-          <w:color w:val="000000" w:themeColor="text1"/>
-        </w:rPr>
-        <w:t xml:space="preserve">        "</w:t>
+          <w:sz w:val="18"/>
+        </w:rPr>
+      </w:pPr>
+      <w:r>
+        <w:rPr>
+          <w:color w:val="000000" w:themeColor="text1"/>
+          <w:sz w:val="18"/>
+        </w:rPr>
+        <w:t xml:space="preserve">        </w:t>
+      </w:r>
+      <w:r>
+        <w:rPr>
+          <w:color w:val="000000" w:themeColor="text1"/>
+          <w:sz w:val="18"/>
+        </w:rPr>
+        <w:tab/>
+      </w:r>
+      <w:r>
+        <w:rPr>
+          <w:color w:val="000000" w:themeColor="text1"/>
+          <w:sz w:val="18"/>
+        </w:rPr>
+        <w:t>"</w:t>
       </w:r>
       <w:proofErr w:type="spellStart"/>
       <w:r>
         <w:rPr>
           <w:color w:val="000000" w:themeColor="text1"/>
+          <w:sz w:val="18"/>
         </w:rPr>
         <w:t>cashier_id</w:t>
       </w:r>
@@ -5755,6 +5808,7 @@
       <w:r>
         <w:rPr>
           <w:color w:val="000000" w:themeColor="text1"/>
+          <w:sz w:val="18"/>
         </w:rPr>
         <w:t>": null,</w:t>
       </w:r>
@@ -5763,18 +5817,35 @@
       <w:pPr>
         <w:rPr>
           <w:color w:val="000000" w:themeColor="text1"/>
-        </w:rPr>
-      </w:pPr>
-      <w:r>
-        <w:rPr>
-          <w:color w:val="000000" w:themeColor="text1"/>
-        </w:rPr>
-        <w:t xml:space="preserve">        "</w:t>
-      </w:r>
-      <w:proofErr w:type="gramStart"/>
-      <w:r>
-        <w:rPr>
-          <w:color w:val="000000" w:themeColor="text1"/>
+          <w:sz w:val="18"/>
+        </w:rPr>
+      </w:pPr>
+      <w:r>
+        <w:rPr>
+          <w:color w:val="000000" w:themeColor="text1"/>
+          <w:sz w:val="18"/>
+        </w:rPr>
+        <w:t xml:space="preserve">        </w:t>
+      </w:r>
+      <w:r>
+        <w:rPr>
+          <w:color w:val="000000" w:themeColor="text1"/>
+          <w:sz w:val="18"/>
+        </w:rPr>
+        <w:tab/>
+      </w:r>
+      <w:r>
+        <w:rPr>
+          <w:color w:val="000000" w:themeColor="text1"/>
+          <w:sz w:val="18"/>
+        </w:rPr>
+        <w:t>"</w:t>
+      </w:r>
+      <w:proofErr w:type="gramStart"/>
+      <w:r>
+        <w:rPr>
+          <w:color w:val="000000" w:themeColor="text1"/>
+          <w:sz w:val="18"/>
         </w:rPr>
         <w:t>comments</w:t>
       </w:r>
@@ -5782,6 +5853,7 @@
       <w:r>
         <w:rPr>
           <w:color w:val="000000" w:themeColor="text1"/>
+          <w:sz w:val="18"/>
         </w:rPr>
         <w:t>": null,</w:t>
       </w:r>
@@ -5790,18 +5862,35 @@
       <w:pPr>
         <w:rPr>
           <w:color w:val="000000" w:themeColor="text1"/>
-        </w:rPr>
-      </w:pPr>
-      <w:r>
-        <w:rPr>
-          <w:color w:val="000000" w:themeColor="text1"/>
-        </w:rPr>
-        <w:t xml:space="preserve">        "</w:t>
+          <w:sz w:val="18"/>
+        </w:rPr>
+      </w:pPr>
+      <w:r>
+        <w:rPr>
+          <w:color w:val="000000" w:themeColor="text1"/>
+          <w:sz w:val="18"/>
+        </w:rPr>
+        <w:t xml:space="preserve">       </w:t>
+      </w:r>
+      <w:r>
+        <w:rPr>
+          <w:color w:val="000000" w:themeColor="text1"/>
+          <w:sz w:val="18"/>
+        </w:rPr>
+        <w:tab/>
+      </w:r>
+      <w:r>
+        <w:rPr>
+          <w:color w:val="000000" w:themeColor="text1"/>
+          <w:sz w:val="18"/>
+        </w:rPr>
+        <w:t xml:space="preserve"> "</w:t>
       </w:r>
       <w:proofErr w:type="spellStart"/>
       <w:r>
         <w:rPr>
           <w:color w:val="000000" w:themeColor="text1"/>
+          <w:sz w:val="18"/>
         </w:rPr>
         <w:t>created_at</w:t>
       </w:r>
@@ -5809,6 +5898,7 @@
       <w:r>
         <w:rPr>
           <w:color w:val="000000" w:themeColor="text1"/>
+          <w:sz w:val="18"/>
         </w:rPr>
         <w:t>": "2020-04-20 21:05:21",</w:t>
       </w:r>
@@ -5817,18 +5907,35 @@
       <w:pPr>
         <w:rPr>
           <w:color w:val="000000" w:themeColor="text1"/>
-        </w:rPr>
-      </w:pPr>
-      <w:r>
-        <w:rPr>
-          <w:color w:val="000000" w:themeColor="text1"/>
-        </w:rPr>
-        <w:t xml:space="preserve">        "</w:t>
+          <w:sz w:val="18"/>
+        </w:rPr>
+      </w:pPr>
+      <w:r>
+        <w:rPr>
+          <w:color w:val="000000" w:themeColor="text1"/>
+          <w:sz w:val="18"/>
+        </w:rPr>
+        <w:t xml:space="preserve">      </w:t>
+      </w:r>
+      <w:r>
+        <w:rPr>
+          <w:color w:val="000000" w:themeColor="text1"/>
+          <w:sz w:val="18"/>
+        </w:rPr>
+        <w:tab/>
+      </w:r>
+      <w:r>
+        <w:rPr>
+          <w:color w:val="000000" w:themeColor="text1"/>
+          <w:sz w:val="18"/>
+        </w:rPr>
+        <w:t xml:space="preserve">  "</w:t>
       </w:r>
       <w:proofErr w:type="spellStart"/>
       <w:r>
         <w:rPr>
           <w:color w:val="000000" w:themeColor="text1"/>
+          <w:sz w:val="18"/>
         </w:rPr>
         <w:t>updated_at</w:t>
       </w:r>
@@ -5836,6 +5943,7 @@
       <w:r>
         <w:rPr>
           <w:color w:val="000000" w:themeColor="text1"/>
+          <w:sz w:val="18"/>
         </w:rPr>
         <w:t>": "2020-04-20 21:05:21",</w:t>
       </w:r>
@@ -5844,18 +5952,35 @@
       <w:pPr>
         <w:rPr>
           <w:color w:val="000000" w:themeColor="text1"/>
-        </w:rPr>
-      </w:pPr>
-      <w:r>
-        <w:rPr>
-          <w:color w:val="000000" w:themeColor="text1"/>
-        </w:rPr>
-        <w:t xml:space="preserve">        "</w:t>
-      </w:r>
-      <w:proofErr w:type="gramStart"/>
-      <w:r>
-        <w:rPr>
-          <w:color w:val="000000" w:themeColor="text1"/>
+          <w:sz w:val="18"/>
+        </w:rPr>
+      </w:pPr>
+      <w:r>
+        <w:rPr>
+          <w:color w:val="000000" w:themeColor="text1"/>
+          <w:sz w:val="18"/>
+        </w:rPr>
+        <w:t xml:space="preserve">      </w:t>
+      </w:r>
+      <w:r>
+        <w:rPr>
+          <w:color w:val="000000" w:themeColor="text1"/>
+          <w:sz w:val="18"/>
+        </w:rPr>
+        <w:tab/>
+      </w:r>
+      <w:r>
+        <w:rPr>
+          <w:color w:val="000000" w:themeColor="text1"/>
+          <w:sz w:val="18"/>
+        </w:rPr>
+        <w:t xml:space="preserve">  "</w:t>
+      </w:r>
+      <w:proofErr w:type="gramStart"/>
+      <w:r>
+        <w:rPr>
+          <w:color w:val="000000" w:themeColor="text1"/>
+          <w:sz w:val="18"/>
         </w:rPr>
         <w:t>status</w:t>
       </w:r>
@@ -5863,6 +5988,7 @@
       <w:r>
         <w:rPr>
           <w:color w:val="000000" w:themeColor="text1"/>
+          <w:sz w:val="18"/>
         </w:rPr>
         <w:t>": 2,</w:t>
       </w:r>
@@ -5871,18 +5997,35 @@
       <w:pPr>
         <w:rPr>
           <w:color w:val="000000" w:themeColor="text1"/>
-        </w:rPr>
-      </w:pPr>
-      <w:r>
-        <w:rPr>
-          <w:color w:val="000000" w:themeColor="text1"/>
-        </w:rPr>
-        <w:t xml:space="preserve">        "</w:t>
-      </w:r>
-      <w:proofErr w:type="gramStart"/>
-      <w:r>
-        <w:rPr>
-          <w:color w:val="000000" w:themeColor="text1"/>
+          <w:sz w:val="18"/>
+        </w:rPr>
+      </w:pPr>
+      <w:r>
+        <w:rPr>
+          <w:color w:val="000000" w:themeColor="text1"/>
+          <w:sz w:val="18"/>
+        </w:rPr>
+        <w:t xml:space="preserve">        </w:t>
+      </w:r>
+      <w:r>
+        <w:rPr>
+          <w:color w:val="000000" w:themeColor="text1"/>
+          <w:sz w:val="18"/>
+        </w:rPr>
+        <w:tab/>
+      </w:r>
+      <w:r>
+        <w:rPr>
+          <w:color w:val="000000" w:themeColor="text1"/>
+          <w:sz w:val="18"/>
+        </w:rPr>
+        <w:t>"</w:t>
+      </w:r>
+      <w:proofErr w:type="gramStart"/>
+      <w:r>
+        <w:rPr>
+          <w:color w:val="000000" w:themeColor="text1"/>
+          <w:sz w:val="18"/>
         </w:rPr>
         <w:t>amount</w:t>
       </w:r>
@@ -5890,6 +6033,7 @@
       <w:r>
         <w:rPr>
           <w:color w:val="000000" w:themeColor="text1"/>
+          <w:sz w:val="18"/>
         </w:rPr>
         <w:t>": 170,</w:t>
       </w:r>
@@ -5898,18 +6042,35 @@
       <w:pPr>
         <w:rPr>
           <w:color w:val="000000" w:themeColor="text1"/>
-        </w:rPr>
-      </w:pPr>
-      <w:r>
-        <w:rPr>
-          <w:color w:val="000000" w:themeColor="text1"/>
-        </w:rPr>
-        <w:t xml:space="preserve">        "</w:t>
-      </w:r>
-      <w:proofErr w:type="gramStart"/>
-      <w:r>
-        <w:rPr>
-          <w:color w:val="000000" w:themeColor="text1"/>
+          <w:sz w:val="18"/>
+        </w:rPr>
+      </w:pPr>
+      <w:r>
+        <w:rPr>
+          <w:color w:val="000000" w:themeColor="text1"/>
+          <w:sz w:val="18"/>
+        </w:rPr>
+        <w:t xml:space="preserve">       </w:t>
+      </w:r>
+      <w:r>
+        <w:rPr>
+          <w:color w:val="000000" w:themeColor="text1"/>
+          <w:sz w:val="18"/>
+        </w:rPr>
+        <w:tab/>
+      </w:r>
+      <w:r>
+        <w:rPr>
+          <w:color w:val="000000" w:themeColor="text1"/>
+          <w:sz w:val="18"/>
+        </w:rPr>
+        <w:t xml:space="preserve"> "</w:t>
+      </w:r>
+      <w:proofErr w:type="gramStart"/>
+      <w:r>
+        <w:rPr>
+          <w:color w:val="000000" w:themeColor="text1"/>
+          <w:sz w:val="18"/>
         </w:rPr>
         <w:t>discount</w:t>
       </w:r>
@@ -5917,6 +6078,7 @@
       <w:r>
         <w:rPr>
           <w:color w:val="000000" w:themeColor="text1"/>
+          <w:sz w:val="18"/>
         </w:rPr>
         <w:t>": 0,</w:t>
       </w:r>
@@ -5925,18 +6087,35 @@
       <w:pPr>
         <w:rPr>
           <w:color w:val="000000" w:themeColor="text1"/>
-        </w:rPr>
-      </w:pPr>
-      <w:r>
-        <w:rPr>
-          <w:color w:val="000000" w:themeColor="text1"/>
-        </w:rPr>
-        <w:t xml:space="preserve">        "</w:t>
-      </w:r>
-      <w:proofErr w:type="gramStart"/>
-      <w:r>
-        <w:rPr>
-          <w:color w:val="000000" w:themeColor="text1"/>
+          <w:sz w:val="18"/>
+        </w:rPr>
+      </w:pPr>
+      <w:r>
+        <w:rPr>
+          <w:color w:val="000000" w:themeColor="text1"/>
+          <w:sz w:val="18"/>
+        </w:rPr>
+        <w:t xml:space="preserve">        </w:t>
+      </w:r>
+      <w:r>
+        <w:rPr>
+          <w:color w:val="000000" w:themeColor="text1"/>
+          <w:sz w:val="18"/>
+        </w:rPr>
+        <w:tab/>
+      </w:r>
+      <w:r>
+        <w:rPr>
+          <w:color w:val="000000" w:themeColor="text1"/>
+          <w:sz w:val="18"/>
+        </w:rPr>
+        <w:t>"</w:t>
+      </w:r>
+      <w:proofErr w:type="gramStart"/>
+      <w:r>
+        <w:rPr>
+          <w:color w:val="000000" w:themeColor="text1"/>
+          <w:sz w:val="18"/>
         </w:rPr>
         <w:t>vat</w:t>
       </w:r>
@@ -5944,6 +6123,7 @@
       <w:r>
         <w:rPr>
           <w:color w:val="000000" w:themeColor="text1"/>
+          <w:sz w:val="18"/>
         </w:rPr>
         <w:t>": 0,</w:t>
       </w:r>
@@ -5952,18 +6132,35 @@
       <w:pPr>
         <w:rPr>
           <w:color w:val="000000" w:themeColor="text1"/>
-        </w:rPr>
-      </w:pPr>
-      <w:r>
-        <w:rPr>
-          <w:color w:val="000000" w:themeColor="text1"/>
-        </w:rPr>
-        <w:t xml:space="preserve">        "</w:t>
+          <w:sz w:val="18"/>
+        </w:rPr>
+      </w:pPr>
+      <w:r>
+        <w:rPr>
+          <w:color w:val="000000" w:themeColor="text1"/>
+          <w:sz w:val="18"/>
+        </w:rPr>
+        <w:t xml:space="preserve">        </w:t>
+      </w:r>
+      <w:r>
+        <w:rPr>
+          <w:color w:val="000000" w:themeColor="text1"/>
+          <w:sz w:val="18"/>
+        </w:rPr>
+        <w:tab/>
+      </w:r>
+      <w:r>
+        <w:rPr>
+          <w:color w:val="000000" w:themeColor="text1"/>
+          <w:sz w:val="18"/>
+        </w:rPr>
+        <w:t>"</w:t>
       </w:r>
       <w:proofErr w:type="spellStart"/>
       <w:r>
         <w:rPr>
           <w:color w:val="000000" w:themeColor="text1"/>
+          <w:sz w:val="18"/>
         </w:rPr>
         <w:t>delivery_cost</w:t>
       </w:r>
@@ -5971,6 +6168,7 @@
       <w:r>
         <w:rPr>
           <w:color w:val="000000" w:themeColor="text1"/>
+          <w:sz w:val="18"/>
         </w:rPr>
         <w:t>": 10,</w:t>
       </w:r>
@@ -5979,18 +6177,35 @@
       <w:pPr>
         <w:rPr>
           <w:color w:val="000000" w:themeColor="text1"/>
-        </w:rPr>
-      </w:pPr>
-      <w:r>
-        <w:rPr>
-          <w:color w:val="000000" w:themeColor="text1"/>
-        </w:rPr>
-        <w:t xml:space="preserve">        "</w:t>
-      </w:r>
-      <w:proofErr w:type="gramStart"/>
-      <w:r>
-        <w:rPr>
-          <w:color w:val="000000" w:themeColor="text1"/>
+          <w:sz w:val="18"/>
+        </w:rPr>
+      </w:pPr>
+      <w:r>
+        <w:rPr>
+          <w:color w:val="000000" w:themeColor="text1"/>
+          <w:sz w:val="18"/>
+        </w:rPr>
+        <w:t xml:space="preserve">        </w:t>
+      </w:r>
+      <w:r>
+        <w:rPr>
+          <w:color w:val="000000" w:themeColor="text1"/>
+          <w:sz w:val="18"/>
+        </w:rPr>
+        <w:tab/>
+      </w:r>
+      <w:r>
+        <w:rPr>
+          <w:color w:val="000000" w:themeColor="text1"/>
+          <w:sz w:val="18"/>
+        </w:rPr>
+        <w:t>"</w:t>
+      </w:r>
+      <w:proofErr w:type="gramStart"/>
+      <w:r>
+        <w:rPr>
+          <w:color w:val="000000" w:themeColor="text1"/>
+          <w:sz w:val="18"/>
         </w:rPr>
         <w:t>name</w:t>
       </w:r>
@@ -5998,6 +6213,7 @@
       <w:r>
         <w:rPr>
           <w:color w:val="000000" w:themeColor="text1"/>
+          <w:sz w:val="18"/>
         </w:rPr>
         <w:t>": "Berat",</w:t>
       </w:r>
@@ -6006,18 +6222,35 @@
       <w:pPr>
         <w:rPr>
           <w:color w:val="000000" w:themeColor="text1"/>
-        </w:rPr>
-      </w:pPr>
-      <w:r>
-        <w:rPr>
-          <w:color w:val="000000" w:themeColor="text1"/>
-        </w:rPr>
-        <w:t xml:space="preserve">        "</w:t>
-      </w:r>
-      <w:proofErr w:type="gramStart"/>
-      <w:r>
-        <w:rPr>
-          <w:color w:val="000000" w:themeColor="text1"/>
+          <w:sz w:val="18"/>
+        </w:rPr>
+      </w:pPr>
+      <w:r>
+        <w:rPr>
+          <w:color w:val="000000" w:themeColor="text1"/>
+          <w:sz w:val="18"/>
+        </w:rPr>
+        <w:t xml:space="preserve">        </w:t>
+      </w:r>
+      <w:r>
+        <w:rPr>
+          <w:color w:val="000000" w:themeColor="text1"/>
+          <w:sz w:val="18"/>
+        </w:rPr>
+        <w:tab/>
+      </w:r>
+      <w:r>
+        <w:rPr>
+          <w:color w:val="000000" w:themeColor="text1"/>
+          <w:sz w:val="18"/>
+        </w:rPr>
+        <w:t>"</w:t>
+      </w:r>
+      <w:proofErr w:type="gramStart"/>
+      <w:r>
+        <w:rPr>
+          <w:color w:val="000000" w:themeColor="text1"/>
+          <w:sz w:val="18"/>
         </w:rPr>
         <w:t>email</w:t>
       </w:r>
@@ -6025,6 +6258,7 @@
       <w:r>
         <w:rPr>
           <w:color w:val="000000" w:themeColor="text1"/>
+          <w:sz w:val="18"/>
         </w:rPr>
         <w:t>": "berat_01993@hotmail.com",</w:t>
       </w:r>
@@ -6033,18 +6267,35 @@
       <w:pPr>
         <w:rPr>
           <w:color w:val="000000" w:themeColor="text1"/>
-        </w:rPr>
-      </w:pPr>
-      <w:r>
-        <w:rPr>
-          <w:color w:val="000000" w:themeColor="text1"/>
-        </w:rPr>
-        <w:t xml:space="preserve">        "</w:t>
-      </w:r>
-      <w:proofErr w:type="gramStart"/>
-      <w:r>
-        <w:rPr>
-          <w:color w:val="000000" w:themeColor="text1"/>
+          <w:sz w:val="18"/>
+        </w:rPr>
+      </w:pPr>
+      <w:r>
+        <w:rPr>
+          <w:color w:val="000000" w:themeColor="text1"/>
+          <w:sz w:val="18"/>
+        </w:rPr>
+        <w:t xml:space="preserve">        </w:t>
+      </w:r>
+      <w:r>
+        <w:rPr>
+          <w:color w:val="000000" w:themeColor="text1"/>
+          <w:sz w:val="18"/>
+        </w:rPr>
+        <w:tab/>
+      </w:r>
+      <w:r>
+        <w:rPr>
+          <w:color w:val="000000" w:themeColor="text1"/>
+          <w:sz w:val="18"/>
+        </w:rPr>
+        <w:t>"</w:t>
+      </w:r>
+      <w:proofErr w:type="gramStart"/>
+      <w:r>
+        <w:rPr>
+          <w:color w:val="000000" w:themeColor="text1"/>
+          <w:sz w:val="18"/>
         </w:rPr>
         <w:t>phone</w:t>
       </w:r>
@@ -6052,6 +6303,7 @@
       <w:r>
         <w:rPr>
           <w:color w:val="000000" w:themeColor="text1"/>
+          <w:sz w:val="18"/>
         </w:rPr>
         <w:t>": "0715554884",</w:t>
       </w:r>
@@ -6060,18 +6312,35 @@
       <w:pPr>
         <w:rPr>
           <w:color w:val="000000" w:themeColor="text1"/>
-        </w:rPr>
-      </w:pPr>
-      <w:r>
-        <w:rPr>
-          <w:color w:val="000000" w:themeColor="text1"/>
-        </w:rPr>
-        <w:t xml:space="preserve">        "</w:t>
-      </w:r>
-      <w:proofErr w:type="gramStart"/>
-      <w:r>
-        <w:rPr>
-          <w:color w:val="000000" w:themeColor="text1"/>
+          <w:sz w:val="18"/>
+        </w:rPr>
+      </w:pPr>
+      <w:r>
+        <w:rPr>
+          <w:color w:val="000000" w:themeColor="text1"/>
+          <w:sz w:val="18"/>
+        </w:rPr>
+        <w:t xml:space="preserve">       </w:t>
+      </w:r>
+      <w:r>
+        <w:rPr>
+          <w:color w:val="000000" w:themeColor="text1"/>
+          <w:sz w:val="18"/>
+        </w:rPr>
+        <w:tab/>
+      </w:r>
+      <w:r>
+        <w:rPr>
+          <w:color w:val="000000" w:themeColor="text1"/>
+          <w:sz w:val="18"/>
+        </w:rPr>
+        <w:t>"</w:t>
+      </w:r>
+      <w:proofErr w:type="gramStart"/>
+      <w:r>
+        <w:rPr>
+          <w:color w:val="000000" w:themeColor="text1"/>
+          <w:sz w:val="18"/>
         </w:rPr>
         <w:t>address</w:t>
       </w:r>
@@ -6079,6 +6348,7 @@
       <w:r>
         <w:rPr>
           <w:color w:val="000000" w:themeColor="text1"/>
+          <w:sz w:val="18"/>
         </w:rPr>
         <w:t>": "</w:t>
       </w:r>
@@ -6086,6 +6356,7 @@
       <w:r>
         <w:rPr>
           <w:color w:val="000000" w:themeColor="text1"/>
+          <w:sz w:val="18"/>
         </w:rPr>
         <w:t>skopje</w:t>
       </w:r>
@@ -6093,6 +6364,7 @@
       <w:r>
         <w:rPr>
           <w:color w:val="000000" w:themeColor="text1"/>
+          <w:sz w:val="18"/>
         </w:rPr>
         <w:t>",</w:t>
       </w:r>
@@ -6101,18 +6373,35 @@
       <w:pPr>
         <w:rPr>
           <w:color w:val="000000" w:themeColor="text1"/>
-        </w:rPr>
-      </w:pPr>
-      <w:r>
-        <w:rPr>
-          <w:color w:val="000000" w:themeColor="text1"/>
-        </w:rPr>
-        <w:t xml:space="preserve">        "</w:t>
-      </w:r>
-      <w:proofErr w:type="gramStart"/>
-      <w:r>
-        <w:rPr>
-          <w:color w:val="000000" w:themeColor="text1"/>
+          <w:sz w:val="18"/>
+        </w:rPr>
+      </w:pPr>
+      <w:r>
+        <w:rPr>
+          <w:color w:val="000000" w:themeColor="text1"/>
+          <w:sz w:val="18"/>
+        </w:rPr>
+        <w:t xml:space="preserve">        </w:t>
+      </w:r>
+      <w:r>
+        <w:rPr>
+          <w:color w:val="000000" w:themeColor="text1"/>
+          <w:sz w:val="18"/>
+        </w:rPr>
+        <w:tab/>
+      </w:r>
+      <w:r>
+        <w:rPr>
+          <w:color w:val="000000" w:themeColor="text1"/>
+          <w:sz w:val="18"/>
+        </w:rPr>
+        <w:t>"</w:t>
+      </w:r>
+      <w:proofErr w:type="gramStart"/>
+      <w:r>
+        <w:rPr>
+          <w:color w:val="000000" w:themeColor="text1"/>
+          <w:sz w:val="18"/>
         </w:rPr>
         <w:t>comment</w:t>
       </w:r>
@@ -6120,6 +6409,7 @@
       <w:r>
         <w:rPr>
           <w:color w:val="000000" w:themeColor="text1"/>
+          <w:sz w:val="18"/>
         </w:rPr>
         <w:t>": "</w:t>
       </w:r>
@@ -6127,6 +6417,7 @@
       <w:r>
         <w:rPr>
           <w:color w:val="000000" w:themeColor="text1"/>
+          <w:sz w:val="18"/>
         </w:rPr>
         <w:t>Koment</w:t>
       </w:r>
@@ -6134,6 +6425,7 @@
       <w:r>
         <w:rPr>
           <w:color w:val="000000" w:themeColor="text1"/>
+          <w:sz w:val="18"/>
         </w:rPr>
         <w:t>",</w:t>
       </w:r>
@@ -6142,18 +6434,35 @@
       <w:pPr>
         <w:rPr>
           <w:color w:val="000000" w:themeColor="text1"/>
-        </w:rPr>
-      </w:pPr>
-      <w:r>
-        <w:rPr>
-          <w:color w:val="000000" w:themeColor="text1"/>
-        </w:rPr>
-        <w:t xml:space="preserve">        "</w:t>
-      </w:r>
-      <w:proofErr w:type="gramStart"/>
-      <w:r>
-        <w:rPr>
-          <w:color w:val="000000" w:themeColor="text1"/>
+          <w:sz w:val="18"/>
+        </w:rPr>
+      </w:pPr>
+      <w:r>
+        <w:rPr>
+          <w:color w:val="000000" w:themeColor="text1"/>
+          <w:sz w:val="18"/>
+        </w:rPr>
+        <w:t xml:space="preserve">        </w:t>
+      </w:r>
+      <w:r>
+        <w:rPr>
+          <w:color w:val="000000" w:themeColor="text1"/>
+          <w:sz w:val="18"/>
+        </w:rPr>
+        <w:tab/>
+      </w:r>
+      <w:r>
+        <w:rPr>
+          <w:color w:val="000000" w:themeColor="text1"/>
+          <w:sz w:val="18"/>
+        </w:rPr>
+        <w:t>"</w:t>
+      </w:r>
+      <w:proofErr w:type="gramStart"/>
+      <w:r>
+        <w:rPr>
+          <w:color w:val="000000" w:themeColor="text1"/>
+          <w:sz w:val="18"/>
         </w:rPr>
         <w:t>type</w:t>
       </w:r>
@@ -6161,6 +6470,7 @@
       <w:r>
         <w:rPr>
           <w:color w:val="000000" w:themeColor="text1"/>
+          <w:sz w:val="18"/>
         </w:rPr>
         <w:t>": "order",</w:t>
       </w:r>
@@ -6169,18 +6479,35 @@
       <w:pPr>
         <w:rPr>
           <w:color w:val="000000" w:themeColor="text1"/>
-        </w:rPr>
-      </w:pPr>
-      <w:r>
-        <w:rPr>
-          <w:color w:val="000000" w:themeColor="text1"/>
-        </w:rPr>
-        <w:t xml:space="preserve">        "</w:t>
+          <w:sz w:val="18"/>
+        </w:rPr>
+      </w:pPr>
+      <w:r>
+        <w:rPr>
+          <w:color w:val="000000" w:themeColor="text1"/>
+          <w:sz w:val="18"/>
+        </w:rPr>
+        <w:t xml:space="preserve">       </w:t>
+      </w:r>
+      <w:r>
+        <w:rPr>
+          <w:color w:val="000000" w:themeColor="text1"/>
+          <w:sz w:val="18"/>
+        </w:rPr>
+        <w:tab/>
+      </w:r>
+      <w:r>
+        <w:rPr>
+          <w:color w:val="000000" w:themeColor="text1"/>
+          <w:sz w:val="18"/>
+        </w:rPr>
+        <w:t xml:space="preserve"> "</w:t>
       </w:r>
       <w:proofErr w:type="spellStart"/>
       <w:r>
         <w:rPr>
           <w:color w:val="000000" w:themeColor="text1"/>
+          <w:sz w:val="18"/>
         </w:rPr>
         <w:t>payment_with</w:t>
       </w:r>
@@ -6188,6 +6515,7 @@
       <w:r>
         <w:rPr>
           <w:color w:val="000000" w:themeColor="text1"/>
+          <w:sz w:val="18"/>
         </w:rPr>
         <w:t>": "cash",</w:t>
       </w:r>
@@ -6196,18 +6524,35 @@
       <w:pPr>
         <w:rPr>
           <w:color w:val="000000" w:themeColor="text1"/>
-        </w:rPr>
-      </w:pPr>
-      <w:r>
-        <w:rPr>
-          <w:color w:val="000000" w:themeColor="text1"/>
-        </w:rPr>
-        <w:t xml:space="preserve">        "</w:t>
+          <w:sz w:val="18"/>
+        </w:rPr>
+      </w:pPr>
+      <w:r>
+        <w:rPr>
+          <w:color w:val="000000" w:themeColor="text1"/>
+          <w:sz w:val="18"/>
+        </w:rPr>
+        <w:t xml:space="preserve">        </w:t>
+      </w:r>
+      <w:r>
+        <w:rPr>
+          <w:color w:val="000000" w:themeColor="text1"/>
+          <w:sz w:val="18"/>
+        </w:rPr>
+        <w:tab/>
+      </w:r>
+      <w:r>
+        <w:rPr>
+          <w:color w:val="000000" w:themeColor="text1"/>
+          <w:sz w:val="18"/>
+        </w:rPr>
+        <w:t>"</w:t>
       </w:r>
       <w:proofErr w:type="spellStart"/>
       <w:r>
         <w:rPr>
           <w:color w:val="000000" w:themeColor="text1"/>
+          <w:sz w:val="18"/>
         </w:rPr>
         <w:t>total_given</w:t>
       </w:r>
@@ -6215,6 +6560,7 @@
       <w:r>
         <w:rPr>
           <w:color w:val="000000" w:themeColor="text1"/>
+          <w:sz w:val="18"/>
         </w:rPr>
         <w:t>": null,</w:t>
       </w:r>
@@ -6223,18 +6569,35 @@
       <w:pPr>
         <w:rPr>
           <w:color w:val="000000" w:themeColor="text1"/>
-        </w:rPr>
-      </w:pPr>
-      <w:r>
-        <w:rPr>
-          <w:color w:val="000000" w:themeColor="text1"/>
-        </w:rPr>
-        <w:t xml:space="preserve">        "</w:t>
-      </w:r>
-      <w:proofErr w:type="gramStart"/>
-      <w:r>
-        <w:rPr>
-          <w:color w:val="000000" w:themeColor="text1"/>
+          <w:sz w:val="18"/>
+        </w:rPr>
+      </w:pPr>
+      <w:r>
+        <w:rPr>
+          <w:color w:val="000000" w:themeColor="text1"/>
+          <w:sz w:val="18"/>
+        </w:rPr>
+        <w:t xml:space="preserve">        </w:t>
+      </w:r>
+      <w:r>
+        <w:rPr>
+          <w:color w:val="000000" w:themeColor="text1"/>
+          <w:sz w:val="18"/>
+        </w:rPr>
+        <w:tab/>
+      </w:r>
+      <w:r>
+        <w:rPr>
+          <w:color w:val="000000" w:themeColor="text1"/>
+          <w:sz w:val="18"/>
+        </w:rPr>
+        <w:t>"</w:t>
+      </w:r>
+      <w:proofErr w:type="gramStart"/>
+      <w:r>
+        <w:rPr>
+          <w:color w:val="000000" w:themeColor="text1"/>
+          <w:sz w:val="18"/>
         </w:rPr>
         <w:t>change</w:t>
       </w:r>
@@ -6242,6 +6605,7 @@
       <w:r>
         <w:rPr>
           <w:color w:val="000000" w:themeColor="text1"/>
+          <w:sz w:val="18"/>
         </w:rPr>
         <w:t>": 0,</w:t>
       </w:r>
@@ -6250,18 +6614,37 @@
       <w:pPr>
         <w:rPr>
           <w:color w:val="000000" w:themeColor="text1"/>
-        </w:rPr>
-      </w:pPr>
-      <w:r>
-        <w:rPr>
-          <w:color w:val="000000" w:themeColor="text1"/>
-        </w:rPr>
-        <w:t xml:space="preserve">        "</w:t>
+          <w:sz w:val="18"/>
+        </w:rPr>
+      </w:pPr>
+      <w:r>
+        <w:rPr>
+          <w:color w:val="000000" w:themeColor="text1"/>
+          <w:sz w:val="18"/>
+        </w:rPr>
+        <w:t xml:space="preserve">        </w:t>
+      </w:r>
+      <w:r>
+        <w:rPr>
+          <w:color w:val="000000" w:themeColor="text1"/>
+          <w:sz w:val="18"/>
+        </w:rPr>
+        <w:tab/>
+      </w:r>
+      <w:bookmarkStart w:id="0" w:name="_GoBack"/>
+      <w:bookmarkEnd w:id="0"/>
+      <w:r>
+        <w:rPr>
+          <w:color w:val="000000" w:themeColor="text1"/>
+          <w:sz w:val="18"/>
+        </w:rPr>
+        <w:t>"</w:t>
       </w:r>
       <w:proofErr w:type="spellStart"/>
       <w:r>
         <w:rPr>
           <w:color w:val="000000" w:themeColor="text1"/>
+          <w:sz w:val="18"/>
         </w:rPr>
         <w:t>invoice_no</w:t>
       </w:r>
@@ -6269,6 +6652,7 @@
       <w:r>
         <w:rPr>
           <w:color w:val="000000" w:themeColor="text1"/>
+          <w:sz w:val="18"/>
         </w:rPr>
         <w:t>": "INV000007"</w:t>
       </w:r>
@@ -6296,7 +6680,6 @@
         <w:rPr>
           <w:color w:val="000000" w:themeColor="text1"/>
         </w:rPr>
-        <w:lastRenderedPageBreak/>
         <w:t xml:space="preserve">    "</w:t>
       </w:r>
       <w:proofErr w:type="spellStart"/>
@@ -6420,8 +6803,6 @@
         </w:rPr>
         <w:t>}</w:t>
       </w:r>
-      <w:bookmarkStart w:id="0" w:name="_GoBack"/>
-      <w:bookmarkEnd w:id="0"/>
     </w:p>
     <w:sectPr>
       <w:pgSz w:w="12240" w:h="15840"/>
@@ -7150,7 +7531,7 @@
 </file>
 
 <file path=customXml/itemProps1.xml><?xml version="1.0" encoding="utf-8"?>
-<ds:datastoreItem xmlns:ds="http://schemas.openxmlformats.org/officeDocument/2006/customXml" ds:itemID="{B99BE2CB-B219-499D-9219-CEF5A43507D2}">
+<ds:datastoreItem xmlns:ds="http://schemas.openxmlformats.org/officeDocument/2006/customXml" ds:itemID="{F912167F-90AE-4919-A0EF-DBBAED8E812A}">
   <ds:schemaRefs>
     <ds:schemaRef ds:uri="http://schemas.openxmlformats.org/officeDocument/2006/bibliography"/>
   </ds:schemaRefs>

</xml_diff>

<commit_message>
tables set qr code
</commit_message>
<xml_diff>
--- a/documentation/Documentation_RESTAPI.docx
+++ b/documentation/Documentation_RESTAPI.docx
@@ -2664,6 +2664,12 @@
         <w:rPr>
           <w:color w:val="000000" w:themeColor="text1"/>
         </w:rPr>
+        <w:t xml:space="preserve">     </w:t>
+      </w:r>
+      <w:r>
+        <w:rPr>
+          <w:color w:val="000000" w:themeColor="text1"/>
+        </w:rPr>
         <w:t>],</w:t>
       </w:r>
     </w:p>
@@ -3071,8 +3077,8 @@
       <w:pPr>
         <w:rPr>
           <w:rFonts w:ascii="Helvetica" w:hAnsi="Helvetica" w:cs="Helvetica"/>
-          <w:color w:val="505050"/>
-          <w:sz w:val="18"/>
+          <w:color w:val="FF0000"/>
+          <w:sz w:val="36"/>
           <w:szCs w:val="18"/>
           <w:shd w:val="clear" w:color="auto" w:fill="FAFAFA"/>
         </w:rPr>
@@ -3080,8 +3086,8 @@
       <w:r>
         <w:rPr>
           <w:rFonts w:ascii="Helvetica" w:hAnsi="Helvetica" w:cs="Helvetica"/>
-          <w:color w:val="505050"/>
-          <w:sz w:val="18"/>
+          <w:color w:val="FF0000"/>
+          <w:sz w:val="36"/>
           <w:szCs w:val="18"/>
           <w:shd w:val="clear" w:color="auto" w:fill="FAFAFA"/>
         </w:rPr>
@@ -3656,13 +3662,21 @@
     <w:p>
       <w:pPr>
         <w:rPr>
-          <w:color w:val="C45911" w:themeColor="accent2" w:themeShade="BF"/>
-        </w:rPr>
-      </w:pPr>
-      <w:r>
-        <w:rPr>
-          <w:color w:val="C45911" w:themeColor="accent2" w:themeShade="BF"/>
-        </w:rPr>
+          <w:color w:val="000000" w:themeColor="text1"/>
+        </w:rPr>
+      </w:pPr>
+    </w:p>
+    <w:p>
+      <w:pPr>
+        <w:rPr>
+          <w:color w:val="C45911" w:themeColor="accent2" w:themeShade="BF"/>
+        </w:rPr>
+      </w:pPr>
+      <w:r>
+        <w:rPr>
+          <w:color w:val="C45911" w:themeColor="accent2" w:themeShade="BF"/>
+        </w:rPr>
+        <w:lastRenderedPageBreak/>
         <w:t>Order</w:t>
       </w:r>
     </w:p>
@@ -3677,8 +3691,10 @@
         </w:rPr>
       </w:pPr>
       <w:r>
-        <w:lastRenderedPageBreak/>
-        <w:t xml:space="preserve">GET: </w:t>
+        <w:t>POST</w:t>
+      </w:r>
+      <w:r>
+        <w:t xml:space="preserve">: </w:t>
       </w:r>
       <w:hyperlink r:id="rId10" w:history="1">
         <w:r>
@@ -4420,7 +4436,6 @@
           <w:szCs w:val="18"/>
           <w:shd w:val="clear" w:color="auto" w:fill="FAFAFA"/>
         </w:rPr>
-        <w:lastRenderedPageBreak/>
         <w:t>FormData</w:t>
       </w:r>
       <w:proofErr w:type="spellEnd"/>
@@ -6631,8 +6646,6 @@
         </w:rPr>
         <w:tab/>
       </w:r>
-      <w:bookmarkStart w:id="0" w:name="_GoBack"/>
-      <w:bookmarkEnd w:id="0"/>
       <w:r>
         <w:rPr>
           <w:color w:val="000000" w:themeColor="text1"/>
@@ -6722,6 +6735,7 @@
         <w:rPr>
           <w:color w:val="000000" w:themeColor="text1"/>
         </w:rPr>
+        <w:lastRenderedPageBreak/>
         <w:t>}</w:t>
       </w:r>
     </w:p>
@@ -6803,6 +6817,74 @@
         </w:rPr>
         <w:t>}</w:t>
       </w:r>
+    </w:p>
+    <w:p>
+      <w:pPr>
+        <w:rPr>
+          <w:color w:val="000000" w:themeColor="text1"/>
+        </w:rPr>
+      </w:pPr>
+    </w:p>
+    <w:p>
+      <w:pPr>
+        <w:rPr>
+          <w:color w:val="000000" w:themeColor="text1"/>
+        </w:rPr>
+      </w:pPr>
+    </w:p>
+    <w:p>
+      <w:pPr>
+        <w:rPr>
+          <w:color w:val="000000" w:themeColor="text1"/>
+        </w:rPr>
+      </w:pPr>
+    </w:p>
+    <w:p>
+      <w:pPr>
+        <w:rPr>
+          <w:color w:val="000000" w:themeColor="text1"/>
+        </w:rPr>
+      </w:pPr>
+      <w:r>
+        <w:rPr>
+          <w:color w:val="000000" w:themeColor="text1"/>
+        </w:rPr>
+        <w:t>Products Images path:</w:t>
+      </w:r>
+    </w:p>
+    <w:p>
+      <w:hyperlink r:id="rId12" w:history="1">
+        <w:r>
+          <w:rPr>
+            <w:rStyle w:val="Hyperlink"/>
+          </w:rPr>
+          <w:t>http://localhost:8000/uploads/products/thumb/15.jpg</w:t>
+        </w:r>
+      </w:hyperlink>
+    </w:p>
+    <w:p>
+      <w:pPr>
+        <w:rPr>
+          <w:color w:val="000000" w:themeColor="text1"/>
+        </w:rPr>
+      </w:pPr>
+      <w:hyperlink r:id="rId13" w:history="1">
+        <w:r>
+          <w:rPr>
+            <w:rStyle w:val="Hyperlink"/>
+          </w:rPr>
+          <w:t>http://localhost:8000/uploads/products/15.jpg</w:t>
+        </w:r>
+      </w:hyperlink>
+    </w:p>
+    <w:p>
+      <w:pPr>
+        <w:rPr>
+          <w:color w:val="000000" w:themeColor="text1"/>
+        </w:rPr>
+      </w:pPr>
+      <w:bookmarkStart w:id="0" w:name="_GoBack"/>
+      <w:bookmarkEnd w:id="0"/>
     </w:p>
     <w:sectPr>
       <w:pgSz w:w="12240" w:h="15840"/>
@@ -7212,7 +7294,6 @@
   <w:style w:type="character" w:default="1" w:styleId="DefaultParagraphFont">
     <w:name w:val="Default Paragraph Font"/>
     <w:uiPriority w:val="1"/>
-    <w:semiHidden/>
     <w:unhideWhenUsed/>
   </w:style>
   <w:style w:type="table" w:default="1" w:styleId="TableNormal">
@@ -7531,7 +7612,7 @@
 </file>
 
 <file path=customXml/itemProps1.xml><?xml version="1.0" encoding="utf-8"?>
-<ds:datastoreItem xmlns:ds="http://schemas.openxmlformats.org/officeDocument/2006/customXml" ds:itemID="{F912167F-90AE-4919-A0EF-DBBAED8E812A}">
+<ds:datastoreItem xmlns:ds="http://schemas.openxmlformats.org/officeDocument/2006/customXml" ds:itemID="{8FCA4F73-DC7D-4179-8075-94EAB70FAAE2}">
   <ds:schemaRefs>
     <ds:schemaRef ds:uri="http://schemas.openxmlformats.org/officeDocument/2006/bibliography"/>
   </ds:schemaRefs>

</xml_diff>

<commit_message>
Finished with new arival orders
</commit_message>
<xml_diff>
--- a/documentation/Documentation_RESTAPI.docx
+++ b/documentation/Documentation_RESTAPI.docx
@@ -6820,13 +6820,9 @@
     </w:p>
     <w:p>
       <w:pPr>
-        <w:rPr>
-          <w:color w:val="000000" w:themeColor="text1"/>
-        </w:rPr>
-      </w:pPr>
-    </w:p>
-    <w:p>
-      <w:pPr>
+        <w:pBdr>
+          <w:bottom w:val="single" w:sz="6" w:space="1" w:color="auto"/>
+        </w:pBdr>
         <w:rPr>
           <w:color w:val="000000" w:themeColor="text1"/>
         </w:rPr>
@@ -6879,12 +6875,1967 @@
     </w:p>
     <w:p>
       <w:pPr>
-        <w:rPr>
-          <w:color w:val="000000" w:themeColor="text1"/>
-        </w:rPr>
-      </w:pPr>
+        <w:pBdr>
+          <w:bottom w:val="single" w:sz="6" w:space="1" w:color="auto"/>
+        </w:pBdr>
+        <w:rPr>
+          <w:color w:val="000000" w:themeColor="text1"/>
+        </w:rPr>
+      </w:pPr>
+    </w:p>
+    <w:p>
+      <w:pPr>
+        <w:rPr>
+          <w:color w:val="000000" w:themeColor="text1"/>
+        </w:rPr>
+      </w:pPr>
+    </w:p>
+    <w:p>
+      <w:pPr>
+        <w:rPr>
+          <w:color w:val="C45911" w:themeColor="accent2" w:themeShade="BF"/>
+        </w:rPr>
+      </w:pPr>
+      <w:r>
+        <w:rPr>
+          <w:color w:val="C45911" w:themeColor="accent2" w:themeShade="BF"/>
+        </w:rPr>
+        <w:t>GET ORDERS</w:t>
+      </w:r>
+    </w:p>
+    <w:p>
+      <w:pPr>
+        <w:rPr>
+          <w:rFonts w:ascii="Helvetica" w:hAnsi="Helvetica" w:cs="Helvetica"/>
+          <w:color w:val="505050"/>
+          <w:sz w:val="18"/>
+          <w:szCs w:val="18"/>
+          <w:shd w:val="clear" w:color="auto" w:fill="FAFAFA"/>
+        </w:rPr>
+      </w:pPr>
+      <w:r>
+        <w:t xml:space="preserve">GET: </w:t>
+      </w:r>
+      <w:hyperlink r:id="rId14" w:history="1">
+        <w:r>
+          <w:rPr>
+            <w:rStyle w:val="Hyperlink"/>
+            <w:rFonts w:ascii="Helvetica" w:hAnsi="Helvetica" w:cs="Helvetica"/>
+            <w:sz w:val="18"/>
+            <w:szCs w:val="18"/>
+            <w:shd w:val="clear" w:color="auto" w:fill="FAFAFA"/>
+          </w:rPr>
+          <w:t>http://localhost:8000/api/auth/waiting-orders/</w:t>
+        </w:r>
+      </w:hyperlink>
+    </w:p>
+    <w:p>
+      <w:pPr>
+        <w:rPr>
+          <w:rFonts w:ascii="Helvetica" w:hAnsi="Helvetica" w:cs="Helvetica"/>
+          <w:color w:val="505050"/>
+          <w:sz w:val="18"/>
+          <w:szCs w:val="18"/>
+          <w:shd w:val="clear" w:color="auto" w:fill="FAFAFA"/>
+        </w:rPr>
+      </w:pPr>
+      <w:r>
+        <w:rPr>
+          <w:rFonts w:ascii="Helvetica" w:hAnsi="Helvetica" w:cs="Helvetica"/>
+          <w:color w:val="505050"/>
+          <w:sz w:val="18"/>
+          <w:szCs w:val="18"/>
+          <w:shd w:val="clear" w:color="auto" w:fill="FAFAFA"/>
+        </w:rPr>
+        <w:t>Form Header:</w:t>
+      </w:r>
+      <w:r>
+        <w:rPr>
+          <w:rFonts w:ascii="Helvetica" w:hAnsi="Helvetica" w:cs="Helvetica"/>
+          <w:color w:val="505050"/>
+          <w:sz w:val="18"/>
+          <w:szCs w:val="18"/>
+          <w:shd w:val="clear" w:color="auto" w:fill="FAFAFA"/>
+        </w:rPr>
+        <w:t xml:space="preserve"> </w:t>
+      </w:r>
+    </w:p>
+    <w:p>
+      <w:pPr>
+        <w:ind w:left="720"/>
+        <w:rPr>
+          <w:rFonts w:ascii="Helvetica" w:hAnsi="Helvetica" w:cs="Helvetica"/>
+          <w:color w:val="505050"/>
+          <w:sz w:val="18"/>
+          <w:szCs w:val="18"/>
+          <w:shd w:val="clear" w:color="auto" w:fill="FFFFFF"/>
+        </w:rPr>
+      </w:pPr>
+      <w:r>
+        <w:rPr>
+          <w:rFonts w:ascii="Helvetica" w:hAnsi="Helvetica" w:cs="Helvetica"/>
+          <w:color w:val="505050"/>
+          <w:sz w:val="18"/>
+          <w:szCs w:val="18"/>
+          <w:shd w:val="clear" w:color="auto" w:fill="FFFFFF"/>
+        </w:rPr>
+        <w:t>Accept: application/</w:t>
+      </w:r>
+      <w:proofErr w:type="spellStart"/>
+      <w:r>
+        <w:rPr>
+          <w:rFonts w:ascii="Helvetica" w:hAnsi="Helvetica" w:cs="Helvetica"/>
+          <w:color w:val="505050"/>
+          <w:sz w:val="18"/>
+          <w:szCs w:val="18"/>
+          <w:shd w:val="clear" w:color="auto" w:fill="FFFFFF"/>
+        </w:rPr>
+        <w:t>json</w:t>
+      </w:r>
+      <w:proofErr w:type="spellEnd"/>
+    </w:p>
+    <w:p>
+      <w:pPr>
+        <w:ind w:left="720"/>
+        <w:rPr>
+          <w:rFonts w:ascii="Helvetica" w:hAnsi="Helvetica" w:cs="Helvetica"/>
+          <w:color w:val="505050"/>
+          <w:sz w:val="18"/>
+          <w:szCs w:val="18"/>
+          <w:shd w:val="clear" w:color="auto" w:fill="FFFFFF"/>
+        </w:rPr>
+      </w:pPr>
+      <w:r>
+        <w:rPr>
+          <w:rFonts w:ascii="Helvetica" w:hAnsi="Helvetica" w:cs="Helvetica"/>
+          <w:color w:val="505050"/>
+          <w:sz w:val="18"/>
+          <w:szCs w:val="18"/>
+          <w:shd w:val="clear" w:color="auto" w:fill="FFFFFF"/>
+        </w:rPr>
+        <w:t>Authorization: Bearer token</w:t>
+      </w:r>
+    </w:p>
+    <w:p>
+      <w:pPr>
+        <w:rPr>
+          <w:rFonts w:ascii="Helvetica" w:hAnsi="Helvetica" w:cs="Helvetica"/>
+          <w:color w:val="505050"/>
+          <w:sz w:val="18"/>
+          <w:szCs w:val="18"/>
+          <w:shd w:val="clear" w:color="auto" w:fill="FAFAFA"/>
+        </w:rPr>
+      </w:pPr>
+    </w:p>
+    <w:p>
+      <w:pPr>
+        <w:rPr>
+          <w:color w:val="2E74B5" w:themeColor="accent1" w:themeShade="BF"/>
+        </w:rPr>
+      </w:pPr>
+      <w:r>
+        <w:rPr>
+          <w:color w:val="2E74B5" w:themeColor="accent1" w:themeShade="BF"/>
+        </w:rPr>
+        <w:t>Response message:</w:t>
+      </w:r>
+    </w:p>
+    <w:p>
+      <w:pPr>
+        <w:rPr>
+          <w:rFonts w:ascii="Helvetica" w:hAnsi="Helvetica" w:cs="Helvetica"/>
+          <w:color w:val="505050"/>
+          <w:sz w:val="18"/>
+          <w:szCs w:val="18"/>
+          <w:shd w:val="clear" w:color="auto" w:fill="FAFAFA"/>
+        </w:rPr>
+      </w:pPr>
+      <w:r>
+        <w:rPr>
+          <w:rFonts w:ascii="Helvetica" w:hAnsi="Helvetica" w:cs="Helvetica"/>
+          <w:color w:val="505050"/>
+          <w:sz w:val="18"/>
+          <w:szCs w:val="18"/>
+          <w:shd w:val="clear" w:color="auto" w:fill="FAFAFA"/>
+        </w:rPr>
+        <w:t>[</w:t>
+      </w:r>
+    </w:p>
+    <w:p>
+      <w:pPr>
+        <w:ind w:firstLine="720"/>
+        <w:rPr>
+          <w:rFonts w:ascii="Helvetica" w:hAnsi="Helvetica" w:cs="Helvetica"/>
+          <w:color w:val="505050"/>
+          <w:sz w:val="18"/>
+          <w:szCs w:val="18"/>
+          <w:shd w:val="clear" w:color="auto" w:fill="FAFAFA"/>
+        </w:rPr>
+      </w:pPr>
+      <w:r>
+        <w:rPr>
+          <w:rFonts w:ascii="Helvetica" w:hAnsi="Helvetica" w:cs="Helvetica"/>
+          <w:color w:val="505050"/>
+          <w:sz w:val="18"/>
+          <w:szCs w:val="18"/>
+          <w:shd w:val="clear" w:color="auto" w:fill="FAFAFA"/>
+        </w:rPr>
+        <w:t>"</w:t>
+      </w:r>
+      <w:proofErr w:type="spellStart"/>
+      <w:r>
+        <w:rPr>
+          <w:rFonts w:ascii="Helvetica" w:hAnsi="Helvetica" w:cs="Helvetica"/>
+          <w:color w:val="505050"/>
+          <w:sz w:val="18"/>
+          <w:szCs w:val="18"/>
+          <w:shd w:val="clear" w:color="auto" w:fill="FAFAFA"/>
+        </w:rPr>
+        <w:t>current_page</w:t>
+      </w:r>
+      <w:proofErr w:type="spellEnd"/>
+      <w:r>
+        <w:rPr>
+          <w:rFonts w:ascii="Helvetica" w:hAnsi="Helvetica" w:cs="Helvetica"/>
+          <w:color w:val="505050"/>
+          <w:sz w:val="18"/>
+          <w:szCs w:val="18"/>
+          <w:shd w:val="clear" w:color="auto" w:fill="FAFAFA"/>
+        </w:rPr>
+        <w:t>": 1,</w:t>
+      </w:r>
+    </w:p>
+    <w:p>
+      <w:pPr>
+        <w:rPr>
+          <w:rFonts w:ascii="Helvetica" w:hAnsi="Helvetica" w:cs="Helvetica"/>
+          <w:color w:val="505050"/>
+          <w:sz w:val="18"/>
+          <w:szCs w:val="18"/>
+          <w:shd w:val="clear" w:color="auto" w:fill="FAFAFA"/>
+        </w:rPr>
+      </w:pPr>
+      <w:r>
+        <w:rPr>
+          <w:rFonts w:ascii="Helvetica" w:hAnsi="Helvetica" w:cs="Helvetica"/>
+          <w:color w:val="505050"/>
+          <w:sz w:val="18"/>
+          <w:szCs w:val="18"/>
+          <w:shd w:val="clear" w:color="auto" w:fill="FAFAFA"/>
+        </w:rPr>
+        <w:t xml:space="preserve">    {</w:t>
+      </w:r>
+    </w:p>
+    <w:p>
+      <w:pPr>
+        <w:rPr>
+          <w:rFonts w:ascii="Helvetica" w:hAnsi="Helvetica" w:cs="Helvetica"/>
+          <w:color w:val="505050"/>
+          <w:sz w:val="18"/>
+          <w:szCs w:val="18"/>
+          <w:shd w:val="clear" w:color="auto" w:fill="FAFAFA"/>
+        </w:rPr>
+      </w:pPr>
+      <w:r>
+        <w:rPr>
+          <w:rFonts w:ascii="Helvetica" w:hAnsi="Helvetica" w:cs="Helvetica"/>
+          <w:color w:val="505050"/>
+          <w:sz w:val="18"/>
+          <w:szCs w:val="18"/>
+          <w:shd w:val="clear" w:color="auto" w:fill="FAFAFA"/>
+        </w:rPr>
+        <w:t xml:space="preserve">        "</w:t>
+      </w:r>
+      <w:proofErr w:type="gramStart"/>
+      <w:r>
+        <w:rPr>
+          <w:rFonts w:ascii="Helvetica" w:hAnsi="Helvetica" w:cs="Helvetica"/>
+          <w:color w:val="505050"/>
+          <w:sz w:val="18"/>
+          <w:szCs w:val="18"/>
+          <w:shd w:val="clear" w:color="auto" w:fill="FAFAFA"/>
+        </w:rPr>
+        <w:t>id</w:t>
+      </w:r>
+      <w:proofErr w:type="gramEnd"/>
+      <w:r>
+        <w:rPr>
+          <w:rFonts w:ascii="Helvetica" w:hAnsi="Helvetica" w:cs="Helvetica"/>
+          <w:color w:val="505050"/>
+          <w:sz w:val="18"/>
+          <w:szCs w:val="18"/>
+          <w:shd w:val="clear" w:color="auto" w:fill="FAFAFA"/>
+        </w:rPr>
+        <w:t>": 7,</w:t>
+      </w:r>
+    </w:p>
+    <w:p>
+      <w:pPr>
+        <w:rPr>
+          <w:rFonts w:ascii="Helvetica" w:hAnsi="Helvetica" w:cs="Helvetica"/>
+          <w:color w:val="505050"/>
+          <w:sz w:val="18"/>
+          <w:szCs w:val="18"/>
+          <w:shd w:val="clear" w:color="auto" w:fill="FAFAFA"/>
+        </w:rPr>
+      </w:pPr>
+      <w:r>
+        <w:rPr>
+          <w:rFonts w:ascii="Helvetica" w:hAnsi="Helvetica" w:cs="Helvetica"/>
+          <w:color w:val="505050"/>
+          <w:sz w:val="18"/>
+          <w:szCs w:val="18"/>
+          <w:shd w:val="clear" w:color="auto" w:fill="FAFAFA"/>
+        </w:rPr>
+        <w:t xml:space="preserve">        "</w:t>
+      </w:r>
+      <w:proofErr w:type="spellStart"/>
+      <w:r>
+        <w:rPr>
+          <w:rFonts w:ascii="Helvetica" w:hAnsi="Helvetica" w:cs="Helvetica"/>
+          <w:color w:val="505050"/>
+          <w:sz w:val="18"/>
+          <w:szCs w:val="18"/>
+          <w:shd w:val="clear" w:color="auto" w:fill="FAFAFA"/>
+        </w:rPr>
+        <w:t>customer_id</w:t>
+      </w:r>
+      <w:proofErr w:type="spellEnd"/>
+      <w:r>
+        <w:rPr>
+          <w:rFonts w:ascii="Helvetica" w:hAnsi="Helvetica" w:cs="Helvetica"/>
+          <w:color w:val="505050"/>
+          <w:sz w:val="18"/>
+          <w:szCs w:val="18"/>
+          <w:shd w:val="clear" w:color="auto" w:fill="FAFAFA"/>
+        </w:rPr>
+        <w:t>": 0,</w:t>
+      </w:r>
+    </w:p>
+    <w:p>
+      <w:pPr>
+        <w:rPr>
+          <w:rFonts w:ascii="Helvetica" w:hAnsi="Helvetica" w:cs="Helvetica"/>
+          <w:color w:val="505050"/>
+          <w:sz w:val="18"/>
+          <w:szCs w:val="18"/>
+          <w:shd w:val="clear" w:color="auto" w:fill="FAFAFA"/>
+        </w:rPr>
+      </w:pPr>
+      <w:r>
+        <w:rPr>
+          <w:rFonts w:ascii="Helvetica" w:hAnsi="Helvetica" w:cs="Helvetica"/>
+          <w:color w:val="505050"/>
+          <w:sz w:val="18"/>
+          <w:szCs w:val="18"/>
+          <w:shd w:val="clear" w:color="auto" w:fill="FAFAFA"/>
+        </w:rPr>
+        <w:t xml:space="preserve">        "</w:t>
+      </w:r>
+      <w:proofErr w:type="spellStart"/>
+      <w:r>
+        <w:rPr>
+          <w:rFonts w:ascii="Helvetica" w:hAnsi="Helvetica" w:cs="Helvetica"/>
+          <w:color w:val="505050"/>
+          <w:sz w:val="18"/>
+          <w:szCs w:val="18"/>
+          <w:shd w:val="clear" w:color="auto" w:fill="FAFAFA"/>
+        </w:rPr>
+        <w:t>cashier_id</w:t>
+      </w:r>
+      <w:proofErr w:type="spellEnd"/>
+      <w:r>
+        <w:rPr>
+          <w:rFonts w:ascii="Helvetica" w:hAnsi="Helvetica" w:cs="Helvetica"/>
+          <w:color w:val="505050"/>
+          <w:sz w:val="18"/>
+          <w:szCs w:val="18"/>
+          <w:shd w:val="clear" w:color="auto" w:fill="FAFAFA"/>
+        </w:rPr>
+        <w:t>": null,</w:t>
+      </w:r>
+    </w:p>
+    <w:p>
+      <w:pPr>
+        <w:rPr>
+          <w:rFonts w:ascii="Helvetica" w:hAnsi="Helvetica" w:cs="Helvetica"/>
+          <w:color w:val="505050"/>
+          <w:sz w:val="18"/>
+          <w:szCs w:val="18"/>
+          <w:shd w:val="clear" w:color="auto" w:fill="FAFAFA"/>
+        </w:rPr>
+      </w:pPr>
+      <w:r>
+        <w:rPr>
+          <w:rFonts w:ascii="Helvetica" w:hAnsi="Helvetica" w:cs="Helvetica"/>
+          <w:color w:val="505050"/>
+          <w:sz w:val="18"/>
+          <w:szCs w:val="18"/>
+          <w:shd w:val="clear" w:color="auto" w:fill="FAFAFA"/>
+        </w:rPr>
+        <w:t xml:space="preserve">        "</w:t>
+      </w:r>
+      <w:proofErr w:type="gramStart"/>
+      <w:r>
+        <w:rPr>
+          <w:rFonts w:ascii="Helvetica" w:hAnsi="Helvetica" w:cs="Helvetica"/>
+          <w:color w:val="505050"/>
+          <w:sz w:val="18"/>
+          <w:szCs w:val="18"/>
+          <w:shd w:val="clear" w:color="auto" w:fill="FAFAFA"/>
+        </w:rPr>
+        <w:t>comments</w:t>
+      </w:r>
+      <w:proofErr w:type="gramEnd"/>
+      <w:r>
+        <w:rPr>
+          <w:rFonts w:ascii="Helvetica" w:hAnsi="Helvetica" w:cs="Helvetica"/>
+          <w:color w:val="505050"/>
+          <w:sz w:val="18"/>
+          <w:szCs w:val="18"/>
+          <w:shd w:val="clear" w:color="auto" w:fill="FAFAFA"/>
+        </w:rPr>
+        <w:t>": null,</w:t>
+      </w:r>
+    </w:p>
+    <w:p>
+      <w:pPr>
+        <w:rPr>
+          <w:rFonts w:ascii="Helvetica" w:hAnsi="Helvetica" w:cs="Helvetica"/>
+          <w:color w:val="505050"/>
+          <w:sz w:val="18"/>
+          <w:szCs w:val="18"/>
+          <w:shd w:val="clear" w:color="auto" w:fill="FAFAFA"/>
+        </w:rPr>
+      </w:pPr>
+      <w:r>
+        <w:rPr>
+          <w:rFonts w:ascii="Helvetica" w:hAnsi="Helvetica" w:cs="Helvetica"/>
+          <w:color w:val="505050"/>
+          <w:sz w:val="18"/>
+          <w:szCs w:val="18"/>
+          <w:shd w:val="clear" w:color="auto" w:fill="FAFAFA"/>
+        </w:rPr>
+        <w:t xml:space="preserve">        "</w:t>
+      </w:r>
+      <w:proofErr w:type="spellStart"/>
+      <w:r>
+        <w:rPr>
+          <w:rFonts w:ascii="Helvetica" w:hAnsi="Helvetica" w:cs="Helvetica"/>
+          <w:color w:val="505050"/>
+          <w:sz w:val="18"/>
+          <w:szCs w:val="18"/>
+          <w:shd w:val="clear" w:color="auto" w:fill="FAFAFA"/>
+        </w:rPr>
+        <w:t>created_at</w:t>
+      </w:r>
+      <w:proofErr w:type="spellEnd"/>
+      <w:r>
+        <w:rPr>
+          <w:rFonts w:ascii="Helvetica" w:hAnsi="Helvetica" w:cs="Helvetica"/>
+          <w:color w:val="505050"/>
+          <w:sz w:val="18"/>
+          <w:szCs w:val="18"/>
+          <w:shd w:val="clear" w:color="auto" w:fill="FAFAFA"/>
+        </w:rPr>
+        <w:t>": "2020-04-20 21:05:21",</w:t>
+      </w:r>
+    </w:p>
+    <w:p>
+      <w:pPr>
+        <w:rPr>
+          <w:rFonts w:ascii="Helvetica" w:hAnsi="Helvetica" w:cs="Helvetica"/>
+          <w:color w:val="505050"/>
+          <w:sz w:val="18"/>
+          <w:szCs w:val="18"/>
+          <w:shd w:val="clear" w:color="auto" w:fill="FAFAFA"/>
+        </w:rPr>
+      </w:pPr>
+      <w:r>
+        <w:rPr>
+          <w:rFonts w:ascii="Helvetica" w:hAnsi="Helvetica" w:cs="Helvetica"/>
+          <w:color w:val="505050"/>
+          <w:sz w:val="18"/>
+          <w:szCs w:val="18"/>
+          <w:shd w:val="clear" w:color="auto" w:fill="FAFAFA"/>
+        </w:rPr>
+        <w:t xml:space="preserve">        "</w:t>
+      </w:r>
+      <w:proofErr w:type="spellStart"/>
+      <w:r>
+        <w:rPr>
+          <w:rFonts w:ascii="Helvetica" w:hAnsi="Helvetica" w:cs="Helvetica"/>
+          <w:color w:val="505050"/>
+          <w:sz w:val="18"/>
+          <w:szCs w:val="18"/>
+          <w:shd w:val="clear" w:color="auto" w:fill="FAFAFA"/>
+        </w:rPr>
+        <w:t>updated_at</w:t>
+      </w:r>
+      <w:proofErr w:type="spellEnd"/>
+      <w:r>
+        <w:rPr>
+          <w:rFonts w:ascii="Helvetica" w:hAnsi="Helvetica" w:cs="Helvetica"/>
+          <w:color w:val="505050"/>
+          <w:sz w:val="18"/>
+          <w:szCs w:val="18"/>
+          <w:shd w:val="clear" w:color="auto" w:fill="FAFAFA"/>
+        </w:rPr>
+        <w:t>": "2020-05-07 15:46:30",</w:t>
+      </w:r>
+    </w:p>
+    <w:p>
+      <w:pPr>
+        <w:rPr>
+          <w:rFonts w:ascii="Helvetica" w:hAnsi="Helvetica" w:cs="Helvetica"/>
+          <w:color w:val="505050"/>
+          <w:sz w:val="18"/>
+          <w:szCs w:val="18"/>
+          <w:shd w:val="clear" w:color="auto" w:fill="FAFAFA"/>
+        </w:rPr>
+      </w:pPr>
+      <w:r>
+        <w:rPr>
+          <w:rFonts w:ascii="Helvetica" w:hAnsi="Helvetica" w:cs="Helvetica"/>
+          <w:color w:val="505050"/>
+          <w:sz w:val="18"/>
+          <w:szCs w:val="18"/>
+          <w:shd w:val="clear" w:color="auto" w:fill="FAFAFA"/>
+        </w:rPr>
+        <w:t xml:space="preserve">        "</w:t>
+      </w:r>
+      <w:proofErr w:type="gramStart"/>
+      <w:r>
+        <w:rPr>
+          <w:rFonts w:ascii="Helvetica" w:hAnsi="Helvetica" w:cs="Helvetica"/>
+          <w:color w:val="505050"/>
+          <w:sz w:val="18"/>
+          <w:szCs w:val="18"/>
+          <w:shd w:val="clear" w:color="auto" w:fill="FAFAFA"/>
+        </w:rPr>
+        <w:t>status</w:t>
+      </w:r>
+      <w:proofErr w:type="gramEnd"/>
+      <w:r>
+        <w:rPr>
+          <w:rFonts w:ascii="Helvetica" w:hAnsi="Helvetica" w:cs="Helvetica"/>
+          <w:color w:val="505050"/>
+          <w:sz w:val="18"/>
+          <w:szCs w:val="18"/>
+          <w:shd w:val="clear" w:color="auto" w:fill="FAFAFA"/>
+        </w:rPr>
+        <w:t>": 2,</w:t>
+      </w:r>
+    </w:p>
+    <w:p>
+      <w:pPr>
+        <w:rPr>
+          <w:rFonts w:ascii="Helvetica" w:hAnsi="Helvetica" w:cs="Helvetica"/>
+          <w:color w:val="505050"/>
+          <w:sz w:val="18"/>
+          <w:szCs w:val="18"/>
+          <w:shd w:val="clear" w:color="auto" w:fill="FAFAFA"/>
+        </w:rPr>
+      </w:pPr>
+      <w:r>
+        <w:rPr>
+          <w:rFonts w:ascii="Helvetica" w:hAnsi="Helvetica" w:cs="Helvetica"/>
+          <w:color w:val="505050"/>
+          <w:sz w:val="18"/>
+          <w:szCs w:val="18"/>
+          <w:shd w:val="clear" w:color="auto" w:fill="FAFAFA"/>
+        </w:rPr>
+        <w:t xml:space="preserve">        "</w:t>
+      </w:r>
+      <w:proofErr w:type="gramStart"/>
+      <w:r>
+        <w:rPr>
+          <w:rFonts w:ascii="Helvetica" w:hAnsi="Helvetica" w:cs="Helvetica"/>
+          <w:color w:val="505050"/>
+          <w:sz w:val="18"/>
+          <w:szCs w:val="18"/>
+          <w:shd w:val="clear" w:color="auto" w:fill="FAFAFA"/>
+        </w:rPr>
+        <w:t>amount</w:t>
+      </w:r>
+      <w:proofErr w:type="gramEnd"/>
+      <w:r>
+        <w:rPr>
+          <w:rFonts w:ascii="Helvetica" w:hAnsi="Helvetica" w:cs="Helvetica"/>
+          <w:color w:val="505050"/>
+          <w:sz w:val="18"/>
+          <w:szCs w:val="18"/>
+          <w:shd w:val="clear" w:color="auto" w:fill="FAFAFA"/>
+        </w:rPr>
+        <w:t>": 170,</w:t>
+      </w:r>
+    </w:p>
+    <w:p>
+      <w:pPr>
+        <w:rPr>
+          <w:rFonts w:ascii="Helvetica" w:hAnsi="Helvetica" w:cs="Helvetica"/>
+          <w:color w:val="505050"/>
+          <w:sz w:val="18"/>
+          <w:szCs w:val="18"/>
+          <w:shd w:val="clear" w:color="auto" w:fill="FAFAFA"/>
+        </w:rPr>
+      </w:pPr>
+      <w:r>
+        <w:rPr>
+          <w:rFonts w:ascii="Helvetica" w:hAnsi="Helvetica" w:cs="Helvetica"/>
+          <w:color w:val="505050"/>
+          <w:sz w:val="18"/>
+          <w:szCs w:val="18"/>
+          <w:shd w:val="clear" w:color="auto" w:fill="FAFAFA"/>
+        </w:rPr>
+        <w:lastRenderedPageBreak/>
+        <w:t xml:space="preserve">        "</w:t>
+      </w:r>
+      <w:proofErr w:type="gramStart"/>
+      <w:r>
+        <w:rPr>
+          <w:rFonts w:ascii="Helvetica" w:hAnsi="Helvetica" w:cs="Helvetica"/>
+          <w:color w:val="505050"/>
+          <w:sz w:val="18"/>
+          <w:szCs w:val="18"/>
+          <w:shd w:val="clear" w:color="auto" w:fill="FAFAFA"/>
+        </w:rPr>
+        <w:t>discount</w:t>
+      </w:r>
+      <w:proofErr w:type="gramEnd"/>
+      <w:r>
+        <w:rPr>
+          <w:rFonts w:ascii="Helvetica" w:hAnsi="Helvetica" w:cs="Helvetica"/>
+          <w:color w:val="505050"/>
+          <w:sz w:val="18"/>
+          <w:szCs w:val="18"/>
+          <w:shd w:val="clear" w:color="auto" w:fill="FAFAFA"/>
+        </w:rPr>
+        <w:t>": 0,</w:t>
+      </w:r>
+    </w:p>
+    <w:p>
+      <w:pPr>
+        <w:rPr>
+          <w:rFonts w:ascii="Helvetica" w:hAnsi="Helvetica" w:cs="Helvetica"/>
+          <w:color w:val="505050"/>
+          <w:sz w:val="18"/>
+          <w:szCs w:val="18"/>
+          <w:shd w:val="clear" w:color="auto" w:fill="FAFAFA"/>
+        </w:rPr>
+      </w:pPr>
+      <w:r>
+        <w:rPr>
+          <w:rFonts w:ascii="Helvetica" w:hAnsi="Helvetica" w:cs="Helvetica"/>
+          <w:color w:val="505050"/>
+          <w:sz w:val="18"/>
+          <w:szCs w:val="18"/>
+          <w:shd w:val="clear" w:color="auto" w:fill="FAFAFA"/>
+        </w:rPr>
+        <w:t xml:space="preserve">        "</w:t>
+      </w:r>
+      <w:proofErr w:type="gramStart"/>
+      <w:r>
+        <w:rPr>
+          <w:rFonts w:ascii="Helvetica" w:hAnsi="Helvetica" w:cs="Helvetica"/>
+          <w:color w:val="505050"/>
+          <w:sz w:val="18"/>
+          <w:szCs w:val="18"/>
+          <w:shd w:val="clear" w:color="auto" w:fill="FAFAFA"/>
+        </w:rPr>
+        <w:t>vat</w:t>
+      </w:r>
+      <w:proofErr w:type="gramEnd"/>
+      <w:r>
+        <w:rPr>
+          <w:rFonts w:ascii="Helvetica" w:hAnsi="Helvetica" w:cs="Helvetica"/>
+          <w:color w:val="505050"/>
+          <w:sz w:val="18"/>
+          <w:szCs w:val="18"/>
+          <w:shd w:val="clear" w:color="auto" w:fill="FAFAFA"/>
+        </w:rPr>
+        <w:t>": 0,</w:t>
+      </w:r>
+    </w:p>
+    <w:p>
+      <w:pPr>
+        <w:rPr>
+          <w:rFonts w:ascii="Helvetica" w:hAnsi="Helvetica" w:cs="Helvetica"/>
+          <w:color w:val="505050"/>
+          <w:sz w:val="18"/>
+          <w:szCs w:val="18"/>
+          <w:shd w:val="clear" w:color="auto" w:fill="FAFAFA"/>
+        </w:rPr>
+      </w:pPr>
+      <w:r>
+        <w:rPr>
+          <w:rFonts w:ascii="Helvetica" w:hAnsi="Helvetica" w:cs="Helvetica"/>
+          <w:color w:val="505050"/>
+          <w:sz w:val="18"/>
+          <w:szCs w:val="18"/>
+          <w:shd w:val="clear" w:color="auto" w:fill="FAFAFA"/>
+        </w:rPr>
+        <w:t xml:space="preserve">        "</w:t>
+      </w:r>
+      <w:proofErr w:type="spellStart"/>
+      <w:r>
+        <w:rPr>
+          <w:rFonts w:ascii="Helvetica" w:hAnsi="Helvetica" w:cs="Helvetica"/>
+          <w:color w:val="505050"/>
+          <w:sz w:val="18"/>
+          <w:szCs w:val="18"/>
+          <w:shd w:val="clear" w:color="auto" w:fill="FAFAFA"/>
+        </w:rPr>
+        <w:t>delivery_cost</w:t>
+      </w:r>
+      <w:proofErr w:type="spellEnd"/>
+      <w:r>
+        <w:rPr>
+          <w:rFonts w:ascii="Helvetica" w:hAnsi="Helvetica" w:cs="Helvetica"/>
+          <w:color w:val="505050"/>
+          <w:sz w:val="18"/>
+          <w:szCs w:val="18"/>
+          <w:shd w:val="clear" w:color="auto" w:fill="FAFAFA"/>
+        </w:rPr>
+        <w:t>": 10,</w:t>
+      </w:r>
+    </w:p>
+    <w:p>
+      <w:pPr>
+        <w:rPr>
+          <w:rFonts w:ascii="Helvetica" w:hAnsi="Helvetica" w:cs="Helvetica"/>
+          <w:color w:val="505050"/>
+          <w:sz w:val="18"/>
+          <w:szCs w:val="18"/>
+          <w:shd w:val="clear" w:color="auto" w:fill="FAFAFA"/>
+        </w:rPr>
+      </w:pPr>
+      <w:r>
+        <w:rPr>
+          <w:rFonts w:ascii="Helvetica" w:hAnsi="Helvetica" w:cs="Helvetica"/>
+          <w:color w:val="505050"/>
+          <w:sz w:val="18"/>
+          <w:szCs w:val="18"/>
+          <w:shd w:val="clear" w:color="auto" w:fill="FAFAFA"/>
+        </w:rPr>
+        <w:t xml:space="preserve">        "</w:t>
+      </w:r>
+      <w:proofErr w:type="gramStart"/>
+      <w:r>
+        <w:rPr>
+          <w:rFonts w:ascii="Helvetica" w:hAnsi="Helvetica" w:cs="Helvetica"/>
+          <w:color w:val="505050"/>
+          <w:sz w:val="18"/>
+          <w:szCs w:val="18"/>
+          <w:shd w:val="clear" w:color="auto" w:fill="FAFAFA"/>
+        </w:rPr>
+        <w:t>name</w:t>
+      </w:r>
+      <w:proofErr w:type="gramEnd"/>
+      <w:r>
+        <w:rPr>
+          <w:rFonts w:ascii="Helvetica" w:hAnsi="Helvetica" w:cs="Helvetica"/>
+          <w:color w:val="505050"/>
+          <w:sz w:val="18"/>
+          <w:szCs w:val="18"/>
+          <w:shd w:val="clear" w:color="auto" w:fill="FAFAFA"/>
+        </w:rPr>
+        <w:t>": "Berat",</w:t>
+      </w:r>
+    </w:p>
+    <w:p>
+      <w:pPr>
+        <w:rPr>
+          <w:rFonts w:ascii="Helvetica" w:hAnsi="Helvetica" w:cs="Helvetica"/>
+          <w:color w:val="505050"/>
+          <w:sz w:val="18"/>
+          <w:szCs w:val="18"/>
+          <w:shd w:val="clear" w:color="auto" w:fill="FAFAFA"/>
+        </w:rPr>
+      </w:pPr>
+      <w:r>
+        <w:rPr>
+          <w:rFonts w:ascii="Helvetica" w:hAnsi="Helvetica" w:cs="Helvetica"/>
+          <w:color w:val="505050"/>
+          <w:sz w:val="18"/>
+          <w:szCs w:val="18"/>
+          <w:shd w:val="clear" w:color="auto" w:fill="FAFAFA"/>
+        </w:rPr>
+        <w:t xml:space="preserve">        "</w:t>
+      </w:r>
+      <w:proofErr w:type="gramStart"/>
+      <w:r>
+        <w:rPr>
+          <w:rFonts w:ascii="Helvetica" w:hAnsi="Helvetica" w:cs="Helvetica"/>
+          <w:color w:val="505050"/>
+          <w:sz w:val="18"/>
+          <w:szCs w:val="18"/>
+          <w:shd w:val="clear" w:color="auto" w:fill="FAFAFA"/>
+        </w:rPr>
+        <w:t>email</w:t>
+      </w:r>
+      <w:proofErr w:type="gramEnd"/>
+      <w:r>
+        <w:rPr>
+          <w:rFonts w:ascii="Helvetica" w:hAnsi="Helvetica" w:cs="Helvetica"/>
+          <w:color w:val="505050"/>
+          <w:sz w:val="18"/>
+          <w:szCs w:val="18"/>
+          <w:shd w:val="clear" w:color="auto" w:fill="FAFAFA"/>
+        </w:rPr>
+        <w:t>": "berat_01993@hotmail.com",</w:t>
+      </w:r>
+    </w:p>
+    <w:p>
+      <w:pPr>
+        <w:rPr>
+          <w:rFonts w:ascii="Helvetica" w:hAnsi="Helvetica" w:cs="Helvetica"/>
+          <w:color w:val="505050"/>
+          <w:sz w:val="18"/>
+          <w:szCs w:val="18"/>
+          <w:shd w:val="clear" w:color="auto" w:fill="FAFAFA"/>
+        </w:rPr>
+      </w:pPr>
+      <w:r>
+        <w:rPr>
+          <w:rFonts w:ascii="Helvetica" w:hAnsi="Helvetica" w:cs="Helvetica"/>
+          <w:color w:val="505050"/>
+          <w:sz w:val="18"/>
+          <w:szCs w:val="18"/>
+          <w:shd w:val="clear" w:color="auto" w:fill="FAFAFA"/>
+        </w:rPr>
+        <w:t xml:space="preserve">        "</w:t>
+      </w:r>
+      <w:proofErr w:type="gramStart"/>
+      <w:r>
+        <w:rPr>
+          <w:rFonts w:ascii="Helvetica" w:hAnsi="Helvetica" w:cs="Helvetica"/>
+          <w:color w:val="505050"/>
+          <w:sz w:val="18"/>
+          <w:szCs w:val="18"/>
+          <w:shd w:val="clear" w:color="auto" w:fill="FAFAFA"/>
+        </w:rPr>
+        <w:t>phone</w:t>
+      </w:r>
+      <w:proofErr w:type="gramEnd"/>
+      <w:r>
+        <w:rPr>
+          <w:rFonts w:ascii="Helvetica" w:hAnsi="Helvetica" w:cs="Helvetica"/>
+          <w:color w:val="505050"/>
+          <w:sz w:val="18"/>
+          <w:szCs w:val="18"/>
+          <w:shd w:val="clear" w:color="auto" w:fill="FAFAFA"/>
+        </w:rPr>
+        <w:t>": "0715554884",</w:t>
+      </w:r>
+    </w:p>
+    <w:p>
+      <w:pPr>
+        <w:rPr>
+          <w:rFonts w:ascii="Helvetica" w:hAnsi="Helvetica" w:cs="Helvetica"/>
+          <w:color w:val="505050"/>
+          <w:sz w:val="18"/>
+          <w:szCs w:val="18"/>
+          <w:shd w:val="clear" w:color="auto" w:fill="FAFAFA"/>
+        </w:rPr>
+      </w:pPr>
+      <w:r>
+        <w:rPr>
+          <w:rFonts w:ascii="Helvetica" w:hAnsi="Helvetica" w:cs="Helvetica"/>
+          <w:color w:val="505050"/>
+          <w:sz w:val="18"/>
+          <w:szCs w:val="18"/>
+          <w:shd w:val="clear" w:color="auto" w:fill="FAFAFA"/>
+        </w:rPr>
+        <w:t xml:space="preserve">        "</w:t>
+      </w:r>
+      <w:proofErr w:type="gramStart"/>
+      <w:r>
+        <w:rPr>
+          <w:rFonts w:ascii="Helvetica" w:hAnsi="Helvetica" w:cs="Helvetica"/>
+          <w:color w:val="505050"/>
+          <w:sz w:val="18"/>
+          <w:szCs w:val="18"/>
+          <w:shd w:val="clear" w:color="auto" w:fill="FAFAFA"/>
+        </w:rPr>
+        <w:t>address</w:t>
+      </w:r>
+      <w:proofErr w:type="gramEnd"/>
+      <w:r>
+        <w:rPr>
+          <w:rFonts w:ascii="Helvetica" w:hAnsi="Helvetica" w:cs="Helvetica"/>
+          <w:color w:val="505050"/>
+          <w:sz w:val="18"/>
+          <w:szCs w:val="18"/>
+          <w:shd w:val="clear" w:color="auto" w:fill="FAFAFA"/>
+        </w:rPr>
+        <w:t>": "</w:t>
+      </w:r>
+      <w:proofErr w:type="spellStart"/>
+      <w:r>
+        <w:rPr>
+          <w:rFonts w:ascii="Helvetica" w:hAnsi="Helvetica" w:cs="Helvetica"/>
+          <w:color w:val="505050"/>
+          <w:sz w:val="18"/>
+          <w:szCs w:val="18"/>
+          <w:shd w:val="clear" w:color="auto" w:fill="FAFAFA"/>
+        </w:rPr>
+        <w:t>skopje</w:t>
+      </w:r>
+      <w:proofErr w:type="spellEnd"/>
+      <w:r>
+        <w:rPr>
+          <w:rFonts w:ascii="Helvetica" w:hAnsi="Helvetica" w:cs="Helvetica"/>
+          <w:color w:val="505050"/>
+          <w:sz w:val="18"/>
+          <w:szCs w:val="18"/>
+          <w:shd w:val="clear" w:color="auto" w:fill="FAFAFA"/>
+        </w:rPr>
+        <w:t>",</w:t>
+      </w:r>
+    </w:p>
+    <w:p>
+      <w:pPr>
+        <w:rPr>
+          <w:rFonts w:ascii="Helvetica" w:hAnsi="Helvetica" w:cs="Helvetica"/>
+          <w:color w:val="505050"/>
+          <w:sz w:val="18"/>
+          <w:szCs w:val="18"/>
+          <w:shd w:val="clear" w:color="auto" w:fill="FAFAFA"/>
+        </w:rPr>
+      </w:pPr>
+      <w:r>
+        <w:rPr>
+          <w:rFonts w:ascii="Helvetica" w:hAnsi="Helvetica" w:cs="Helvetica"/>
+          <w:color w:val="505050"/>
+          <w:sz w:val="18"/>
+          <w:szCs w:val="18"/>
+          <w:shd w:val="clear" w:color="auto" w:fill="FAFAFA"/>
+        </w:rPr>
+        <w:t xml:space="preserve">        "</w:t>
+      </w:r>
+      <w:proofErr w:type="gramStart"/>
+      <w:r>
+        <w:rPr>
+          <w:rFonts w:ascii="Helvetica" w:hAnsi="Helvetica" w:cs="Helvetica"/>
+          <w:color w:val="505050"/>
+          <w:sz w:val="18"/>
+          <w:szCs w:val="18"/>
+          <w:shd w:val="clear" w:color="auto" w:fill="FAFAFA"/>
+        </w:rPr>
+        <w:t>comment</w:t>
+      </w:r>
+      <w:proofErr w:type="gramEnd"/>
+      <w:r>
+        <w:rPr>
+          <w:rFonts w:ascii="Helvetica" w:hAnsi="Helvetica" w:cs="Helvetica"/>
+          <w:color w:val="505050"/>
+          <w:sz w:val="18"/>
+          <w:szCs w:val="18"/>
+          <w:shd w:val="clear" w:color="auto" w:fill="FAFAFA"/>
+        </w:rPr>
+        <w:t>": "</w:t>
+      </w:r>
+      <w:proofErr w:type="spellStart"/>
+      <w:r>
+        <w:rPr>
+          <w:rFonts w:ascii="Helvetica" w:hAnsi="Helvetica" w:cs="Helvetica"/>
+          <w:color w:val="505050"/>
+          <w:sz w:val="18"/>
+          <w:szCs w:val="18"/>
+          <w:shd w:val="clear" w:color="auto" w:fill="FAFAFA"/>
+        </w:rPr>
+        <w:t>Koment</w:t>
+      </w:r>
+      <w:proofErr w:type="spellEnd"/>
+      <w:r>
+        <w:rPr>
+          <w:rFonts w:ascii="Helvetica" w:hAnsi="Helvetica" w:cs="Helvetica"/>
+          <w:color w:val="505050"/>
+          <w:sz w:val="18"/>
+          <w:szCs w:val="18"/>
+          <w:shd w:val="clear" w:color="auto" w:fill="FAFAFA"/>
+        </w:rPr>
+        <w:t>",</w:t>
+      </w:r>
+    </w:p>
+    <w:p>
+      <w:pPr>
+        <w:rPr>
+          <w:rFonts w:ascii="Helvetica" w:hAnsi="Helvetica" w:cs="Helvetica"/>
+          <w:color w:val="505050"/>
+          <w:sz w:val="18"/>
+          <w:szCs w:val="18"/>
+          <w:shd w:val="clear" w:color="auto" w:fill="FAFAFA"/>
+        </w:rPr>
+      </w:pPr>
+      <w:r>
+        <w:rPr>
+          <w:rFonts w:ascii="Helvetica" w:hAnsi="Helvetica" w:cs="Helvetica"/>
+          <w:color w:val="505050"/>
+          <w:sz w:val="18"/>
+          <w:szCs w:val="18"/>
+          <w:shd w:val="clear" w:color="auto" w:fill="FAFAFA"/>
+        </w:rPr>
+        <w:t xml:space="preserve">        "</w:t>
+      </w:r>
+      <w:proofErr w:type="gramStart"/>
+      <w:r>
+        <w:rPr>
+          <w:rFonts w:ascii="Helvetica" w:hAnsi="Helvetica" w:cs="Helvetica"/>
+          <w:color w:val="505050"/>
+          <w:sz w:val="18"/>
+          <w:szCs w:val="18"/>
+          <w:shd w:val="clear" w:color="auto" w:fill="FAFAFA"/>
+        </w:rPr>
+        <w:t>type</w:t>
+      </w:r>
+      <w:proofErr w:type="gramEnd"/>
+      <w:r>
+        <w:rPr>
+          <w:rFonts w:ascii="Helvetica" w:hAnsi="Helvetica" w:cs="Helvetica"/>
+          <w:color w:val="505050"/>
+          <w:sz w:val="18"/>
+          <w:szCs w:val="18"/>
+          <w:shd w:val="clear" w:color="auto" w:fill="FAFAFA"/>
+        </w:rPr>
+        <w:t>": "order",</w:t>
+      </w:r>
+    </w:p>
+    <w:p>
+      <w:pPr>
+        <w:rPr>
+          <w:rFonts w:ascii="Helvetica" w:hAnsi="Helvetica" w:cs="Helvetica"/>
+          <w:color w:val="505050"/>
+          <w:sz w:val="18"/>
+          <w:szCs w:val="18"/>
+          <w:shd w:val="clear" w:color="auto" w:fill="FAFAFA"/>
+        </w:rPr>
+      </w:pPr>
+      <w:r>
+        <w:rPr>
+          <w:rFonts w:ascii="Helvetica" w:hAnsi="Helvetica" w:cs="Helvetica"/>
+          <w:color w:val="505050"/>
+          <w:sz w:val="18"/>
+          <w:szCs w:val="18"/>
+          <w:shd w:val="clear" w:color="auto" w:fill="FAFAFA"/>
+        </w:rPr>
+        <w:t xml:space="preserve">        "</w:t>
+      </w:r>
+      <w:proofErr w:type="spellStart"/>
+      <w:r>
+        <w:rPr>
+          <w:rFonts w:ascii="Helvetica" w:hAnsi="Helvetica" w:cs="Helvetica"/>
+          <w:color w:val="505050"/>
+          <w:sz w:val="18"/>
+          <w:szCs w:val="18"/>
+          <w:shd w:val="clear" w:color="auto" w:fill="FAFAFA"/>
+        </w:rPr>
+        <w:t>payment_with</w:t>
+      </w:r>
+      <w:proofErr w:type="spellEnd"/>
+      <w:r>
+        <w:rPr>
+          <w:rFonts w:ascii="Helvetica" w:hAnsi="Helvetica" w:cs="Helvetica"/>
+          <w:color w:val="505050"/>
+          <w:sz w:val="18"/>
+          <w:szCs w:val="18"/>
+          <w:shd w:val="clear" w:color="auto" w:fill="FAFAFA"/>
+        </w:rPr>
+        <w:t>": "cash",</w:t>
+      </w:r>
+    </w:p>
+    <w:p>
+      <w:pPr>
+        <w:rPr>
+          <w:rFonts w:ascii="Helvetica" w:hAnsi="Helvetica" w:cs="Helvetica"/>
+          <w:color w:val="505050"/>
+          <w:sz w:val="18"/>
+          <w:szCs w:val="18"/>
+          <w:shd w:val="clear" w:color="auto" w:fill="FAFAFA"/>
+        </w:rPr>
+      </w:pPr>
+      <w:r>
+        <w:rPr>
+          <w:rFonts w:ascii="Helvetica" w:hAnsi="Helvetica" w:cs="Helvetica"/>
+          <w:color w:val="505050"/>
+          <w:sz w:val="18"/>
+          <w:szCs w:val="18"/>
+          <w:shd w:val="clear" w:color="auto" w:fill="FAFAFA"/>
+        </w:rPr>
+        <w:t xml:space="preserve">        "</w:t>
+      </w:r>
+      <w:proofErr w:type="spellStart"/>
+      <w:r>
+        <w:rPr>
+          <w:rFonts w:ascii="Helvetica" w:hAnsi="Helvetica" w:cs="Helvetica"/>
+          <w:color w:val="505050"/>
+          <w:sz w:val="18"/>
+          <w:szCs w:val="18"/>
+          <w:shd w:val="clear" w:color="auto" w:fill="FAFAFA"/>
+        </w:rPr>
+        <w:t>total_given</w:t>
+      </w:r>
+      <w:proofErr w:type="spellEnd"/>
+      <w:r>
+        <w:rPr>
+          <w:rFonts w:ascii="Helvetica" w:hAnsi="Helvetica" w:cs="Helvetica"/>
+          <w:color w:val="505050"/>
+          <w:sz w:val="18"/>
+          <w:szCs w:val="18"/>
+          <w:shd w:val="clear" w:color="auto" w:fill="FAFAFA"/>
+        </w:rPr>
+        <w:t>": null,</w:t>
+      </w:r>
+    </w:p>
+    <w:p>
+      <w:pPr>
+        <w:rPr>
+          <w:rFonts w:ascii="Helvetica" w:hAnsi="Helvetica" w:cs="Helvetica"/>
+          <w:color w:val="505050"/>
+          <w:sz w:val="18"/>
+          <w:szCs w:val="18"/>
+          <w:shd w:val="clear" w:color="auto" w:fill="FAFAFA"/>
+        </w:rPr>
+      </w:pPr>
+      <w:r>
+        <w:rPr>
+          <w:rFonts w:ascii="Helvetica" w:hAnsi="Helvetica" w:cs="Helvetica"/>
+          <w:color w:val="505050"/>
+          <w:sz w:val="18"/>
+          <w:szCs w:val="18"/>
+          <w:shd w:val="clear" w:color="auto" w:fill="FAFAFA"/>
+        </w:rPr>
+        <w:t xml:space="preserve">        "</w:t>
+      </w:r>
+      <w:proofErr w:type="gramStart"/>
+      <w:r>
+        <w:rPr>
+          <w:rFonts w:ascii="Helvetica" w:hAnsi="Helvetica" w:cs="Helvetica"/>
+          <w:color w:val="505050"/>
+          <w:sz w:val="18"/>
+          <w:szCs w:val="18"/>
+          <w:shd w:val="clear" w:color="auto" w:fill="FAFAFA"/>
+        </w:rPr>
+        <w:t>change</w:t>
+      </w:r>
+      <w:proofErr w:type="gramEnd"/>
+      <w:r>
+        <w:rPr>
+          <w:rFonts w:ascii="Helvetica" w:hAnsi="Helvetica" w:cs="Helvetica"/>
+          <w:color w:val="505050"/>
+          <w:sz w:val="18"/>
+          <w:szCs w:val="18"/>
+          <w:shd w:val="clear" w:color="auto" w:fill="FAFAFA"/>
+        </w:rPr>
+        <w:t>": 0,</w:t>
+      </w:r>
+    </w:p>
+    <w:p>
+      <w:pPr>
+        <w:rPr>
+          <w:rFonts w:ascii="Helvetica" w:hAnsi="Helvetica" w:cs="Helvetica"/>
+          <w:color w:val="505050"/>
+          <w:sz w:val="18"/>
+          <w:szCs w:val="18"/>
+          <w:shd w:val="clear" w:color="auto" w:fill="FAFAFA"/>
+        </w:rPr>
+      </w:pPr>
+      <w:r>
+        <w:rPr>
+          <w:rFonts w:ascii="Helvetica" w:hAnsi="Helvetica" w:cs="Helvetica"/>
+          <w:color w:val="505050"/>
+          <w:sz w:val="18"/>
+          <w:szCs w:val="18"/>
+          <w:shd w:val="clear" w:color="auto" w:fill="FAFAFA"/>
+        </w:rPr>
+        <w:t xml:space="preserve">        "</w:t>
+      </w:r>
+      <w:proofErr w:type="spellStart"/>
+      <w:r>
+        <w:rPr>
+          <w:rFonts w:ascii="Helvetica" w:hAnsi="Helvetica" w:cs="Helvetica"/>
+          <w:color w:val="505050"/>
+          <w:sz w:val="18"/>
+          <w:szCs w:val="18"/>
+          <w:shd w:val="clear" w:color="auto" w:fill="FAFAFA"/>
+        </w:rPr>
+        <w:t>invoice_no</w:t>
+      </w:r>
+      <w:proofErr w:type="spellEnd"/>
+      <w:r>
+        <w:rPr>
+          <w:rFonts w:ascii="Helvetica" w:hAnsi="Helvetica" w:cs="Helvetica"/>
+          <w:color w:val="505050"/>
+          <w:sz w:val="18"/>
+          <w:szCs w:val="18"/>
+          <w:shd w:val="clear" w:color="auto" w:fill="FAFAFA"/>
+        </w:rPr>
+        <w:t>": "INV000007"</w:t>
+      </w:r>
+    </w:p>
+    <w:p>
+      <w:pPr>
+        <w:rPr>
+          <w:rFonts w:ascii="Helvetica" w:hAnsi="Helvetica" w:cs="Helvetica"/>
+          <w:color w:val="505050"/>
+          <w:sz w:val="18"/>
+          <w:szCs w:val="18"/>
+          <w:shd w:val="clear" w:color="auto" w:fill="FAFAFA"/>
+        </w:rPr>
+      </w:pPr>
+      <w:r>
+        <w:rPr>
+          <w:rFonts w:ascii="Helvetica" w:hAnsi="Helvetica" w:cs="Helvetica"/>
+          <w:color w:val="505050"/>
+          <w:sz w:val="18"/>
+          <w:szCs w:val="18"/>
+          <w:shd w:val="clear" w:color="auto" w:fill="FAFAFA"/>
+        </w:rPr>
+        <w:t xml:space="preserve">    }</w:t>
+      </w:r>
+      <w:r>
+        <w:rPr>
+          <w:rFonts w:ascii="Helvetica" w:hAnsi="Helvetica" w:cs="Helvetica"/>
+          <w:color w:val="505050"/>
+          <w:sz w:val="18"/>
+          <w:szCs w:val="18"/>
+          <w:shd w:val="clear" w:color="auto" w:fill="FAFAFA"/>
+        </w:rPr>
+        <w:t>,</w:t>
+      </w:r>
+    </w:p>
+    <w:p>
+      <w:pPr>
+        <w:rPr>
+          <w:rFonts w:ascii="Helvetica" w:hAnsi="Helvetica" w:cs="Helvetica"/>
+          <w:color w:val="505050"/>
+          <w:sz w:val="18"/>
+          <w:szCs w:val="18"/>
+          <w:shd w:val="clear" w:color="auto" w:fill="FAFAFA"/>
+        </w:rPr>
+      </w:pPr>
+      <w:proofErr w:type="spellStart"/>
+      <w:r>
+        <w:rPr>
+          <w:rFonts w:ascii="Helvetica" w:hAnsi="Helvetica" w:cs="Helvetica"/>
+          <w:color w:val="505050"/>
+          <w:sz w:val="18"/>
+          <w:szCs w:val="18"/>
+          <w:shd w:val="clear" w:color="auto" w:fill="FAFAFA"/>
+        </w:rPr>
+        <w:t>first_page_url</w:t>
+      </w:r>
+      <w:proofErr w:type="spellEnd"/>
+      <w:r>
+        <w:rPr>
+          <w:rFonts w:ascii="Helvetica" w:hAnsi="Helvetica" w:cs="Helvetica"/>
+          <w:color w:val="505050"/>
+          <w:sz w:val="18"/>
+          <w:szCs w:val="18"/>
+          <w:shd w:val="clear" w:color="auto" w:fill="FAFAFA"/>
+        </w:rPr>
+        <w:t>: “”</w:t>
+      </w:r>
+    </w:p>
+    <w:p>
+      <w:pPr>
+        <w:rPr>
+          <w:rFonts w:ascii="Helvetica" w:hAnsi="Helvetica" w:cs="Helvetica"/>
+          <w:color w:val="505050"/>
+          <w:sz w:val="18"/>
+          <w:szCs w:val="18"/>
+          <w:shd w:val="clear" w:color="auto" w:fill="FAFAFA"/>
+        </w:rPr>
+      </w:pPr>
+      <w:r>
+        <w:rPr>
+          <w:rFonts w:ascii="Helvetica" w:hAnsi="Helvetica" w:cs="Helvetica"/>
+          <w:color w:val="505050"/>
+          <w:sz w:val="18"/>
+          <w:szCs w:val="18"/>
+          <w:shd w:val="clear" w:color="auto" w:fill="FAFAFA"/>
+        </w:rPr>
+        <w:t>….</w:t>
+      </w:r>
+    </w:p>
+    <w:p>
+      <w:pPr>
+        <w:rPr>
+          <w:rFonts w:ascii="Helvetica" w:hAnsi="Helvetica" w:cs="Helvetica"/>
+          <w:color w:val="505050"/>
+          <w:sz w:val="18"/>
+          <w:szCs w:val="18"/>
+          <w:shd w:val="clear" w:color="auto" w:fill="FAFAFA"/>
+        </w:rPr>
+      </w:pPr>
+      <w:r>
+        <w:rPr>
+          <w:rFonts w:ascii="Helvetica" w:hAnsi="Helvetica" w:cs="Helvetica"/>
+          <w:color w:val="505050"/>
+          <w:sz w:val="18"/>
+          <w:szCs w:val="18"/>
+          <w:shd w:val="clear" w:color="auto" w:fill="FAFAFA"/>
+        </w:rPr>
+        <w:t>]</w:t>
+      </w:r>
+    </w:p>
+    <w:p>
+      <w:pPr>
+        <w:rPr>
+          <w:color w:val="2E74B5" w:themeColor="accent1" w:themeShade="BF"/>
+        </w:rPr>
+      </w:pPr>
+      <w:r>
+        <w:rPr>
+          <w:color w:val="2E74B5" w:themeColor="accent1" w:themeShade="BF"/>
+        </w:rPr>
+        <w:t>Response message user is not authenticated:</w:t>
+      </w:r>
+    </w:p>
+    <w:p>
+      <w:pPr>
+        <w:rPr>
+          <w:color w:val="C45911" w:themeColor="accent2" w:themeShade="BF"/>
+        </w:rPr>
+      </w:pPr>
+      <w:r>
+        <w:rPr>
+          <w:color w:val="C45911" w:themeColor="accent2" w:themeShade="BF"/>
+        </w:rPr>
+        <w:t>{</w:t>
+      </w:r>
+    </w:p>
+    <w:p>
+      <w:pPr>
+        <w:rPr>
+          <w:color w:val="C45911" w:themeColor="accent2" w:themeShade="BF"/>
+        </w:rPr>
+      </w:pPr>
+      <w:r>
+        <w:rPr>
+          <w:color w:val="C45911" w:themeColor="accent2" w:themeShade="BF"/>
+        </w:rPr>
+        <w:t xml:space="preserve">    "</w:t>
+      </w:r>
+      <w:proofErr w:type="gramStart"/>
+      <w:r>
+        <w:rPr>
+          <w:color w:val="C45911" w:themeColor="accent2" w:themeShade="BF"/>
+        </w:rPr>
+        <w:t>error</w:t>
+      </w:r>
+      <w:proofErr w:type="gramEnd"/>
+      <w:r>
+        <w:rPr>
+          <w:color w:val="C45911" w:themeColor="accent2" w:themeShade="BF"/>
+        </w:rPr>
+        <w:t xml:space="preserve">": </w:t>
+      </w:r>
+      <w:r>
+        <w:rPr>
+          <w:color w:val="C45911" w:themeColor="accent2" w:themeShade="BF"/>
+        </w:rPr>
+        <w:t>1</w:t>
+      </w:r>
+    </w:p>
+    <w:p>
+      <w:pPr>
+        <w:rPr>
+          <w:color w:val="C45911" w:themeColor="accent2" w:themeShade="BF"/>
+        </w:rPr>
+      </w:pPr>
+      <w:r>
+        <w:rPr>
+          <w:color w:val="C45911" w:themeColor="accent2" w:themeShade="BF"/>
+        </w:rPr>
+        <w:t>}</w:t>
+      </w:r>
+    </w:p>
+    <w:p>
+      <w:pPr>
+        <w:rPr>
+          <w:color w:val="000000" w:themeColor="text1"/>
+        </w:rPr>
+      </w:pPr>
+    </w:p>
+    <w:p>
+      <w:pPr>
+        <w:rPr>
+          <w:color w:val="000000" w:themeColor="text1"/>
+        </w:rPr>
+      </w:pPr>
+    </w:p>
+    <w:p>
+      <w:pPr>
+        <w:rPr>
+          <w:color w:val="000000" w:themeColor="text1"/>
+        </w:rPr>
+      </w:pPr>
+    </w:p>
+    <w:p>
+      <w:pPr>
+        <w:rPr>
+          <w:color w:val="000000" w:themeColor="text1"/>
+        </w:rPr>
+      </w:pPr>
+    </w:p>
+    <w:p>
+      <w:pPr>
+        <w:rPr>
+          <w:color w:val="000000" w:themeColor="text1"/>
+        </w:rPr>
+      </w:pPr>
+    </w:p>
+    <w:p>
+      <w:pPr>
+        <w:rPr>
+          <w:color w:val="000000" w:themeColor="text1"/>
+        </w:rPr>
+      </w:pPr>
+    </w:p>
+    <w:p>
+      <w:pPr>
+        <w:rPr>
+          <w:color w:val="000000" w:themeColor="text1"/>
+        </w:rPr>
+      </w:pPr>
+    </w:p>
+    <w:p>
+      <w:pPr>
+        <w:rPr>
+          <w:color w:val="000000" w:themeColor="text1"/>
+        </w:rPr>
+      </w:pPr>
+    </w:p>
+    <w:p>
+      <w:pPr>
+        <w:rPr>
+          <w:color w:val="000000" w:themeColor="text1"/>
+        </w:rPr>
+      </w:pPr>
+    </w:p>
+    <w:p>
+      <w:pPr>
+        <w:rPr>
+          <w:color w:val="000000" w:themeColor="text1"/>
+        </w:rPr>
+      </w:pPr>
+    </w:p>
+    <w:p>
+      <w:pPr>
+        <w:rPr>
+          <w:color w:val="000000" w:themeColor="text1"/>
+        </w:rPr>
+      </w:pPr>
+    </w:p>
+    <w:p>
+      <w:pPr>
+        <w:rPr>
+          <w:color w:val="000000" w:themeColor="text1"/>
+        </w:rPr>
+      </w:pPr>
+    </w:p>
+    <w:p>
+      <w:pPr>
+        <w:rPr>
+          <w:color w:val="C45911" w:themeColor="accent2" w:themeShade="BF"/>
+        </w:rPr>
+      </w:pPr>
+      <w:r>
+        <w:rPr>
+          <w:color w:val="C45911" w:themeColor="accent2" w:themeShade="BF"/>
+        </w:rPr>
+        <w:t xml:space="preserve">HOLD WAITING </w:t>
+      </w:r>
+      <w:r>
+        <w:rPr>
+          <w:color w:val="C45911" w:themeColor="accent2" w:themeShade="BF"/>
+        </w:rPr>
+        <w:t>ORDERS</w:t>
+      </w:r>
+    </w:p>
+    <w:p>
+      <w:pPr>
+        <w:rPr>
+          <w:rFonts w:ascii="Helvetica" w:hAnsi="Helvetica" w:cs="Helvetica"/>
+          <w:color w:val="505050"/>
+          <w:sz w:val="18"/>
+          <w:szCs w:val="18"/>
+          <w:shd w:val="clear" w:color="auto" w:fill="FAFAFA"/>
+        </w:rPr>
+      </w:pPr>
+      <w:r>
+        <w:t xml:space="preserve">GET: </w:t>
+      </w:r>
+      <w:hyperlink r:id="rId15" w:history="1">
+        <w:r>
+          <w:rPr>
+            <w:rStyle w:val="Hyperlink"/>
+            <w:rFonts w:ascii="Helvetica" w:hAnsi="Helvetica" w:cs="Helvetica"/>
+            <w:sz w:val="18"/>
+            <w:szCs w:val="18"/>
+            <w:shd w:val="clear" w:color="auto" w:fill="FAFAFA"/>
+          </w:rPr>
+          <w:t>http://localhost:8000/api/auth/hold-waiting-orders/</w:t>
+        </w:r>
+      </w:hyperlink>
+    </w:p>
+    <w:p>
+      <w:pPr>
+        <w:rPr>
+          <w:rFonts w:ascii="Helvetica" w:hAnsi="Helvetica" w:cs="Helvetica"/>
+          <w:color w:val="505050"/>
+          <w:sz w:val="18"/>
+          <w:szCs w:val="18"/>
+          <w:shd w:val="clear" w:color="auto" w:fill="FAFAFA"/>
+        </w:rPr>
+      </w:pPr>
+      <w:r>
+        <w:rPr>
+          <w:rFonts w:ascii="Helvetica" w:hAnsi="Helvetica" w:cs="Helvetica"/>
+          <w:color w:val="505050"/>
+          <w:sz w:val="18"/>
+          <w:szCs w:val="18"/>
+          <w:shd w:val="clear" w:color="auto" w:fill="FAFAFA"/>
+        </w:rPr>
+        <w:t>Form Header:</w:t>
+      </w:r>
+      <w:r>
+        <w:rPr>
+          <w:rFonts w:ascii="Helvetica" w:hAnsi="Helvetica" w:cs="Helvetica"/>
+          <w:color w:val="505050"/>
+          <w:sz w:val="18"/>
+          <w:szCs w:val="18"/>
+          <w:shd w:val="clear" w:color="auto" w:fill="FAFAFA"/>
+        </w:rPr>
+        <w:t xml:space="preserve"> </w:t>
+      </w:r>
+    </w:p>
+    <w:p>
+      <w:pPr>
+        <w:ind w:left="720"/>
+        <w:rPr>
+          <w:rFonts w:ascii="Helvetica" w:hAnsi="Helvetica" w:cs="Helvetica"/>
+          <w:color w:val="505050"/>
+          <w:sz w:val="18"/>
+          <w:szCs w:val="18"/>
+          <w:shd w:val="clear" w:color="auto" w:fill="FFFFFF"/>
+        </w:rPr>
+      </w:pPr>
+      <w:r>
+        <w:rPr>
+          <w:rFonts w:ascii="Helvetica" w:hAnsi="Helvetica" w:cs="Helvetica"/>
+          <w:color w:val="505050"/>
+          <w:sz w:val="18"/>
+          <w:szCs w:val="18"/>
+          <w:shd w:val="clear" w:color="auto" w:fill="FFFFFF"/>
+        </w:rPr>
+        <w:t>Accept: application/</w:t>
+      </w:r>
+      <w:proofErr w:type="spellStart"/>
+      <w:r>
+        <w:rPr>
+          <w:rFonts w:ascii="Helvetica" w:hAnsi="Helvetica" w:cs="Helvetica"/>
+          <w:color w:val="505050"/>
+          <w:sz w:val="18"/>
+          <w:szCs w:val="18"/>
+          <w:shd w:val="clear" w:color="auto" w:fill="FFFFFF"/>
+        </w:rPr>
+        <w:t>json</w:t>
+      </w:r>
+      <w:proofErr w:type="spellEnd"/>
+    </w:p>
+    <w:p>
+      <w:pPr>
+        <w:ind w:left="720"/>
+        <w:rPr>
+          <w:rFonts w:ascii="Helvetica" w:hAnsi="Helvetica" w:cs="Helvetica"/>
+          <w:color w:val="505050"/>
+          <w:sz w:val="18"/>
+          <w:szCs w:val="18"/>
+          <w:shd w:val="clear" w:color="auto" w:fill="FFFFFF"/>
+        </w:rPr>
+      </w:pPr>
+      <w:r>
+        <w:rPr>
+          <w:rFonts w:ascii="Helvetica" w:hAnsi="Helvetica" w:cs="Helvetica"/>
+          <w:color w:val="505050"/>
+          <w:sz w:val="18"/>
+          <w:szCs w:val="18"/>
+          <w:shd w:val="clear" w:color="auto" w:fill="FFFFFF"/>
+        </w:rPr>
+        <w:t>Authorization: Bearer token</w:t>
+      </w:r>
+    </w:p>
+    <w:p>
+      <w:pPr>
+        <w:rPr>
+          <w:rFonts w:ascii="Helvetica" w:hAnsi="Helvetica" w:cs="Helvetica"/>
+          <w:color w:val="505050"/>
+          <w:sz w:val="18"/>
+          <w:szCs w:val="18"/>
+          <w:shd w:val="clear" w:color="auto" w:fill="FAFAFA"/>
+        </w:rPr>
+      </w:pPr>
+      <w:r>
+        <w:rPr>
+          <w:rFonts w:ascii="Helvetica" w:hAnsi="Helvetica" w:cs="Helvetica"/>
+          <w:color w:val="505050"/>
+          <w:sz w:val="18"/>
+          <w:szCs w:val="18"/>
+          <w:shd w:val="clear" w:color="auto" w:fill="FAFAFA"/>
+        </w:rPr>
+        <w:t>Form data:</w:t>
+      </w:r>
+    </w:p>
+    <w:p>
+      <w:pPr>
+        <w:shd w:val="clear" w:color="auto" w:fill="FFFFFF"/>
+        <w:spacing w:after="0" w:line="285" w:lineRule="atLeast"/>
+        <w:rPr>
+          <w:rFonts w:ascii="Consolas" w:eastAsia="Times New Roman" w:hAnsi="Consolas" w:cs="Times New Roman"/>
+          <w:color w:val="000000"/>
+          <w:sz w:val="21"/>
+          <w:szCs w:val="21"/>
+        </w:rPr>
+      </w:pPr>
+      <w:r>
+        <w:rPr>
+          <w:rFonts w:ascii="Consolas" w:eastAsia="Times New Roman" w:hAnsi="Consolas" w:cs="Times New Roman"/>
+          <w:color w:val="000000"/>
+          <w:sz w:val="21"/>
+          <w:szCs w:val="21"/>
+        </w:rPr>
+        <w:t>{</w:t>
+      </w:r>
+    </w:p>
+    <w:p>
+      <w:pPr>
+        <w:shd w:val="clear" w:color="auto" w:fill="FFFFFF"/>
+        <w:spacing w:after="0" w:line="285" w:lineRule="atLeast"/>
+        <w:rPr>
+          <w:rFonts w:ascii="Consolas" w:eastAsia="Times New Roman" w:hAnsi="Consolas" w:cs="Times New Roman"/>
+          <w:color w:val="000000"/>
+          <w:sz w:val="21"/>
+          <w:szCs w:val="21"/>
+        </w:rPr>
+      </w:pPr>
+      <w:r>
+        <w:rPr>
+          <w:rFonts w:ascii="Consolas" w:eastAsia="Times New Roman" w:hAnsi="Consolas" w:cs="Times New Roman"/>
+          <w:color w:val="000000"/>
+          <w:sz w:val="21"/>
+          <w:szCs w:val="21"/>
+        </w:rPr>
+        <w:t xml:space="preserve">   </w:t>
+      </w:r>
+      <w:proofErr w:type="gramStart"/>
+      <w:r>
+        <w:rPr>
+          <w:rFonts w:ascii="Consolas" w:eastAsia="Times New Roman" w:hAnsi="Consolas" w:cs="Times New Roman"/>
+          <w:color w:val="000000"/>
+          <w:sz w:val="21"/>
+          <w:szCs w:val="21"/>
+        </w:rPr>
+        <w:t>ids</w:t>
+      </w:r>
+      <w:proofErr w:type="gramEnd"/>
+      <w:r>
+        <w:rPr>
+          <w:rFonts w:ascii="Consolas" w:eastAsia="Times New Roman" w:hAnsi="Consolas" w:cs="Times New Roman"/>
+          <w:color w:val="000000"/>
+          <w:sz w:val="21"/>
+          <w:szCs w:val="21"/>
+        </w:rPr>
+        <w:t>: </w:t>
+      </w:r>
+      <w:r>
+        <w:rPr>
+          <w:rFonts w:ascii="Consolas" w:eastAsia="Times New Roman" w:hAnsi="Consolas" w:cs="Times New Roman"/>
+          <w:color w:val="000000"/>
+          <w:sz w:val="21"/>
+          <w:szCs w:val="21"/>
+        </w:rPr>
+        <w:t>[1, 2]</w:t>
+      </w:r>
+      <w:r>
+        <w:rPr>
+          <w:rFonts w:ascii="Consolas" w:eastAsia="Times New Roman" w:hAnsi="Consolas" w:cs="Times New Roman"/>
+          <w:color w:val="000000"/>
+          <w:sz w:val="21"/>
+          <w:szCs w:val="21"/>
+        </w:rPr>
+        <w:t>,</w:t>
+      </w:r>
+    </w:p>
+    <w:p>
+      <w:pPr>
+        <w:shd w:val="clear" w:color="auto" w:fill="FFFFFF"/>
+        <w:spacing w:after="0" w:line="285" w:lineRule="atLeast"/>
+        <w:rPr>
+          <w:rFonts w:ascii="Consolas" w:eastAsia="Times New Roman" w:hAnsi="Consolas" w:cs="Times New Roman"/>
+          <w:color w:val="000000"/>
+          <w:sz w:val="21"/>
+          <w:szCs w:val="21"/>
+        </w:rPr>
+      </w:pPr>
+      <w:r>
+        <w:rPr>
+          <w:rFonts w:ascii="Consolas" w:eastAsia="Times New Roman" w:hAnsi="Consolas" w:cs="Times New Roman"/>
+          <w:color w:val="000000"/>
+          <w:sz w:val="21"/>
+          <w:szCs w:val="21"/>
+        </w:rPr>
+        <w:t xml:space="preserve">   </w:t>
+      </w:r>
+      <w:proofErr w:type="spellStart"/>
+      <w:r>
+        <w:rPr>
+          <w:rFonts w:ascii="Consolas" w:eastAsia="Times New Roman" w:hAnsi="Consolas" w:cs="Times New Roman"/>
+          <w:color w:val="000000"/>
+          <w:sz w:val="21"/>
+          <w:szCs w:val="21"/>
+        </w:rPr>
+        <w:t>push_notif</w:t>
+      </w:r>
+      <w:proofErr w:type="spellEnd"/>
+      <w:r>
+        <w:rPr>
+          <w:rFonts w:ascii="Consolas" w:eastAsia="Times New Roman" w:hAnsi="Consolas" w:cs="Times New Roman"/>
+          <w:color w:val="000000"/>
+          <w:sz w:val="21"/>
+          <w:szCs w:val="21"/>
+        </w:rPr>
+        <w:t>: </w:t>
+      </w:r>
+      <w:r>
+        <w:rPr>
+          <w:rFonts w:ascii="Consolas" w:eastAsia="Times New Roman" w:hAnsi="Consolas" w:cs="Times New Roman"/>
+          <w:color w:val="000000"/>
+          <w:sz w:val="21"/>
+          <w:szCs w:val="21"/>
+        </w:rPr>
+        <w:t>false</w:t>
+      </w:r>
+    </w:p>
+    <w:p>
+      <w:pPr>
+        <w:shd w:val="clear" w:color="auto" w:fill="FFFFFF"/>
+        <w:spacing w:after="0" w:line="285" w:lineRule="atLeast"/>
+        <w:rPr>
+          <w:rFonts w:ascii="Consolas" w:eastAsia="Times New Roman" w:hAnsi="Consolas" w:cs="Times New Roman"/>
+          <w:color w:val="000000"/>
+          <w:sz w:val="21"/>
+          <w:szCs w:val="21"/>
+        </w:rPr>
+      </w:pPr>
+      <w:r>
+        <w:rPr>
+          <w:rFonts w:ascii="Consolas" w:eastAsia="Times New Roman" w:hAnsi="Consolas" w:cs="Times New Roman"/>
+          <w:color w:val="000000"/>
+          <w:sz w:val="21"/>
+          <w:szCs w:val="21"/>
+        </w:rPr>
+        <w:t>}</w:t>
+      </w:r>
+    </w:p>
+    <w:p>
+      <w:pPr>
+        <w:rPr>
+          <w:rFonts w:ascii="Helvetica" w:hAnsi="Helvetica" w:cs="Helvetica"/>
+          <w:color w:val="505050"/>
+          <w:sz w:val="18"/>
+          <w:szCs w:val="18"/>
+          <w:shd w:val="clear" w:color="auto" w:fill="FAFAFA"/>
+        </w:rPr>
+      </w:pPr>
+    </w:p>
+    <w:p>
+      <w:pPr>
+        <w:rPr>
+          <w:color w:val="2E74B5" w:themeColor="accent1" w:themeShade="BF"/>
+        </w:rPr>
+      </w:pPr>
+      <w:r>
+        <w:rPr>
+          <w:color w:val="2E74B5" w:themeColor="accent1" w:themeShade="BF"/>
+        </w:rPr>
+        <w:t>Response message:</w:t>
+      </w:r>
+    </w:p>
+    <w:p>
+      <w:pPr>
+        <w:shd w:val="clear" w:color="auto" w:fill="FFFFFF"/>
+        <w:spacing w:after="0" w:line="285" w:lineRule="atLeast"/>
+        <w:rPr>
+          <w:rFonts w:ascii="Consolas" w:eastAsia="Times New Roman" w:hAnsi="Consolas" w:cs="Times New Roman"/>
+          <w:color w:val="000000"/>
+          <w:sz w:val="21"/>
+          <w:szCs w:val="21"/>
+        </w:rPr>
+      </w:pPr>
+    </w:p>
+    <w:p>
+      <w:pPr>
+        <w:rPr>
+          <w:color w:val="000000" w:themeColor="text1"/>
+        </w:rPr>
+      </w:pPr>
+      <w:r>
+        <w:rPr>
+          <w:color w:val="000000" w:themeColor="text1"/>
+        </w:rPr>
+        <w:t>{</w:t>
+      </w:r>
+    </w:p>
+    <w:p>
+      <w:pPr>
+        <w:rPr>
+          <w:color w:val="000000" w:themeColor="text1"/>
+        </w:rPr>
+      </w:pPr>
+      <w:r>
+        <w:rPr>
+          <w:color w:val="000000" w:themeColor="text1"/>
+        </w:rPr>
+        <w:tab/>
+        <w:t>Ids: [1, 2],</w:t>
+      </w:r>
+    </w:p>
+    <w:p>
+      <w:pPr>
+        <w:rPr>
+          <w:color w:val="000000" w:themeColor="text1"/>
+        </w:rPr>
+      </w:pPr>
+      <w:r>
+        <w:rPr>
+          <w:color w:val="000000" w:themeColor="text1"/>
+        </w:rPr>
+        <w:t xml:space="preserve">              </w:t>
+      </w:r>
+      <w:proofErr w:type="gramStart"/>
+      <w:r>
+        <w:rPr>
+          <w:color w:val="000000" w:themeColor="text1"/>
+        </w:rPr>
+        <w:t>status</w:t>
+      </w:r>
+      <w:proofErr w:type="gramEnd"/>
+      <w:r>
+        <w:rPr>
+          <w:color w:val="000000" w:themeColor="text1"/>
+        </w:rPr>
+        <w:t>: ‘Successfully’</w:t>
+      </w:r>
+    </w:p>
+    <w:p>
+      <w:pPr>
+        <w:rPr>
+          <w:rFonts w:ascii="Helvetica" w:hAnsi="Helvetica" w:cs="Helvetica"/>
+          <w:color w:val="505050"/>
+          <w:sz w:val="18"/>
+          <w:szCs w:val="18"/>
+          <w:shd w:val="clear" w:color="auto" w:fill="FAFAFA"/>
+        </w:rPr>
+      </w:pPr>
+      <w:r>
+        <w:rPr>
+          <w:color w:val="000000" w:themeColor="text1"/>
+        </w:rPr>
+        <w:t>}</w:t>
+      </w:r>
+      <w:r>
+        <w:rPr>
+          <w:rFonts w:ascii="Helvetica" w:hAnsi="Helvetica" w:cs="Helvetica"/>
+          <w:color w:val="505050"/>
+          <w:sz w:val="18"/>
+          <w:szCs w:val="18"/>
+          <w:shd w:val="clear" w:color="auto" w:fill="FAFAFA"/>
+        </w:rPr>
+        <w:t xml:space="preserve"> </w:t>
+      </w:r>
+    </w:p>
+    <w:p>
+      <w:pPr>
+        <w:rPr>
+          <w:color w:val="FF0000"/>
+        </w:rPr>
+      </w:pPr>
+      <w:r>
+        <w:rPr>
+          <w:color w:val="FF0000"/>
+        </w:rPr>
+        <w:t>Response</w:t>
+      </w:r>
+      <w:r>
+        <w:rPr>
+          <w:color w:val="FF0000"/>
+        </w:rPr>
+        <w:t xml:space="preserve"> failed</w:t>
+      </w:r>
+      <w:r>
+        <w:rPr>
+          <w:color w:val="FF0000"/>
+        </w:rPr>
+        <w:t xml:space="preserve"> message:</w:t>
+      </w:r>
+    </w:p>
+    <w:p>
+      <w:pPr>
+        <w:rPr>
+          <w:color w:val="000000" w:themeColor="text1"/>
+        </w:rPr>
+      </w:pPr>
+      <w:r>
+        <w:rPr>
+          <w:color w:val="000000" w:themeColor="text1"/>
+        </w:rPr>
+        <w:t>{</w:t>
+      </w:r>
+    </w:p>
+    <w:p>
+      <w:pPr>
+        <w:rPr>
+          <w:color w:val="000000" w:themeColor="text1"/>
+        </w:rPr>
+      </w:pPr>
+      <w:r>
+        <w:rPr>
+          <w:color w:val="000000" w:themeColor="text1"/>
+        </w:rPr>
+        <w:tab/>
+      </w:r>
+      <w:proofErr w:type="gramStart"/>
+      <w:r>
+        <w:rPr>
+          <w:color w:val="000000" w:themeColor="text1"/>
+        </w:rPr>
+        <w:t>status</w:t>
+      </w:r>
+      <w:proofErr w:type="gramEnd"/>
+      <w:r>
+        <w:rPr>
+          <w:color w:val="000000" w:themeColor="text1"/>
+        </w:rPr>
+        <w:t>: ‘Failed’</w:t>
+      </w:r>
       <w:bookmarkStart w:id="0" w:name="_GoBack"/>
       <w:bookmarkEnd w:id="0"/>
+    </w:p>
+    <w:p>
+      <w:pPr>
+        <w:rPr>
+          <w:color w:val="000000" w:themeColor="text1"/>
+        </w:rPr>
+      </w:pPr>
+      <w:r>
+        <w:rPr>
+          <w:color w:val="000000" w:themeColor="text1"/>
+        </w:rPr>
+        <w:t>}</w:t>
+      </w:r>
     </w:p>
     <w:sectPr>
       <w:pgSz w:w="12240" w:h="15840"/>
@@ -7289,7 +9240,7 @@
   <w:style w:type="paragraph" w:default="1" w:styleId="Normal">
     <w:name w:val="Normal"/>
     <w:qFormat/>
-    <w:rsid w:val="00EC5974"/>
+    <w:rsid w:val="00680EEE"/>
   </w:style>
   <w:style w:type="character" w:default="1" w:styleId="DefaultParagraphFont">
     <w:name w:val="Default Paragraph Font"/>
@@ -7612,7 +9563,7 @@
 </file>
 
 <file path=customXml/itemProps1.xml><?xml version="1.0" encoding="utf-8"?>
-<ds:datastoreItem xmlns:ds="http://schemas.openxmlformats.org/officeDocument/2006/customXml" ds:itemID="{8FCA4F73-DC7D-4179-8075-94EAB70FAAE2}">
+<ds:datastoreItem xmlns:ds="http://schemas.openxmlformats.org/officeDocument/2006/customXml" ds:itemID="{73023839-157C-4B70-8183-43A05079CA3F}">
   <ds:schemaRefs>
     <ds:schemaRef ds:uri="http://schemas.openxmlformats.org/officeDocument/2006/bibliography"/>
   </ds:schemaRefs>

</xml_diff>